<commit_message>
Updating written questions on Github with changes made today.
</commit_message>
<xml_diff>
--- a/Assignment #3/CS156 - Assignment #3 Written Questions 2.docx
+++ b/Assignment #3/CS156 - Assignment #3 Written Questions 2.docx
@@ -48,7 +48,6 @@
           </w:tcPr>
           <w:p>
             <w:pPr>
-              <w:spacing w:after="200" w:line="276" w:lineRule="auto"/>
               <w:rPr>
                 <w:rFonts w:eastAsiaTheme="minorEastAsia"/>
               </w:rPr>
@@ -155,7 +154,6 @@
           </w:tcPr>
           <w:p>
             <w:pPr>
-              <w:spacing w:after="200" w:line="276" w:lineRule="auto"/>
               <w:rPr>
                 <w:rFonts w:eastAsiaTheme="minorEastAsia"/>
               </w:rPr>
@@ -331,7 +329,6 @@
           </w:p>
           <w:p>
             <w:pPr>
-              <w:spacing w:after="200" w:line="276" w:lineRule="auto"/>
               <w:rPr>
                 <w:rFonts w:eastAsiaTheme="minorEastAsia"/>
               </w:rPr>
@@ -595,7 +592,6 @@
           </w:p>
           <w:p>
             <w:pPr>
-              <w:spacing w:after="200" w:line="276" w:lineRule="auto"/>
               <w:rPr>
                 <w:rFonts w:eastAsiaTheme="minorEastAsia"/>
               </w:rPr>
@@ -801,13 +797,7 @@
                               <w:rPr>
                                 <w:rFonts w:ascii="Cambria Math" w:eastAsiaTheme="minorEastAsia" w:hAnsi="Cambria Math"/>
                               </w:rPr>
-                              <m:t>∨</m:t>
-                            </m:r>
-                            <m:r>
-                              <w:rPr>
-                                <w:rFonts w:ascii="Cambria Math" w:eastAsiaTheme="minorEastAsia" w:hAnsi="Cambria Math"/>
-                              </w:rPr>
-                              <m:t xml:space="preserve"> </m:t>
+                              <m:t xml:space="preserve">∨ </m:t>
                             </m:r>
                             <m:sSub>
                               <m:sSubPr>
@@ -891,7 +881,13 @@
           </w:p>
           <w:p>
             <w:pPr>
-              <w:spacing w:after="200" w:line="276" w:lineRule="auto"/>
+              <w:rPr>
+                <w:rFonts w:eastAsiaTheme="minorEastAsia"/>
+              </w:rPr>
+            </w:pPr>
+          </w:p>
+          <w:p>
+            <w:pPr>
               <w:rPr>
                 <w:rFonts w:eastAsiaTheme="minorEastAsia"/>
               </w:rPr>
@@ -1208,7 +1204,6 @@
           </w:tcPr>
           <w:p>
             <w:pPr>
-              <w:spacing w:after="200" w:line="276" w:lineRule="auto"/>
               <w:rPr>
                 <w:rFonts w:eastAsiaTheme="minorEastAsia"/>
               </w:rPr>
@@ -1460,7 +1455,13 @@
           </w:p>
           <w:p>
             <w:pPr>
-              <w:spacing w:after="200" w:line="276" w:lineRule="auto"/>
+              <w:rPr>
+                <w:rFonts w:eastAsiaTheme="minorEastAsia"/>
+              </w:rPr>
+            </w:pPr>
+          </w:p>
+          <w:p>
+            <w:pPr>
               <w:rPr>
                 <w:rFonts w:eastAsiaTheme="minorEastAsia"/>
               </w:rPr>
@@ -1940,7 +1941,13 @@
           </w:p>
           <w:p>
             <w:pPr>
-              <w:spacing w:after="200" w:line="276" w:lineRule="auto"/>
+              <w:rPr>
+                <w:rFonts w:eastAsiaTheme="minorEastAsia"/>
+              </w:rPr>
+            </w:pPr>
+          </w:p>
+          <w:p>
+            <w:pPr>
               <w:rPr>
                 <w:rFonts w:eastAsiaTheme="minorEastAsia"/>
               </w:rPr>
@@ -2947,10 +2954,18 @@
           <w:b/>
         </w:rPr>
       </w:pPr>
+    </w:p>
+    <w:p>
+      <w:pPr>
+        <w:rPr>
+          <w:b/>
+        </w:rPr>
+      </w:pPr>
       <w:r>
         <w:rPr>
           <w:b/>
         </w:rPr>
+        <w:lastRenderedPageBreak/>
         <w:t>M</w:t>
       </w:r>
       <w:r>
@@ -2976,7 +2991,6 @@
           </w:tcPr>
           <w:p>
             <w:pPr>
-              <w:spacing w:after="200" w:line="276" w:lineRule="auto"/>
               <w:rPr>
                 <w:rFonts w:eastAsiaTheme="minorEastAsia"/>
               </w:rPr>
@@ -3083,7 +3097,6 @@
           </w:tcPr>
           <w:p>
             <w:pPr>
-              <w:spacing w:after="200" w:line="276" w:lineRule="auto"/>
               <w:rPr>
                 <w:rFonts w:eastAsiaTheme="minorEastAsia"/>
               </w:rPr>
@@ -3259,7 +3272,6 @@
           </w:p>
           <w:p>
             <w:pPr>
-              <w:spacing w:after="200" w:line="276" w:lineRule="auto"/>
               <w:rPr>
                 <w:rFonts w:eastAsiaTheme="minorEastAsia"/>
               </w:rPr>
@@ -3549,7 +3561,6 @@
           </w:p>
           <w:p>
             <w:pPr>
-              <w:spacing w:after="200" w:line="276" w:lineRule="auto"/>
               <w:rPr>
                 <w:rFonts w:eastAsiaTheme="minorEastAsia"/>
               </w:rPr>
@@ -3869,6 +3880,555 @@
               </m:oMath>
             </m:oMathPara>
           </w:p>
+          <w:p>
+            <w:pPr>
+              <w:rPr>
+                <w:rFonts w:eastAsiaTheme="minorEastAsia"/>
+              </w:rPr>
+            </w:pPr>
+          </w:p>
+          <w:p>
+            <w:pPr>
+              <w:rPr>
+                <w:rFonts w:eastAsiaTheme="minorEastAsia"/>
+              </w:rPr>
+            </w:pPr>
+          </w:p>
+          <w:p>
+            <w:pPr>
+              <w:rPr>
+                <w:rFonts w:eastAsiaTheme="minorEastAsia"/>
+              </w:rPr>
+            </w:pPr>
+          </w:p>
+          <w:p>
+            <w:pPr>
+              <w:rPr>
+                <w:rFonts w:eastAsiaTheme="minorEastAsia"/>
+              </w:rPr>
+            </w:pPr>
+            <m:oMathPara>
+              <m:oMath>
+                <m:sSub>
+                  <m:sSubPr>
+                    <m:ctrlPr>
+                      <w:rPr>
+                        <w:rFonts w:ascii="Cambria Math" w:eastAsiaTheme="minorEastAsia" w:hAnsi="Cambria Math"/>
+                        <w:i/>
+                      </w:rPr>
+                    </m:ctrlPr>
+                  </m:sSubPr>
+                  <m:e>
+                    <m:r>
+                      <w:rPr>
+                        <w:rFonts w:ascii="Cambria Math" w:eastAsiaTheme="minorEastAsia" w:hAnsi="Cambria Math"/>
+                      </w:rPr>
+                      <m:t>V</m:t>
+                    </m:r>
+                  </m:e>
+                  <m:sub>
+                    <m:r>
+                      <w:rPr>
+                        <w:rFonts w:ascii="Cambria Math" w:eastAsiaTheme="minorEastAsia" w:hAnsi="Cambria Math"/>
+                      </w:rPr>
+                      <m:t>1,i,2</m:t>
+                    </m:r>
+                  </m:sub>
+                </m:sSub>
+                <m:r>
+                  <w:rPr>
+                    <w:rFonts w:ascii="Cambria Math" w:eastAsiaTheme="minorEastAsia" w:hAnsi="Cambria Math"/>
+                  </w:rPr>
+                  <m:t>=</m:t>
+                </m:r>
+                <m:nary>
+                  <m:naryPr>
+                    <m:chr m:val="⋀"/>
+                    <m:limLoc m:val="undOvr"/>
+                    <m:ctrlPr>
+                      <w:rPr>
+                        <w:rFonts w:ascii="Cambria Math" w:eastAsiaTheme="minorEastAsia" w:hAnsi="Cambria Math"/>
+                        <w:i/>
+                      </w:rPr>
+                    </m:ctrlPr>
+                  </m:naryPr>
+                  <m:sub>
+                    <m:r>
+                      <w:rPr>
+                        <w:rFonts w:ascii="Cambria Math" w:eastAsiaTheme="minorEastAsia" w:hAnsi="Cambria Math"/>
+                      </w:rPr>
+                      <m:t>j=1</m:t>
+                    </m:r>
+                  </m:sub>
+                  <m:sup>
+                    <m:r>
+                      <w:rPr>
+                        <w:rFonts w:ascii="Cambria Math" w:eastAsiaTheme="minorEastAsia" w:hAnsi="Cambria Math"/>
+                      </w:rPr>
+                      <m:t>3</m:t>
+                    </m:r>
+                  </m:sup>
+                  <m:e>
+                    <m:d>
+                      <m:dPr>
+                        <m:ctrlPr>
+                          <w:rPr>
+                            <w:rFonts w:ascii="Cambria Math" w:eastAsiaTheme="minorEastAsia" w:hAnsi="Cambria Math"/>
+                            <w:i/>
+                          </w:rPr>
+                        </m:ctrlPr>
+                      </m:dPr>
+                      <m:e>
+                        <m:sSub>
+                          <m:sSubPr>
+                            <m:ctrlPr>
+                              <w:rPr>
+                                <w:rFonts w:ascii="Cambria Math" w:eastAsiaTheme="minorEastAsia" w:hAnsi="Cambria Math"/>
+                                <w:i/>
+                              </w:rPr>
+                            </m:ctrlPr>
+                          </m:sSubPr>
+                          <m:e>
+                            <m:r>
+                              <w:rPr>
+                                <w:rFonts w:ascii="Cambria Math" w:eastAsiaTheme="minorEastAsia" w:hAnsi="Cambria Math"/>
+                              </w:rPr>
+                              <m:t>V</m:t>
+                            </m:r>
+                          </m:e>
+                          <m:sub>
+                            <m:r>
+                              <w:rPr>
+                                <w:rFonts w:ascii="Cambria Math" w:eastAsiaTheme="minorEastAsia" w:hAnsi="Cambria Math"/>
+                              </w:rPr>
+                              <m:t>1,i,1</m:t>
+                            </m:r>
+                          </m:sub>
+                        </m:sSub>
+                        <m:r>
+                          <w:rPr>
+                            <w:rFonts w:ascii="Cambria Math" w:eastAsiaTheme="minorEastAsia" w:hAnsi="Cambria Math"/>
+                          </w:rPr>
+                          <m:t>⇒</m:t>
+                        </m:r>
+                        <m:sSub>
+                          <m:sSubPr>
+                            <m:ctrlPr>
+                              <w:rPr>
+                                <w:rFonts w:ascii="Cambria Math" w:eastAsiaTheme="minorEastAsia" w:hAnsi="Cambria Math"/>
+                                <w:i/>
+                              </w:rPr>
+                            </m:ctrlPr>
+                          </m:sSubPr>
+                          <m:e>
+                            <m:r>
+                              <w:rPr>
+                                <w:rFonts w:ascii="Cambria Math" w:eastAsiaTheme="minorEastAsia" w:hAnsi="Cambria Math"/>
+                              </w:rPr>
+                              <m:t>V</m:t>
+                            </m:r>
+                          </m:e>
+                          <m:sub>
+                            <m:r>
+                              <w:rPr>
+                                <w:rFonts w:ascii="Cambria Math" w:eastAsiaTheme="minorEastAsia" w:hAnsi="Cambria Math"/>
+                              </w:rPr>
+                              <m:t>1,i,j,1</m:t>
+                            </m:r>
+                          </m:sub>
+                        </m:sSub>
+                      </m:e>
+                    </m:d>
+                    <m:r>
+                      <w:rPr>
+                        <w:rFonts w:ascii="Cambria Math" w:eastAsiaTheme="minorEastAsia" w:hAnsi="Cambria Math"/>
+                      </w:rPr>
+                      <m:t>∧</m:t>
+                    </m:r>
+                    <m:d>
+                      <m:dPr>
+                        <m:ctrlPr>
+                          <w:rPr>
+                            <w:rFonts w:ascii="Cambria Math" w:eastAsiaTheme="minorEastAsia" w:hAnsi="Cambria Math"/>
+                            <w:i/>
+                          </w:rPr>
+                        </m:ctrlPr>
+                      </m:dPr>
+                      <m:e>
+                        <m:sSub>
+                          <m:sSubPr>
+                            <m:ctrlPr>
+                              <w:rPr>
+                                <w:rFonts w:ascii="Cambria Math" w:eastAsiaTheme="minorEastAsia" w:hAnsi="Cambria Math"/>
+                                <w:i/>
+                              </w:rPr>
+                            </m:ctrlPr>
+                          </m:sSubPr>
+                          <m:e>
+                            <m:r>
+                              <w:rPr>
+                                <w:rFonts w:ascii="Cambria Math" w:eastAsiaTheme="minorEastAsia" w:hAnsi="Cambria Math"/>
+                              </w:rPr>
+                              <m:t>V</m:t>
+                            </m:r>
+                          </m:e>
+                          <m:sub>
+                            <m:r>
+                              <w:rPr>
+                                <w:rFonts w:ascii="Cambria Math" w:eastAsiaTheme="minorEastAsia" w:hAnsi="Cambria Math"/>
+                              </w:rPr>
+                              <m:t>1,i,j,1</m:t>
+                            </m:r>
+                          </m:sub>
+                        </m:sSub>
+                        <m:r>
+                          <w:rPr>
+                            <w:rFonts w:ascii="Cambria Math" w:eastAsiaTheme="minorEastAsia" w:hAnsi="Cambria Math"/>
+                          </w:rPr>
+                          <m:t>⇒</m:t>
+                        </m:r>
+                        <m:sSub>
+                          <m:sSubPr>
+                            <m:ctrlPr>
+                              <w:rPr>
+                                <w:rFonts w:ascii="Cambria Math" w:eastAsiaTheme="minorEastAsia" w:hAnsi="Cambria Math"/>
+                                <w:i/>
+                              </w:rPr>
+                            </m:ctrlPr>
+                          </m:sSubPr>
+                          <m:e>
+                            <m:r>
+                              <w:rPr>
+                                <w:rFonts w:ascii="Cambria Math" w:eastAsiaTheme="minorEastAsia" w:hAnsi="Cambria Math"/>
+                              </w:rPr>
+                              <m:t>V</m:t>
+                            </m:r>
+                          </m:e>
+                          <m:sub>
+                            <m:r>
+                              <w:rPr>
+                                <w:rFonts w:ascii="Cambria Math" w:eastAsiaTheme="minorEastAsia" w:hAnsi="Cambria Math"/>
+                              </w:rPr>
+                              <m:t>1,i,1</m:t>
+                            </m:r>
+                          </m:sub>
+                        </m:sSub>
+                      </m:e>
+                    </m:d>
+                    <m:r>
+                      <w:rPr>
+                        <w:rFonts w:ascii="Cambria Math" w:eastAsiaTheme="minorEastAsia" w:hAnsi="Cambria Math"/>
+                      </w:rPr>
+                      <m:t>∧</m:t>
+                    </m:r>
+                    <m:sSub>
+                      <m:sSubPr>
+                        <m:ctrlPr>
+                          <w:rPr>
+                            <w:rFonts w:ascii="Cambria Math" w:eastAsiaTheme="minorEastAsia" w:hAnsi="Cambria Math"/>
+                            <w:i/>
+                          </w:rPr>
+                        </m:ctrlPr>
+                      </m:sSubPr>
+                      <m:e>
+                        <m:r>
+                          <w:rPr>
+                            <w:rFonts w:ascii="Cambria Math" w:eastAsiaTheme="minorEastAsia" w:hAnsi="Cambria Math"/>
+                          </w:rPr>
+                          <m:t>V</m:t>
+                        </m:r>
+                      </m:e>
+                      <m:sub>
+                        <m:r>
+                          <w:rPr>
+                            <w:rFonts w:ascii="Cambria Math" w:eastAsiaTheme="minorEastAsia" w:hAnsi="Cambria Math"/>
+                          </w:rPr>
+                          <m:t>1,i,j,2</m:t>
+                        </m:r>
+                      </m:sub>
+                    </m:sSub>
+                  </m:e>
+                </m:nary>
+              </m:oMath>
+            </m:oMathPara>
+          </w:p>
+          <w:p>
+            <w:pPr>
+              <w:rPr>
+                <w:rFonts w:eastAsiaTheme="minorEastAsia"/>
+              </w:rPr>
+            </w:pPr>
+            <m:oMathPara>
+              <m:oMath>
+                <m:sSub>
+                  <m:sSubPr>
+                    <m:ctrlPr>
+                      <w:rPr>
+                        <w:rFonts w:ascii="Cambria Math" w:eastAsiaTheme="minorEastAsia" w:hAnsi="Cambria Math"/>
+                        <w:i/>
+                      </w:rPr>
+                    </m:ctrlPr>
+                  </m:sSubPr>
+                  <m:e>
+                    <m:r>
+                      <w:rPr>
+                        <w:rFonts w:ascii="Cambria Math" w:eastAsiaTheme="minorEastAsia" w:hAnsi="Cambria Math"/>
+                      </w:rPr>
+                      <m:t>V</m:t>
+                    </m:r>
+                  </m:e>
+                  <m:sub>
+                    <m:r>
+                      <w:rPr>
+                        <w:rFonts w:ascii="Cambria Math" w:eastAsiaTheme="minorEastAsia" w:hAnsi="Cambria Math"/>
+                      </w:rPr>
+                      <m:t>1,i,2</m:t>
+                    </m:r>
+                  </m:sub>
+                </m:sSub>
+                <m:r>
+                  <w:rPr>
+                    <w:rFonts w:ascii="Cambria Math" w:eastAsiaTheme="minorEastAsia" w:hAnsi="Cambria Math"/>
+                  </w:rPr>
+                  <m:t>=</m:t>
+                </m:r>
+                <m:nary>
+                  <m:naryPr>
+                    <m:chr m:val="⋀"/>
+                    <m:limLoc m:val="undOvr"/>
+                    <m:ctrlPr>
+                      <w:rPr>
+                        <w:rFonts w:ascii="Cambria Math" w:eastAsiaTheme="minorEastAsia" w:hAnsi="Cambria Math"/>
+                        <w:i/>
+                      </w:rPr>
+                    </m:ctrlPr>
+                  </m:naryPr>
+                  <m:sub>
+                    <m:r>
+                      <w:rPr>
+                        <w:rFonts w:ascii="Cambria Math" w:eastAsiaTheme="minorEastAsia" w:hAnsi="Cambria Math"/>
+                      </w:rPr>
+                      <m:t>j=1</m:t>
+                    </m:r>
+                  </m:sub>
+                  <m:sup>
+                    <m:r>
+                      <w:rPr>
+                        <w:rFonts w:ascii="Cambria Math" w:eastAsiaTheme="minorEastAsia" w:hAnsi="Cambria Math"/>
+                      </w:rPr>
+                      <m:t>3</m:t>
+                    </m:r>
+                  </m:sup>
+                  <m:e>
+                    <m:d>
+                      <m:dPr>
+                        <m:ctrlPr>
+                          <w:rPr>
+                            <w:rFonts w:ascii="Cambria Math" w:eastAsiaTheme="minorEastAsia" w:hAnsi="Cambria Math"/>
+                            <w:i/>
+                          </w:rPr>
+                        </m:ctrlPr>
+                      </m:dPr>
+                      <m:e>
+                        <m:sSub>
+                          <m:sSubPr>
+                            <m:ctrlPr>
+                              <w:rPr>
+                                <w:rFonts w:ascii="Cambria Math" w:eastAsiaTheme="minorEastAsia" w:hAnsi="Cambria Math"/>
+                                <w:i/>
+                              </w:rPr>
+                            </m:ctrlPr>
+                          </m:sSubPr>
+                          <m:e>
+                            <m:acc>
+                              <m:accPr>
+                                <m:chr m:val="̅"/>
+                                <m:ctrlPr>
+                                  <w:rPr>
+                                    <w:rFonts w:ascii="Cambria Math" w:eastAsiaTheme="minorEastAsia" w:hAnsi="Cambria Math"/>
+                                    <w:i/>
+                                  </w:rPr>
+                                </m:ctrlPr>
+                              </m:accPr>
+                              <m:e>
+                                <m:r>
+                                  <w:rPr>
+                                    <w:rFonts w:ascii="Cambria Math" w:eastAsiaTheme="minorEastAsia" w:hAnsi="Cambria Math"/>
+                                  </w:rPr>
+                                  <m:t>V</m:t>
+                                </m:r>
+                              </m:e>
+                            </m:acc>
+                          </m:e>
+                          <m:sub>
+                            <m:r>
+                              <w:rPr>
+                                <w:rFonts w:ascii="Cambria Math" w:eastAsiaTheme="minorEastAsia" w:hAnsi="Cambria Math"/>
+                              </w:rPr>
+                              <m:t>1,i,1</m:t>
+                            </m:r>
+                          </m:sub>
+                        </m:sSub>
+                        <m:r>
+                          <w:rPr>
+                            <w:rFonts w:ascii="Cambria Math" w:eastAsiaTheme="minorEastAsia" w:hAnsi="Cambria Math"/>
+                          </w:rPr>
+                          <m:t>∨</m:t>
+                        </m:r>
+                        <m:sSub>
+                          <m:sSubPr>
+                            <m:ctrlPr>
+                              <w:rPr>
+                                <w:rFonts w:ascii="Cambria Math" w:eastAsiaTheme="minorEastAsia" w:hAnsi="Cambria Math"/>
+                                <w:i/>
+                              </w:rPr>
+                            </m:ctrlPr>
+                          </m:sSubPr>
+                          <m:e>
+                            <m:r>
+                              <w:rPr>
+                                <w:rFonts w:ascii="Cambria Math" w:eastAsiaTheme="minorEastAsia" w:hAnsi="Cambria Math"/>
+                              </w:rPr>
+                              <m:t>V</m:t>
+                            </m:r>
+                          </m:e>
+                          <m:sub>
+                            <m:r>
+                              <w:rPr>
+                                <w:rFonts w:ascii="Cambria Math" w:eastAsiaTheme="minorEastAsia" w:hAnsi="Cambria Math"/>
+                              </w:rPr>
+                              <m:t>1,i,j,1</m:t>
+                            </m:r>
+                          </m:sub>
+                        </m:sSub>
+                      </m:e>
+                    </m:d>
+                    <m:r>
+                      <w:rPr>
+                        <w:rFonts w:ascii="Cambria Math" w:eastAsiaTheme="minorEastAsia" w:hAnsi="Cambria Math"/>
+                      </w:rPr>
+                      <m:t>∧</m:t>
+                    </m:r>
+                    <m:d>
+                      <m:dPr>
+                        <m:ctrlPr>
+                          <w:rPr>
+                            <w:rFonts w:ascii="Cambria Math" w:eastAsiaTheme="minorEastAsia" w:hAnsi="Cambria Math"/>
+                            <w:i/>
+                          </w:rPr>
+                        </m:ctrlPr>
+                      </m:dPr>
+                      <m:e>
+                        <m:sSub>
+                          <m:sSubPr>
+                            <m:ctrlPr>
+                              <w:rPr>
+                                <w:rFonts w:ascii="Cambria Math" w:eastAsiaTheme="minorEastAsia" w:hAnsi="Cambria Math"/>
+                                <w:i/>
+                              </w:rPr>
+                            </m:ctrlPr>
+                          </m:sSubPr>
+                          <m:e>
+                            <m:r>
+                              <w:rPr>
+                                <w:rFonts w:ascii="Cambria Math" w:eastAsiaTheme="minorEastAsia" w:hAnsi="Cambria Math"/>
+                              </w:rPr>
+                              <m:t>V</m:t>
+                            </m:r>
+                          </m:e>
+                          <m:sub>
+                            <m:r>
+                              <w:rPr>
+                                <w:rFonts w:ascii="Cambria Math" w:eastAsiaTheme="minorEastAsia" w:hAnsi="Cambria Math"/>
+                              </w:rPr>
+                              <m:t>1,i,1</m:t>
+                            </m:r>
+                          </m:sub>
+                        </m:sSub>
+                        <m:r>
+                          <w:rPr>
+                            <w:rFonts w:ascii="Cambria Math" w:eastAsiaTheme="minorEastAsia" w:hAnsi="Cambria Math"/>
+                          </w:rPr>
+                          <m:t xml:space="preserve">∨ </m:t>
+                        </m:r>
+                        <m:sSub>
+                          <m:sSubPr>
+                            <m:ctrlPr>
+                              <w:rPr>
+                                <w:rFonts w:ascii="Cambria Math" w:eastAsiaTheme="minorEastAsia" w:hAnsi="Cambria Math"/>
+                                <w:i/>
+                              </w:rPr>
+                            </m:ctrlPr>
+                          </m:sSubPr>
+                          <m:e>
+                            <m:acc>
+                              <m:accPr>
+                                <m:chr m:val="̅"/>
+                                <m:ctrlPr>
+                                  <w:rPr>
+                                    <w:rFonts w:ascii="Cambria Math" w:eastAsiaTheme="minorEastAsia" w:hAnsi="Cambria Math"/>
+                                    <w:i/>
+                                  </w:rPr>
+                                </m:ctrlPr>
+                              </m:accPr>
+                              <m:e>
+                                <m:r>
+                                  <w:rPr>
+                                    <w:rFonts w:ascii="Cambria Math" w:eastAsiaTheme="minorEastAsia" w:hAnsi="Cambria Math"/>
+                                  </w:rPr>
+                                  <m:t>V</m:t>
+                                </m:r>
+                              </m:e>
+                            </m:acc>
+                          </m:e>
+                          <m:sub>
+                            <m:r>
+                              <w:rPr>
+                                <w:rFonts w:ascii="Cambria Math" w:eastAsiaTheme="minorEastAsia" w:hAnsi="Cambria Math"/>
+                              </w:rPr>
+                              <m:t>1,i,j,1</m:t>
+                            </m:r>
+                          </m:sub>
+                        </m:sSub>
+                      </m:e>
+                    </m:d>
+                    <m:r>
+                      <w:rPr>
+                        <w:rFonts w:ascii="Cambria Math" w:eastAsiaTheme="minorEastAsia" w:hAnsi="Cambria Math"/>
+                      </w:rPr>
+                      <m:t xml:space="preserve"> ∧</m:t>
+                    </m:r>
+                    <m:sSub>
+                      <m:sSubPr>
+                        <m:ctrlPr>
+                          <w:rPr>
+                            <w:rFonts w:ascii="Cambria Math" w:eastAsiaTheme="minorEastAsia" w:hAnsi="Cambria Math"/>
+                            <w:i/>
+                          </w:rPr>
+                        </m:ctrlPr>
+                      </m:sSubPr>
+                      <m:e>
+                        <m:r>
+                          <w:rPr>
+                            <w:rFonts w:ascii="Cambria Math" w:eastAsiaTheme="minorEastAsia" w:hAnsi="Cambria Math"/>
+                          </w:rPr>
+                          <m:t>V</m:t>
+                        </m:r>
+                      </m:e>
+                      <m:sub>
+                        <m:r>
+                          <w:rPr>
+                            <w:rFonts w:ascii="Cambria Math" w:eastAsiaTheme="minorEastAsia" w:hAnsi="Cambria Math"/>
+                          </w:rPr>
+                          <m:t>1,i,j,2</m:t>
+                        </m:r>
+                      </m:sub>
+                    </m:sSub>
+                  </m:e>
+                </m:nary>
+              </m:oMath>
+            </m:oMathPara>
+          </w:p>
         </w:tc>
       </w:tr>
       <w:tr>
@@ -3878,7 +4438,6 @@
           </w:tcPr>
           <w:p>
             <w:pPr>
-              <w:spacing w:after="200" w:line="276" w:lineRule="auto"/>
               <w:rPr>
                 <w:rFonts w:eastAsiaTheme="minorEastAsia"/>
               </w:rPr>
@@ -4130,7 +4689,6 @@
           </w:p>
           <w:p>
             <w:pPr>
-              <w:spacing w:after="200" w:line="276" w:lineRule="auto"/>
               <w:rPr>
                 <w:rFonts w:eastAsiaTheme="minorEastAsia"/>
               </w:rPr>
@@ -4610,7 +5168,6 @@
           </w:p>
           <w:p>
             <w:pPr>
-              <w:spacing w:after="200" w:line="276" w:lineRule="auto"/>
               <w:rPr>
                 <w:rFonts w:eastAsiaTheme="minorEastAsia"/>
               </w:rPr>
@@ -5468,12 +6025,897 @@
               </m:oMath>
             </m:oMathPara>
           </w:p>
+          <w:p>
+            <w:pPr>
+              <w:rPr>
+                <w:rFonts w:eastAsiaTheme="minorEastAsia"/>
+              </w:rPr>
+            </w:pPr>
+          </w:p>
+          <w:p>
+            <w:pPr>
+              <w:rPr>
+                <w:rFonts w:eastAsiaTheme="minorEastAsia"/>
+              </w:rPr>
+            </w:pPr>
+          </w:p>
+          <w:p>
+            <w:pPr>
+              <w:rPr>
+                <w:rFonts w:eastAsiaTheme="minorEastAsia"/>
+              </w:rPr>
+            </w:pPr>
+          </w:p>
+          <w:p>
+            <w:pPr>
+              <w:rPr>
+                <w:rFonts w:eastAsiaTheme="minorEastAsia"/>
+              </w:rPr>
+            </w:pPr>
+            <m:oMathPara>
+              <m:oMath>
+                <m:sSub>
+                  <m:sSubPr>
+                    <m:ctrlPr>
+                      <w:rPr>
+                        <w:rFonts w:ascii="Cambria Math" w:eastAsiaTheme="minorEastAsia" w:hAnsi="Cambria Math"/>
+                        <w:i/>
+                      </w:rPr>
+                    </m:ctrlPr>
+                  </m:sSubPr>
+                  <m:e>
+                    <m:r>
+                      <w:rPr>
+                        <w:rFonts w:ascii="Cambria Math" w:eastAsiaTheme="minorEastAsia" w:hAnsi="Cambria Math"/>
+                      </w:rPr>
+                      <m:t>V</m:t>
+                    </m:r>
+                  </m:e>
+                  <m:sub>
+                    <m:r>
+                      <w:rPr>
+                        <w:rFonts w:ascii="Cambria Math" w:eastAsiaTheme="minorEastAsia" w:hAnsi="Cambria Math"/>
+                      </w:rPr>
+                      <m:t>1,i,3</m:t>
+                    </m:r>
+                  </m:sub>
+                </m:sSub>
+                <m:r>
+                  <w:rPr>
+                    <w:rFonts w:ascii="Cambria Math" w:eastAsiaTheme="minorEastAsia" w:hAnsi="Cambria Math"/>
+                  </w:rPr>
+                  <m:t>=</m:t>
+                </m:r>
+                <m:nary>
+                  <m:naryPr>
+                    <m:chr m:val="⋀"/>
+                    <m:limLoc m:val="undOvr"/>
+                    <m:ctrlPr>
+                      <w:rPr>
+                        <w:rFonts w:ascii="Cambria Math" w:eastAsiaTheme="minorEastAsia" w:hAnsi="Cambria Math"/>
+                        <w:i/>
+                      </w:rPr>
+                    </m:ctrlPr>
+                  </m:naryPr>
+                  <m:sub>
+                    <m:r>
+                      <w:rPr>
+                        <w:rFonts w:ascii="Cambria Math" w:eastAsiaTheme="minorEastAsia" w:hAnsi="Cambria Math"/>
+                      </w:rPr>
+                      <m:t>j=1</m:t>
+                    </m:r>
+                  </m:sub>
+                  <m:sup>
+                    <m:r>
+                      <w:rPr>
+                        <w:rFonts w:ascii="Cambria Math" w:eastAsiaTheme="minorEastAsia" w:hAnsi="Cambria Math"/>
+                      </w:rPr>
+                      <m:t>3</m:t>
+                    </m:r>
+                  </m:sup>
+                  <m:e>
+                    <m:d>
+                      <m:dPr>
+                        <m:ctrlPr>
+                          <w:rPr>
+                            <w:rFonts w:ascii="Cambria Math" w:eastAsiaTheme="minorEastAsia" w:hAnsi="Cambria Math"/>
+                            <w:i/>
+                          </w:rPr>
+                        </m:ctrlPr>
+                      </m:dPr>
+                      <m:e>
+                        <m:sSub>
+                          <m:sSubPr>
+                            <m:ctrlPr>
+                              <w:rPr>
+                                <w:rFonts w:ascii="Cambria Math" w:eastAsiaTheme="minorEastAsia" w:hAnsi="Cambria Math"/>
+                                <w:i/>
+                              </w:rPr>
+                            </m:ctrlPr>
+                          </m:sSubPr>
+                          <m:e>
+                            <m:r>
+                              <w:rPr>
+                                <w:rFonts w:ascii="Cambria Math" w:eastAsiaTheme="minorEastAsia" w:hAnsi="Cambria Math"/>
+                              </w:rPr>
+                              <m:t>V</m:t>
+                            </m:r>
+                          </m:e>
+                          <m:sub>
+                            <m:r>
+                              <w:rPr>
+                                <w:rFonts w:ascii="Cambria Math" w:eastAsiaTheme="minorEastAsia" w:hAnsi="Cambria Math"/>
+                              </w:rPr>
+                              <m:t>1,i,1</m:t>
+                            </m:r>
+                          </m:sub>
+                        </m:sSub>
+                        <m:r>
+                          <w:rPr>
+                            <w:rFonts w:ascii="Cambria Math" w:eastAsiaTheme="minorEastAsia" w:hAnsi="Cambria Math"/>
+                          </w:rPr>
+                          <m:t>⇒</m:t>
+                        </m:r>
+                        <m:sSub>
+                          <m:sSubPr>
+                            <m:ctrlPr>
+                              <w:rPr>
+                                <w:rFonts w:ascii="Cambria Math" w:eastAsiaTheme="minorEastAsia" w:hAnsi="Cambria Math"/>
+                                <w:i/>
+                              </w:rPr>
+                            </m:ctrlPr>
+                          </m:sSubPr>
+                          <m:e>
+                            <m:r>
+                              <w:rPr>
+                                <w:rFonts w:ascii="Cambria Math" w:eastAsiaTheme="minorEastAsia" w:hAnsi="Cambria Math"/>
+                              </w:rPr>
+                              <m:t>V</m:t>
+                            </m:r>
+                          </m:e>
+                          <m:sub>
+                            <m:r>
+                              <w:rPr>
+                                <w:rFonts w:ascii="Cambria Math" w:eastAsiaTheme="minorEastAsia" w:hAnsi="Cambria Math"/>
+                              </w:rPr>
+                              <m:t>1,i,j,1</m:t>
+                            </m:r>
+                          </m:sub>
+                        </m:sSub>
+                      </m:e>
+                    </m:d>
+                    <m:r>
+                      <w:rPr>
+                        <w:rFonts w:ascii="Cambria Math" w:eastAsiaTheme="minorEastAsia" w:hAnsi="Cambria Math"/>
+                      </w:rPr>
+                      <m:t>∧</m:t>
+                    </m:r>
+                    <m:d>
+                      <m:dPr>
+                        <m:ctrlPr>
+                          <w:rPr>
+                            <w:rFonts w:ascii="Cambria Math" w:eastAsiaTheme="minorEastAsia" w:hAnsi="Cambria Math"/>
+                            <w:i/>
+                          </w:rPr>
+                        </m:ctrlPr>
+                      </m:dPr>
+                      <m:e>
+                        <m:sSub>
+                          <m:sSubPr>
+                            <m:ctrlPr>
+                              <w:rPr>
+                                <w:rFonts w:ascii="Cambria Math" w:eastAsiaTheme="minorEastAsia" w:hAnsi="Cambria Math"/>
+                                <w:i/>
+                              </w:rPr>
+                            </m:ctrlPr>
+                          </m:sSubPr>
+                          <m:e>
+                            <m:r>
+                              <w:rPr>
+                                <w:rFonts w:ascii="Cambria Math" w:eastAsiaTheme="minorEastAsia" w:hAnsi="Cambria Math"/>
+                              </w:rPr>
+                              <m:t>V</m:t>
+                            </m:r>
+                          </m:e>
+                          <m:sub>
+                            <m:r>
+                              <w:rPr>
+                                <w:rFonts w:ascii="Cambria Math" w:eastAsiaTheme="minorEastAsia" w:hAnsi="Cambria Math"/>
+                              </w:rPr>
+                              <m:t>1,i,j,1</m:t>
+                            </m:r>
+                          </m:sub>
+                        </m:sSub>
+                        <m:r>
+                          <w:rPr>
+                            <w:rFonts w:ascii="Cambria Math" w:eastAsiaTheme="minorEastAsia" w:hAnsi="Cambria Math"/>
+                          </w:rPr>
+                          <m:t>⇒</m:t>
+                        </m:r>
+                        <m:sSub>
+                          <m:sSubPr>
+                            <m:ctrlPr>
+                              <w:rPr>
+                                <w:rFonts w:ascii="Cambria Math" w:eastAsiaTheme="minorEastAsia" w:hAnsi="Cambria Math"/>
+                                <w:i/>
+                              </w:rPr>
+                            </m:ctrlPr>
+                          </m:sSubPr>
+                          <m:e>
+                            <m:r>
+                              <w:rPr>
+                                <w:rFonts w:ascii="Cambria Math" w:eastAsiaTheme="minorEastAsia" w:hAnsi="Cambria Math"/>
+                              </w:rPr>
+                              <m:t>V</m:t>
+                            </m:r>
+                          </m:e>
+                          <m:sub>
+                            <m:r>
+                              <w:rPr>
+                                <w:rFonts w:ascii="Cambria Math" w:eastAsiaTheme="minorEastAsia" w:hAnsi="Cambria Math"/>
+                              </w:rPr>
+                              <m:t>1,i,1</m:t>
+                            </m:r>
+                          </m:sub>
+                        </m:sSub>
+                      </m:e>
+                    </m:d>
+                    <m:r>
+                      <w:rPr>
+                        <w:rFonts w:ascii="Cambria Math" w:eastAsiaTheme="minorEastAsia" w:hAnsi="Cambria Math"/>
+                      </w:rPr>
+                      <m:t>∧</m:t>
+                    </m:r>
+                    <m:d>
+                      <m:dPr>
+                        <m:ctrlPr>
+                          <w:rPr>
+                            <w:rFonts w:ascii="Cambria Math" w:eastAsiaTheme="minorEastAsia" w:hAnsi="Cambria Math"/>
+                            <w:i/>
+                          </w:rPr>
+                        </m:ctrlPr>
+                      </m:dPr>
+                      <m:e>
+                        <m:sSub>
+                          <m:sSubPr>
+                            <m:ctrlPr>
+                              <w:rPr>
+                                <w:rFonts w:ascii="Cambria Math" w:eastAsiaTheme="minorEastAsia" w:hAnsi="Cambria Math"/>
+                                <w:i/>
+                              </w:rPr>
+                            </m:ctrlPr>
+                          </m:sSubPr>
+                          <m:e>
+                            <m:r>
+                              <w:rPr>
+                                <w:rFonts w:ascii="Cambria Math" w:eastAsiaTheme="minorEastAsia" w:hAnsi="Cambria Math"/>
+                              </w:rPr>
+                              <m:t>V</m:t>
+                            </m:r>
+                          </m:e>
+                          <m:sub>
+                            <m:r>
+                              <w:rPr>
+                                <w:rFonts w:ascii="Cambria Math" w:eastAsiaTheme="minorEastAsia" w:hAnsi="Cambria Math"/>
+                              </w:rPr>
+                              <m:t>1,i,2</m:t>
+                            </m:r>
+                          </m:sub>
+                        </m:sSub>
+                        <m:r>
+                          <w:rPr>
+                            <w:rFonts w:ascii="Cambria Math" w:eastAsiaTheme="minorEastAsia" w:hAnsi="Cambria Math"/>
+                          </w:rPr>
+                          <m:t>⇒</m:t>
+                        </m:r>
+                        <m:sSub>
+                          <m:sSubPr>
+                            <m:ctrlPr>
+                              <w:rPr>
+                                <w:rFonts w:ascii="Cambria Math" w:eastAsiaTheme="minorEastAsia" w:hAnsi="Cambria Math"/>
+                                <w:i/>
+                              </w:rPr>
+                            </m:ctrlPr>
+                          </m:sSubPr>
+                          <m:e>
+                            <m:r>
+                              <w:rPr>
+                                <w:rFonts w:ascii="Cambria Math" w:eastAsiaTheme="minorEastAsia" w:hAnsi="Cambria Math"/>
+                              </w:rPr>
+                              <m:t>V</m:t>
+                            </m:r>
+                          </m:e>
+                          <m:sub>
+                            <m:r>
+                              <w:rPr>
+                                <w:rFonts w:ascii="Cambria Math" w:eastAsiaTheme="minorEastAsia" w:hAnsi="Cambria Math"/>
+                              </w:rPr>
+                              <m:t>1,i,j,2</m:t>
+                            </m:r>
+                          </m:sub>
+                        </m:sSub>
+                      </m:e>
+                    </m:d>
+                    <m:r>
+                      <w:rPr>
+                        <w:rFonts w:ascii="Cambria Math" w:eastAsiaTheme="minorEastAsia" w:hAnsi="Cambria Math"/>
+                      </w:rPr>
+                      <m:t>∧</m:t>
+                    </m:r>
+                    <m:d>
+                      <m:dPr>
+                        <m:ctrlPr>
+                          <w:rPr>
+                            <w:rFonts w:ascii="Cambria Math" w:eastAsiaTheme="minorEastAsia" w:hAnsi="Cambria Math"/>
+                            <w:i/>
+                          </w:rPr>
+                        </m:ctrlPr>
+                      </m:dPr>
+                      <m:e>
+                        <m:sSub>
+                          <m:sSubPr>
+                            <m:ctrlPr>
+                              <w:rPr>
+                                <w:rFonts w:ascii="Cambria Math" w:eastAsiaTheme="minorEastAsia" w:hAnsi="Cambria Math"/>
+                                <w:i/>
+                              </w:rPr>
+                            </m:ctrlPr>
+                          </m:sSubPr>
+                          <m:e>
+                            <m:r>
+                              <w:rPr>
+                                <w:rFonts w:ascii="Cambria Math" w:eastAsiaTheme="minorEastAsia" w:hAnsi="Cambria Math"/>
+                              </w:rPr>
+                              <m:t>V</m:t>
+                            </m:r>
+                          </m:e>
+                          <m:sub>
+                            <m:r>
+                              <w:rPr>
+                                <w:rFonts w:ascii="Cambria Math" w:eastAsiaTheme="minorEastAsia" w:hAnsi="Cambria Math"/>
+                              </w:rPr>
+                              <m:t>1,i,j,2</m:t>
+                            </m:r>
+                          </m:sub>
+                        </m:sSub>
+                        <m:r>
+                          <w:rPr>
+                            <w:rFonts w:ascii="Cambria Math" w:eastAsiaTheme="minorEastAsia" w:hAnsi="Cambria Math"/>
+                          </w:rPr>
+                          <m:t>⇒</m:t>
+                        </m:r>
+                        <m:sSub>
+                          <m:sSubPr>
+                            <m:ctrlPr>
+                              <w:rPr>
+                                <w:rFonts w:ascii="Cambria Math" w:eastAsiaTheme="minorEastAsia" w:hAnsi="Cambria Math"/>
+                                <w:i/>
+                              </w:rPr>
+                            </m:ctrlPr>
+                          </m:sSubPr>
+                          <m:e>
+                            <m:r>
+                              <w:rPr>
+                                <w:rFonts w:ascii="Cambria Math" w:eastAsiaTheme="minorEastAsia" w:hAnsi="Cambria Math"/>
+                              </w:rPr>
+                              <m:t>V</m:t>
+                            </m:r>
+                          </m:e>
+                          <m:sub>
+                            <m:r>
+                              <w:rPr>
+                                <w:rFonts w:ascii="Cambria Math" w:eastAsiaTheme="minorEastAsia" w:hAnsi="Cambria Math"/>
+                              </w:rPr>
+                              <m:t>1,i,2</m:t>
+                            </m:r>
+                          </m:sub>
+                        </m:sSub>
+                      </m:e>
+                    </m:d>
+                    <m:r>
+                      <w:rPr>
+                        <w:rFonts w:ascii="Cambria Math" w:eastAsiaTheme="minorEastAsia" w:hAnsi="Cambria Math"/>
+                      </w:rPr>
+                      <m:t>∧</m:t>
+                    </m:r>
+                    <m:sSub>
+                      <m:sSubPr>
+                        <m:ctrlPr>
+                          <w:rPr>
+                            <w:rFonts w:ascii="Cambria Math" w:eastAsiaTheme="minorEastAsia" w:hAnsi="Cambria Math"/>
+                            <w:i/>
+                          </w:rPr>
+                        </m:ctrlPr>
+                      </m:sSubPr>
+                      <m:e>
+                        <m:r>
+                          <w:rPr>
+                            <w:rFonts w:ascii="Cambria Math" w:eastAsiaTheme="minorEastAsia" w:hAnsi="Cambria Math"/>
+                          </w:rPr>
+                          <m:t>V</m:t>
+                        </m:r>
+                      </m:e>
+                      <m:sub>
+                        <m:r>
+                          <w:rPr>
+                            <w:rFonts w:ascii="Cambria Math" w:eastAsiaTheme="minorEastAsia" w:hAnsi="Cambria Math"/>
+                          </w:rPr>
+                          <m:t>1,i,j,3</m:t>
+                        </m:r>
+                      </m:sub>
+                    </m:sSub>
+                  </m:e>
+                </m:nary>
+              </m:oMath>
+            </m:oMathPara>
+          </w:p>
+          <w:p>
+            <w:pPr>
+              <w:rPr>
+                <w:rFonts w:eastAsiaTheme="minorEastAsia"/>
+              </w:rPr>
+            </w:pPr>
+            <m:oMathPara>
+              <m:oMath>
+                <m:sSub>
+                  <m:sSubPr>
+                    <m:ctrlPr>
+                      <w:rPr>
+                        <w:rFonts w:ascii="Cambria Math" w:eastAsiaTheme="minorEastAsia" w:hAnsi="Cambria Math"/>
+                        <w:i/>
+                      </w:rPr>
+                    </m:ctrlPr>
+                  </m:sSubPr>
+                  <m:e>
+                    <m:r>
+                      <w:rPr>
+                        <w:rFonts w:ascii="Cambria Math" w:eastAsiaTheme="minorEastAsia" w:hAnsi="Cambria Math"/>
+                      </w:rPr>
+                      <m:t>V</m:t>
+                    </m:r>
+                  </m:e>
+                  <m:sub>
+                    <m:r>
+                      <w:rPr>
+                        <w:rFonts w:ascii="Cambria Math" w:eastAsiaTheme="minorEastAsia" w:hAnsi="Cambria Math"/>
+                      </w:rPr>
+                      <m:t>1,i,3</m:t>
+                    </m:r>
+                  </m:sub>
+                </m:sSub>
+                <m:r>
+                  <w:rPr>
+                    <w:rFonts w:ascii="Cambria Math" w:eastAsiaTheme="minorEastAsia" w:hAnsi="Cambria Math"/>
+                  </w:rPr>
+                  <m:t>=</m:t>
+                </m:r>
+                <m:nary>
+                  <m:naryPr>
+                    <m:chr m:val="⋀"/>
+                    <m:limLoc m:val="undOvr"/>
+                    <m:ctrlPr>
+                      <w:rPr>
+                        <w:rFonts w:ascii="Cambria Math" w:eastAsiaTheme="minorEastAsia" w:hAnsi="Cambria Math"/>
+                        <w:i/>
+                      </w:rPr>
+                    </m:ctrlPr>
+                  </m:naryPr>
+                  <m:sub>
+                    <m:r>
+                      <w:rPr>
+                        <w:rFonts w:ascii="Cambria Math" w:eastAsiaTheme="minorEastAsia" w:hAnsi="Cambria Math"/>
+                      </w:rPr>
+                      <m:t>j=1</m:t>
+                    </m:r>
+                  </m:sub>
+                  <m:sup>
+                    <m:r>
+                      <w:rPr>
+                        <w:rFonts w:ascii="Cambria Math" w:eastAsiaTheme="minorEastAsia" w:hAnsi="Cambria Math"/>
+                      </w:rPr>
+                      <m:t>3</m:t>
+                    </m:r>
+                  </m:sup>
+                  <m:e>
+                    <m:d>
+                      <m:dPr>
+                        <m:ctrlPr>
+                          <w:rPr>
+                            <w:rFonts w:ascii="Cambria Math" w:eastAsiaTheme="minorEastAsia" w:hAnsi="Cambria Math"/>
+                            <w:i/>
+                          </w:rPr>
+                        </m:ctrlPr>
+                      </m:dPr>
+                      <m:e>
+                        <m:sSub>
+                          <m:sSubPr>
+                            <m:ctrlPr>
+                              <w:rPr>
+                                <w:rFonts w:ascii="Cambria Math" w:eastAsiaTheme="minorEastAsia" w:hAnsi="Cambria Math"/>
+                                <w:i/>
+                              </w:rPr>
+                            </m:ctrlPr>
+                          </m:sSubPr>
+                          <m:e>
+                            <m:acc>
+                              <m:accPr>
+                                <m:chr m:val="̅"/>
+                                <m:ctrlPr>
+                                  <w:rPr>
+                                    <w:rFonts w:ascii="Cambria Math" w:eastAsiaTheme="minorEastAsia" w:hAnsi="Cambria Math"/>
+                                    <w:i/>
+                                  </w:rPr>
+                                </m:ctrlPr>
+                              </m:accPr>
+                              <m:e>
+                                <m:r>
+                                  <w:rPr>
+                                    <w:rFonts w:ascii="Cambria Math" w:eastAsiaTheme="minorEastAsia" w:hAnsi="Cambria Math"/>
+                                  </w:rPr>
+                                  <m:t>V</m:t>
+                                </m:r>
+                              </m:e>
+                            </m:acc>
+                          </m:e>
+                          <m:sub>
+                            <m:r>
+                              <w:rPr>
+                                <w:rFonts w:ascii="Cambria Math" w:eastAsiaTheme="minorEastAsia" w:hAnsi="Cambria Math"/>
+                              </w:rPr>
+                              <m:t>1,i,1</m:t>
+                            </m:r>
+                          </m:sub>
+                        </m:sSub>
+                        <m:r>
+                          <w:rPr>
+                            <w:rFonts w:ascii="Cambria Math" w:eastAsiaTheme="minorEastAsia" w:hAnsi="Cambria Math"/>
+                          </w:rPr>
+                          <m:t>∨</m:t>
+                        </m:r>
+                        <m:sSub>
+                          <m:sSubPr>
+                            <m:ctrlPr>
+                              <w:rPr>
+                                <w:rFonts w:ascii="Cambria Math" w:eastAsiaTheme="minorEastAsia" w:hAnsi="Cambria Math"/>
+                                <w:i/>
+                              </w:rPr>
+                            </m:ctrlPr>
+                          </m:sSubPr>
+                          <m:e>
+                            <m:r>
+                              <w:rPr>
+                                <w:rFonts w:ascii="Cambria Math" w:eastAsiaTheme="minorEastAsia" w:hAnsi="Cambria Math"/>
+                              </w:rPr>
+                              <m:t>V</m:t>
+                            </m:r>
+                          </m:e>
+                          <m:sub>
+                            <m:r>
+                              <w:rPr>
+                                <w:rFonts w:ascii="Cambria Math" w:eastAsiaTheme="minorEastAsia" w:hAnsi="Cambria Math"/>
+                              </w:rPr>
+                              <m:t>1,i,j,1</m:t>
+                            </m:r>
+                          </m:sub>
+                        </m:sSub>
+                      </m:e>
+                    </m:d>
+                    <m:r>
+                      <w:rPr>
+                        <w:rFonts w:ascii="Cambria Math" w:eastAsiaTheme="minorEastAsia" w:hAnsi="Cambria Math"/>
+                      </w:rPr>
+                      <m:t>∧</m:t>
+                    </m:r>
+                    <m:d>
+                      <m:dPr>
+                        <m:ctrlPr>
+                          <w:rPr>
+                            <w:rFonts w:ascii="Cambria Math" w:eastAsiaTheme="minorEastAsia" w:hAnsi="Cambria Math"/>
+                            <w:i/>
+                          </w:rPr>
+                        </m:ctrlPr>
+                      </m:dPr>
+                      <m:e>
+                        <m:sSub>
+                          <m:sSubPr>
+                            <m:ctrlPr>
+                              <w:rPr>
+                                <w:rFonts w:ascii="Cambria Math" w:eastAsiaTheme="minorEastAsia" w:hAnsi="Cambria Math"/>
+                                <w:i/>
+                              </w:rPr>
+                            </m:ctrlPr>
+                          </m:sSubPr>
+                          <m:e>
+                            <m:r>
+                              <w:rPr>
+                                <w:rFonts w:ascii="Cambria Math" w:eastAsiaTheme="minorEastAsia" w:hAnsi="Cambria Math"/>
+                              </w:rPr>
+                              <m:t>V</m:t>
+                            </m:r>
+                          </m:e>
+                          <m:sub>
+                            <m:r>
+                              <w:rPr>
+                                <w:rFonts w:ascii="Cambria Math" w:eastAsiaTheme="minorEastAsia" w:hAnsi="Cambria Math"/>
+                              </w:rPr>
+                              <m:t>1,i,1</m:t>
+                            </m:r>
+                          </m:sub>
+                        </m:sSub>
+                        <m:r>
+                          <w:rPr>
+                            <w:rFonts w:ascii="Cambria Math" w:eastAsiaTheme="minorEastAsia" w:hAnsi="Cambria Math"/>
+                          </w:rPr>
+                          <m:t xml:space="preserve">∨ </m:t>
+                        </m:r>
+                        <m:sSub>
+                          <m:sSubPr>
+                            <m:ctrlPr>
+                              <w:rPr>
+                                <w:rFonts w:ascii="Cambria Math" w:eastAsiaTheme="minorEastAsia" w:hAnsi="Cambria Math"/>
+                                <w:i/>
+                              </w:rPr>
+                            </m:ctrlPr>
+                          </m:sSubPr>
+                          <m:e>
+                            <m:acc>
+                              <m:accPr>
+                                <m:chr m:val="̅"/>
+                                <m:ctrlPr>
+                                  <w:rPr>
+                                    <w:rFonts w:ascii="Cambria Math" w:eastAsiaTheme="minorEastAsia" w:hAnsi="Cambria Math"/>
+                                    <w:i/>
+                                  </w:rPr>
+                                </m:ctrlPr>
+                              </m:accPr>
+                              <m:e>
+                                <m:r>
+                                  <w:rPr>
+                                    <w:rFonts w:ascii="Cambria Math" w:eastAsiaTheme="minorEastAsia" w:hAnsi="Cambria Math"/>
+                                  </w:rPr>
+                                  <m:t>V</m:t>
+                                </m:r>
+                              </m:e>
+                            </m:acc>
+                          </m:e>
+                          <m:sub>
+                            <m:r>
+                              <w:rPr>
+                                <w:rFonts w:ascii="Cambria Math" w:eastAsiaTheme="minorEastAsia" w:hAnsi="Cambria Math"/>
+                              </w:rPr>
+                              <m:t>1,i,j,1</m:t>
+                            </m:r>
+                          </m:sub>
+                        </m:sSub>
+                      </m:e>
+                    </m:d>
+                    <m:r>
+                      <w:rPr>
+                        <w:rFonts w:ascii="Cambria Math" w:eastAsiaTheme="minorEastAsia" w:hAnsi="Cambria Math"/>
+                      </w:rPr>
+                      <m:t xml:space="preserve"> ∧</m:t>
+                    </m:r>
+                    <m:d>
+                      <m:dPr>
+                        <m:ctrlPr>
+                          <w:rPr>
+                            <w:rFonts w:ascii="Cambria Math" w:eastAsiaTheme="minorEastAsia" w:hAnsi="Cambria Math"/>
+                            <w:i/>
+                          </w:rPr>
+                        </m:ctrlPr>
+                      </m:dPr>
+                      <m:e>
+                        <m:sSub>
+                          <m:sSubPr>
+                            <m:ctrlPr>
+                              <w:rPr>
+                                <w:rFonts w:ascii="Cambria Math" w:eastAsiaTheme="minorEastAsia" w:hAnsi="Cambria Math"/>
+                                <w:i/>
+                              </w:rPr>
+                            </m:ctrlPr>
+                          </m:sSubPr>
+                          <m:e>
+                            <m:acc>
+                              <m:accPr>
+                                <m:chr m:val="̅"/>
+                                <m:ctrlPr>
+                                  <w:rPr>
+                                    <w:rFonts w:ascii="Cambria Math" w:eastAsiaTheme="minorEastAsia" w:hAnsi="Cambria Math"/>
+                                    <w:i/>
+                                  </w:rPr>
+                                </m:ctrlPr>
+                              </m:accPr>
+                              <m:e>
+                                <m:r>
+                                  <w:rPr>
+                                    <w:rFonts w:ascii="Cambria Math" w:eastAsiaTheme="minorEastAsia" w:hAnsi="Cambria Math"/>
+                                  </w:rPr>
+                                  <m:t>V</m:t>
+                                </m:r>
+                              </m:e>
+                            </m:acc>
+                          </m:e>
+                          <m:sub>
+                            <m:r>
+                              <w:rPr>
+                                <w:rFonts w:ascii="Cambria Math" w:eastAsiaTheme="minorEastAsia" w:hAnsi="Cambria Math"/>
+                              </w:rPr>
+                              <m:t>1,i,2</m:t>
+                            </m:r>
+                          </m:sub>
+                        </m:sSub>
+                        <m:r>
+                          <w:rPr>
+                            <w:rFonts w:ascii="Cambria Math" w:eastAsiaTheme="minorEastAsia" w:hAnsi="Cambria Math"/>
+                          </w:rPr>
+                          <m:t>∨</m:t>
+                        </m:r>
+                        <m:sSub>
+                          <m:sSubPr>
+                            <m:ctrlPr>
+                              <w:rPr>
+                                <w:rFonts w:ascii="Cambria Math" w:eastAsiaTheme="minorEastAsia" w:hAnsi="Cambria Math"/>
+                                <w:i/>
+                              </w:rPr>
+                            </m:ctrlPr>
+                          </m:sSubPr>
+                          <m:e>
+                            <m:r>
+                              <w:rPr>
+                                <w:rFonts w:ascii="Cambria Math" w:eastAsiaTheme="minorEastAsia" w:hAnsi="Cambria Math"/>
+                              </w:rPr>
+                              <m:t>V</m:t>
+                            </m:r>
+                          </m:e>
+                          <m:sub>
+                            <m:r>
+                              <w:rPr>
+                                <w:rFonts w:ascii="Cambria Math" w:eastAsiaTheme="minorEastAsia" w:hAnsi="Cambria Math"/>
+                              </w:rPr>
+                              <m:t>1,i,j,2</m:t>
+                            </m:r>
+                          </m:sub>
+                        </m:sSub>
+                      </m:e>
+                    </m:d>
+                    <m:r>
+                      <w:rPr>
+                        <w:rFonts w:ascii="Cambria Math" w:eastAsiaTheme="minorEastAsia" w:hAnsi="Cambria Math"/>
+                      </w:rPr>
+                      <m:t>∧</m:t>
+                    </m:r>
+                    <m:d>
+                      <m:dPr>
+                        <m:ctrlPr>
+                          <w:rPr>
+                            <w:rFonts w:ascii="Cambria Math" w:eastAsiaTheme="minorEastAsia" w:hAnsi="Cambria Math"/>
+                            <w:i/>
+                          </w:rPr>
+                        </m:ctrlPr>
+                      </m:dPr>
+                      <m:e>
+                        <m:sSub>
+                          <m:sSubPr>
+                            <m:ctrlPr>
+                              <w:rPr>
+                                <w:rFonts w:ascii="Cambria Math" w:eastAsiaTheme="minorEastAsia" w:hAnsi="Cambria Math"/>
+                                <w:i/>
+                              </w:rPr>
+                            </m:ctrlPr>
+                          </m:sSubPr>
+                          <m:e>
+                            <m:r>
+                              <w:rPr>
+                                <w:rFonts w:ascii="Cambria Math" w:eastAsiaTheme="minorEastAsia" w:hAnsi="Cambria Math"/>
+                              </w:rPr>
+                              <m:t>V</m:t>
+                            </m:r>
+                          </m:e>
+                          <m:sub>
+                            <m:r>
+                              <w:rPr>
+                                <w:rFonts w:ascii="Cambria Math" w:eastAsiaTheme="minorEastAsia" w:hAnsi="Cambria Math"/>
+                              </w:rPr>
+                              <m:t>1,i,2</m:t>
+                            </m:r>
+                          </m:sub>
+                        </m:sSub>
+                        <m:r>
+                          <w:rPr>
+                            <w:rFonts w:ascii="Cambria Math" w:eastAsiaTheme="minorEastAsia" w:hAnsi="Cambria Math"/>
+                          </w:rPr>
+                          <m:t xml:space="preserve">∨ </m:t>
+                        </m:r>
+                        <m:sSub>
+                          <m:sSubPr>
+                            <m:ctrlPr>
+                              <w:rPr>
+                                <w:rFonts w:ascii="Cambria Math" w:eastAsiaTheme="minorEastAsia" w:hAnsi="Cambria Math"/>
+                                <w:i/>
+                              </w:rPr>
+                            </m:ctrlPr>
+                          </m:sSubPr>
+                          <m:e>
+                            <m:acc>
+                              <m:accPr>
+                                <m:chr m:val="̅"/>
+                                <m:ctrlPr>
+                                  <w:rPr>
+                                    <w:rFonts w:ascii="Cambria Math" w:eastAsiaTheme="minorEastAsia" w:hAnsi="Cambria Math"/>
+                                    <w:i/>
+                                  </w:rPr>
+                                </m:ctrlPr>
+                              </m:accPr>
+                              <m:e>
+                                <m:r>
+                                  <w:rPr>
+                                    <w:rFonts w:ascii="Cambria Math" w:eastAsiaTheme="minorEastAsia" w:hAnsi="Cambria Math"/>
+                                  </w:rPr>
+                                  <m:t>V</m:t>
+                                </m:r>
+                              </m:e>
+                            </m:acc>
+                          </m:e>
+                          <m:sub>
+                            <m:r>
+                              <w:rPr>
+                                <w:rFonts w:ascii="Cambria Math" w:eastAsiaTheme="minorEastAsia" w:hAnsi="Cambria Math"/>
+                              </w:rPr>
+                              <m:t>1,i,j,2</m:t>
+                            </m:r>
+                          </m:sub>
+                        </m:sSub>
+                      </m:e>
+                    </m:d>
+                    <m:r>
+                      <w:rPr>
+                        <w:rFonts w:ascii="Cambria Math" w:eastAsiaTheme="minorEastAsia" w:hAnsi="Cambria Math"/>
+                      </w:rPr>
+                      <m:t xml:space="preserve"> ∧</m:t>
+                    </m:r>
+                    <m:sSub>
+                      <m:sSubPr>
+                        <m:ctrlPr>
+                          <w:rPr>
+                            <w:rFonts w:ascii="Cambria Math" w:eastAsiaTheme="minorEastAsia" w:hAnsi="Cambria Math"/>
+                            <w:i/>
+                          </w:rPr>
+                        </m:ctrlPr>
+                      </m:sSubPr>
+                      <m:e>
+                        <m:r>
+                          <w:rPr>
+                            <w:rFonts w:ascii="Cambria Math" w:eastAsiaTheme="minorEastAsia" w:hAnsi="Cambria Math"/>
+                          </w:rPr>
+                          <m:t>V</m:t>
+                        </m:r>
+                      </m:e>
+                      <m:sub>
+                        <m:r>
+                          <w:rPr>
+                            <w:rFonts w:ascii="Cambria Math" w:eastAsiaTheme="minorEastAsia" w:hAnsi="Cambria Math"/>
+                          </w:rPr>
+                          <m:t>1,i,j,3</m:t>
+                        </m:r>
+                      </m:sub>
+                    </m:sSub>
+                  </m:e>
+                </m:nary>
+              </m:oMath>
+            </m:oMathPara>
+          </w:p>
+          <w:p>
+            <w:pPr>
+              <w:rPr>
+                <w:rFonts w:eastAsiaTheme="minorEastAsia"/>
+              </w:rPr>
+            </w:pPr>
+          </w:p>
         </w:tc>
       </w:tr>
     </w:tbl>
     <w:p>
       <w:pPr>
-        <w:spacing w:after="200" w:line="276" w:lineRule="auto"/>
         <w:rPr>
           <w:b/>
         </w:rPr>
@@ -5481,7 +6923,6 @@
     </w:p>
     <w:p>
       <w:pPr>
-        <w:spacing w:after="200" w:line="276" w:lineRule="auto"/>
         <w:rPr>
           <w:b/>
         </w:rPr>
@@ -6131,13 +7572,7 @@
                         <w:rPr>
                           <w:rFonts w:ascii="Cambria Math" w:hAnsi="Cambria Math"/>
                         </w:rPr>
-                        <m:t>i</m:t>
-                      </m:r>
-                      <m:r>
-                        <w:rPr>
-                          <w:rFonts w:ascii="Cambria Math" w:hAnsi="Cambria Math"/>
-                        </w:rPr>
-                        <m:t>,1</m:t>
+                        <m:t>i,1</m:t>
                       </m:r>
                     </m:sub>
                   </m:sSub>
@@ -6180,13 +7615,7 @@
                             <w:rPr>
                               <w:rFonts w:ascii="Cambria Math" w:hAnsi="Cambria Math"/>
                             </w:rPr>
-                            <m:t>i</m:t>
-                          </m:r>
-                          <m:r>
-                            <w:rPr>
-                              <w:rFonts w:ascii="Cambria Math" w:hAnsi="Cambria Math"/>
-                            </w:rPr>
-                            <m:t>,2</m:t>
+                            <m:t>i,2</m:t>
                           </m:r>
                         </m:sub>
                       </m:sSub>
@@ -6288,13 +7717,7 @@
                             <w:rPr>
                               <w:rFonts w:ascii="Cambria Math" w:hAnsi="Cambria Math"/>
                             </w:rPr>
-                            <m:t>i</m:t>
-                          </m:r>
-                          <m:r>
-                            <w:rPr>
-                              <w:rFonts w:ascii="Cambria Math" w:hAnsi="Cambria Math"/>
-                            </w:rPr>
-                            <m:t>1</m:t>
+                            <m:t>i1</m:t>
                           </m:r>
                         </m:sub>
                       </m:sSub>
@@ -6428,13 +7851,7 @@
                             <w:rPr>
                               <w:rFonts w:ascii="Cambria Math" w:hAnsi="Cambria Math"/>
                             </w:rPr>
-                            <m:t>i</m:t>
-                          </m:r>
-                          <m:r>
-                            <w:rPr>
-                              <w:rFonts w:ascii="Cambria Math" w:hAnsi="Cambria Math"/>
-                            </w:rPr>
-                            <m:t>,1</m:t>
+                            <m:t>i,1</m:t>
                           </m:r>
                         </m:sub>
                       </m:sSub>
@@ -6532,7 +7949,6 @@
     </w:p>
     <w:p>
       <w:pPr>
-        <w:spacing w:line="276" w:lineRule="auto"/>
         <w:rPr>
           <w:rFonts w:eastAsiaTheme="minorEastAsia"/>
         </w:rPr>
@@ -6540,7 +7956,6 @@
     </w:p>
     <w:p>
       <w:pPr>
-        <w:spacing w:line="276" w:lineRule="auto"/>
         <w:rPr>
           <w:rFonts w:eastAsiaTheme="minorEastAsia"/>
         </w:rPr>
@@ -6554,7 +7969,6 @@
     </w:p>
     <w:p>
       <w:pPr>
-        <w:spacing w:line="276" w:lineRule="auto"/>
         <w:rPr>
           <w:rFonts w:eastAsiaTheme="minorEastAsia"/>
         </w:rPr>
@@ -7046,7 +8460,6 @@
     </w:p>
     <w:p>
       <w:pPr>
-        <w:spacing w:line="276" w:lineRule="auto"/>
         <w:rPr>
           <w:rFonts w:eastAsiaTheme="minorEastAsia"/>
         </w:rPr>
@@ -7115,7 +8528,7 @@
         <w:rPr>
           <w:noProof/>
         </w:rPr>
-        <w:t>3</w:t>
+        <w:t>2</w:t>
       </w:r>
     </w:fldSimple>
   </w:p>
@@ -10191,7 +11604,7 @@
 </file>
 
 <file path=customXml/itemProps1.xml><?xml version="1.0" encoding="utf-8"?>
-<ds:datastoreItem xmlns:ds="http://schemas.openxmlformats.org/officeDocument/2006/customXml" ds:itemID="{3CEAEB7D-5AB2-4570-B235-CDC0942D7F18}">
+<ds:datastoreItem xmlns:ds="http://schemas.openxmlformats.org/officeDocument/2006/customXml" ds:itemID="{85570C4D-5EAB-4301-AC3D-BFEAFBA6D6F0}">
   <ds:schemaRefs>
     <ds:schemaRef ds:uri="http://schemas.openxmlformats.org/officeDocument/2006/bibliography"/>
   </ds:schemaRefs>

</xml_diff>

<commit_message>
Uploading written problems before I make more changes
</commit_message>
<xml_diff>
--- a/Assignment #3/CS156 - Assignment #3 Written Questions 2.docx
+++ b/Assignment #3/CS156 - Assignment #3 Written Questions 2.docx
@@ -7748,19 +7748,7 @@
                             <w:rPr>
                               <w:rFonts w:ascii="Cambria Math" w:hAnsi="Cambria Math"/>
                             </w:rPr>
-                            <m:t>i</m:t>
-                          </m:r>
-                          <m:r>
-                            <w:rPr>
-                              <w:rFonts w:ascii="Cambria Math" w:hAnsi="Cambria Math"/>
-                            </w:rPr>
-                            <m:t>,</m:t>
-                          </m:r>
-                          <m:r>
-                            <w:rPr>
-                              <w:rFonts w:ascii="Cambria Math" w:hAnsi="Cambria Math"/>
-                            </w:rPr>
-                            <m:t>1</m:t>
+                            <m:t>i,1</m:t>
                           </m:r>
                         </m:sub>
                       </m:sSub>
@@ -28559,6 +28547,2240 @@
         </w:rPr>
       </w:pPr>
     </w:p>
+    <w:p>
+      <w:pPr>
+        <w:rPr>
+          <w:rFonts w:eastAsiaTheme="minorEastAsia"/>
+        </w:rPr>
+      </w:pPr>
+    </w:p>
+    <w:p>
+      <w:pPr>
+        <w:rPr>
+          <w:rFonts w:eastAsiaTheme="minorEastAsia"/>
+        </w:rPr>
+      </w:pPr>
+    </w:p>
+    <w:p>
+      <w:pPr>
+        <w:rPr>
+          <w:rFonts w:eastAsiaTheme="minorEastAsia"/>
+        </w:rPr>
+      </w:pPr>
+    </w:p>
+    <w:p>
+      <w:pPr>
+        <w:autoSpaceDE w:val="0"/>
+        <w:autoSpaceDN w:val="0"/>
+        <w:adjustRightInd w:val="0"/>
+        <w:rPr>
+          <w:rFonts w:ascii="Courier New" w:hAnsi="Courier New" w:cs="Courier New"/>
+          <w:color w:val="000000"/>
+        </w:rPr>
+      </w:pPr>
+      <w:r>
+        <w:rPr>
+          <w:rFonts w:ascii="Courier New" w:hAnsi="Courier New" w:cs="Courier New"/>
+          <w:color w:val="000000"/>
+        </w:rPr>
+        <w:t xml:space="preserve"> </w:t>
+      </w:r>
+      <w:proofErr w:type="gramStart"/>
+      <w:r>
+        <w:rPr>
+          <w:rFonts w:ascii="Courier New" w:hAnsi="Courier New" w:cs="Courier New"/>
+          <w:color w:val="000000"/>
+        </w:rPr>
+        <w:t>(!P11</w:t>
+      </w:r>
+      <w:proofErr w:type="gramEnd"/>
+      <w:r>
+        <w:rPr>
+          <w:rFonts w:ascii="Courier New" w:hAnsi="Courier New" w:cs="Courier New"/>
+          <w:color w:val="000000"/>
+        </w:rPr>
+        <w:t>+!P21+!P31+!P41+P12+P13+P22+P23+P32+P33+P42+P43)</w:t>
+      </w:r>
+    </w:p>
+    <w:p>
+      <w:pPr>
+        <w:autoSpaceDE w:val="0"/>
+        <w:autoSpaceDN w:val="0"/>
+        <w:adjustRightInd w:val="0"/>
+        <w:rPr>
+          <w:rFonts w:ascii="Courier New" w:hAnsi="Courier New" w:cs="Courier New"/>
+          <w:color w:val="000000"/>
+        </w:rPr>
+      </w:pPr>
+      <w:proofErr w:type="gramStart"/>
+      <w:r>
+        <w:rPr>
+          <w:rFonts w:ascii="Courier New" w:hAnsi="Courier New" w:cs="Courier New"/>
+          <w:color w:val="000000"/>
+        </w:rPr>
+        <w:t>&amp;(</w:t>
+      </w:r>
+      <w:proofErr w:type="gramEnd"/>
+      <w:r>
+        <w:rPr>
+          <w:rFonts w:ascii="Courier New" w:hAnsi="Courier New" w:cs="Courier New"/>
+          <w:color w:val="000000"/>
+        </w:rPr>
+        <w:t>!P11+!P21+!P31+!P42+P12+P13+P22+P23+P32+P33+P41+P43)</w:t>
+      </w:r>
+    </w:p>
+    <w:p>
+      <w:pPr>
+        <w:autoSpaceDE w:val="0"/>
+        <w:autoSpaceDN w:val="0"/>
+        <w:adjustRightInd w:val="0"/>
+        <w:rPr>
+          <w:rFonts w:ascii="Courier New" w:hAnsi="Courier New" w:cs="Courier New"/>
+          <w:color w:val="000000"/>
+        </w:rPr>
+      </w:pPr>
+      <w:proofErr w:type="gramStart"/>
+      <w:r>
+        <w:rPr>
+          <w:rFonts w:ascii="Courier New" w:hAnsi="Courier New" w:cs="Courier New"/>
+          <w:color w:val="000000"/>
+        </w:rPr>
+        <w:t>&amp;(</w:t>
+      </w:r>
+      <w:proofErr w:type="gramEnd"/>
+      <w:r>
+        <w:rPr>
+          <w:rFonts w:ascii="Courier New" w:hAnsi="Courier New" w:cs="Courier New"/>
+          <w:color w:val="000000"/>
+        </w:rPr>
+        <w:t>!P11+!P21+!P31+!P43+P12+P13+P22+P23+P32+P33+P41+P42)</w:t>
+      </w:r>
+    </w:p>
+    <w:p>
+      <w:pPr>
+        <w:autoSpaceDE w:val="0"/>
+        <w:autoSpaceDN w:val="0"/>
+        <w:adjustRightInd w:val="0"/>
+        <w:rPr>
+          <w:rFonts w:ascii="Courier New" w:hAnsi="Courier New" w:cs="Courier New"/>
+          <w:color w:val="000000"/>
+        </w:rPr>
+      </w:pPr>
+      <w:proofErr w:type="gramStart"/>
+      <w:r>
+        <w:rPr>
+          <w:rFonts w:ascii="Courier New" w:hAnsi="Courier New" w:cs="Courier New"/>
+          <w:color w:val="000000"/>
+        </w:rPr>
+        <w:t>&amp;(</w:t>
+      </w:r>
+      <w:proofErr w:type="gramEnd"/>
+      <w:r>
+        <w:rPr>
+          <w:rFonts w:ascii="Courier New" w:hAnsi="Courier New" w:cs="Courier New"/>
+          <w:color w:val="000000"/>
+        </w:rPr>
+        <w:t>!P11+!P21+!P32+!P41+P12+P13+P22+P23+P31+P33+P42+P43)</w:t>
+      </w:r>
+    </w:p>
+    <w:p>
+      <w:pPr>
+        <w:autoSpaceDE w:val="0"/>
+        <w:autoSpaceDN w:val="0"/>
+        <w:adjustRightInd w:val="0"/>
+        <w:rPr>
+          <w:rFonts w:ascii="Courier New" w:hAnsi="Courier New" w:cs="Courier New"/>
+          <w:color w:val="000000"/>
+        </w:rPr>
+      </w:pPr>
+      <w:proofErr w:type="gramStart"/>
+      <w:r>
+        <w:rPr>
+          <w:rFonts w:ascii="Courier New" w:hAnsi="Courier New" w:cs="Courier New"/>
+          <w:color w:val="000000"/>
+        </w:rPr>
+        <w:t>&amp;(</w:t>
+      </w:r>
+      <w:proofErr w:type="gramEnd"/>
+      <w:r>
+        <w:rPr>
+          <w:rFonts w:ascii="Courier New" w:hAnsi="Courier New" w:cs="Courier New"/>
+          <w:color w:val="000000"/>
+        </w:rPr>
+        <w:t>!P11+!P21+!P32+!P42+P12+P13+P22+P23+P31+P33+P41+P43)</w:t>
+      </w:r>
+    </w:p>
+    <w:p>
+      <w:pPr>
+        <w:autoSpaceDE w:val="0"/>
+        <w:autoSpaceDN w:val="0"/>
+        <w:adjustRightInd w:val="0"/>
+        <w:rPr>
+          <w:rFonts w:ascii="Courier New" w:hAnsi="Courier New" w:cs="Courier New"/>
+          <w:color w:val="000000"/>
+        </w:rPr>
+      </w:pPr>
+      <w:proofErr w:type="gramStart"/>
+      <w:r>
+        <w:rPr>
+          <w:rFonts w:ascii="Courier New" w:hAnsi="Courier New" w:cs="Courier New"/>
+          <w:color w:val="000000"/>
+        </w:rPr>
+        <w:t>&amp;(</w:t>
+      </w:r>
+      <w:proofErr w:type="gramEnd"/>
+      <w:r>
+        <w:rPr>
+          <w:rFonts w:ascii="Courier New" w:hAnsi="Courier New" w:cs="Courier New"/>
+          <w:color w:val="000000"/>
+        </w:rPr>
+        <w:t>!P11+!P21+!P32+!P43+P12+P13+P22+P23+P31+P33+P41+P42)</w:t>
+      </w:r>
+    </w:p>
+    <w:p>
+      <w:pPr>
+        <w:autoSpaceDE w:val="0"/>
+        <w:autoSpaceDN w:val="0"/>
+        <w:adjustRightInd w:val="0"/>
+        <w:rPr>
+          <w:rFonts w:ascii="Courier New" w:hAnsi="Courier New" w:cs="Courier New"/>
+          <w:color w:val="000000"/>
+        </w:rPr>
+      </w:pPr>
+      <w:proofErr w:type="gramStart"/>
+      <w:r>
+        <w:rPr>
+          <w:rFonts w:ascii="Courier New" w:hAnsi="Courier New" w:cs="Courier New"/>
+          <w:color w:val="000000"/>
+        </w:rPr>
+        <w:t>&amp;(</w:t>
+      </w:r>
+      <w:proofErr w:type="gramEnd"/>
+      <w:r>
+        <w:rPr>
+          <w:rFonts w:ascii="Courier New" w:hAnsi="Courier New" w:cs="Courier New"/>
+          <w:color w:val="000000"/>
+        </w:rPr>
+        <w:t>!P11+!P21+!P33+!P41+P12+P13+P22+P23+P31+P32+P42+P43)</w:t>
+      </w:r>
+    </w:p>
+    <w:p>
+      <w:pPr>
+        <w:autoSpaceDE w:val="0"/>
+        <w:autoSpaceDN w:val="0"/>
+        <w:adjustRightInd w:val="0"/>
+        <w:rPr>
+          <w:rFonts w:ascii="Courier New" w:hAnsi="Courier New" w:cs="Courier New"/>
+          <w:color w:val="000000"/>
+        </w:rPr>
+      </w:pPr>
+      <w:proofErr w:type="gramStart"/>
+      <w:r>
+        <w:rPr>
+          <w:rFonts w:ascii="Courier New" w:hAnsi="Courier New" w:cs="Courier New"/>
+          <w:color w:val="000000"/>
+        </w:rPr>
+        <w:t>&amp;(</w:t>
+      </w:r>
+      <w:proofErr w:type="gramEnd"/>
+      <w:r>
+        <w:rPr>
+          <w:rFonts w:ascii="Courier New" w:hAnsi="Courier New" w:cs="Courier New"/>
+          <w:color w:val="000000"/>
+        </w:rPr>
+        <w:t>!P11+!P21+!P33+!P42+P12+P13+P22+P23+P31+P32+P41+P43)</w:t>
+      </w:r>
+    </w:p>
+    <w:p>
+      <w:pPr>
+        <w:autoSpaceDE w:val="0"/>
+        <w:autoSpaceDN w:val="0"/>
+        <w:adjustRightInd w:val="0"/>
+        <w:rPr>
+          <w:rFonts w:ascii="Courier New" w:hAnsi="Courier New" w:cs="Courier New"/>
+          <w:color w:val="000000"/>
+        </w:rPr>
+      </w:pPr>
+      <w:proofErr w:type="gramStart"/>
+      <w:r>
+        <w:rPr>
+          <w:rFonts w:ascii="Courier New" w:hAnsi="Courier New" w:cs="Courier New"/>
+          <w:color w:val="000000"/>
+        </w:rPr>
+        <w:t>&amp;(</w:t>
+      </w:r>
+      <w:proofErr w:type="gramEnd"/>
+      <w:r>
+        <w:rPr>
+          <w:rFonts w:ascii="Courier New" w:hAnsi="Courier New" w:cs="Courier New"/>
+          <w:color w:val="000000"/>
+        </w:rPr>
+        <w:t>!P11+!P21+!P33+!P43+P12+P13+P22+P23+P31+P32+P41+P42)</w:t>
+      </w:r>
+    </w:p>
+    <w:p>
+      <w:pPr>
+        <w:autoSpaceDE w:val="0"/>
+        <w:autoSpaceDN w:val="0"/>
+        <w:adjustRightInd w:val="0"/>
+        <w:rPr>
+          <w:rFonts w:ascii="Courier New" w:hAnsi="Courier New" w:cs="Courier New"/>
+          <w:color w:val="000000"/>
+        </w:rPr>
+      </w:pPr>
+      <w:proofErr w:type="gramStart"/>
+      <w:r>
+        <w:rPr>
+          <w:rFonts w:ascii="Courier New" w:hAnsi="Courier New" w:cs="Courier New"/>
+          <w:color w:val="000000"/>
+        </w:rPr>
+        <w:t>&amp;(</w:t>
+      </w:r>
+      <w:proofErr w:type="gramEnd"/>
+      <w:r>
+        <w:rPr>
+          <w:rFonts w:ascii="Courier New" w:hAnsi="Courier New" w:cs="Courier New"/>
+          <w:color w:val="000000"/>
+        </w:rPr>
+        <w:t>!P11+!P22+!P31+!P41+P12+P13+P21+P23+P32+P33+P42+P43)</w:t>
+      </w:r>
+    </w:p>
+    <w:p>
+      <w:pPr>
+        <w:autoSpaceDE w:val="0"/>
+        <w:autoSpaceDN w:val="0"/>
+        <w:adjustRightInd w:val="0"/>
+        <w:rPr>
+          <w:rFonts w:ascii="Courier New" w:hAnsi="Courier New" w:cs="Courier New"/>
+          <w:color w:val="000000"/>
+        </w:rPr>
+      </w:pPr>
+      <w:proofErr w:type="gramStart"/>
+      <w:r>
+        <w:rPr>
+          <w:rFonts w:ascii="Courier New" w:hAnsi="Courier New" w:cs="Courier New"/>
+          <w:color w:val="000000"/>
+        </w:rPr>
+        <w:t>&amp;(</w:t>
+      </w:r>
+      <w:proofErr w:type="gramEnd"/>
+      <w:r>
+        <w:rPr>
+          <w:rFonts w:ascii="Courier New" w:hAnsi="Courier New" w:cs="Courier New"/>
+          <w:color w:val="000000"/>
+        </w:rPr>
+        <w:t>!P11+!P22+!P31+!P42+P12+P13+P21+P23+P32+P33+P41+P43)</w:t>
+      </w:r>
+    </w:p>
+    <w:p>
+      <w:pPr>
+        <w:autoSpaceDE w:val="0"/>
+        <w:autoSpaceDN w:val="0"/>
+        <w:adjustRightInd w:val="0"/>
+        <w:rPr>
+          <w:rFonts w:ascii="Courier New" w:hAnsi="Courier New" w:cs="Courier New"/>
+          <w:color w:val="000000"/>
+        </w:rPr>
+      </w:pPr>
+      <w:proofErr w:type="gramStart"/>
+      <w:r>
+        <w:rPr>
+          <w:rFonts w:ascii="Courier New" w:hAnsi="Courier New" w:cs="Courier New"/>
+          <w:color w:val="000000"/>
+        </w:rPr>
+        <w:t>&amp;(</w:t>
+      </w:r>
+      <w:proofErr w:type="gramEnd"/>
+      <w:r>
+        <w:rPr>
+          <w:rFonts w:ascii="Courier New" w:hAnsi="Courier New" w:cs="Courier New"/>
+          <w:color w:val="000000"/>
+        </w:rPr>
+        <w:t>!P11+!P22+!P31+!P43+P12+P13+P21+P23+P32+P33+P41+P42)</w:t>
+      </w:r>
+    </w:p>
+    <w:p>
+      <w:pPr>
+        <w:autoSpaceDE w:val="0"/>
+        <w:autoSpaceDN w:val="0"/>
+        <w:adjustRightInd w:val="0"/>
+        <w:rPr>
+          <w:rFonts w:ascii="Courier New" w:hAnsi="Courier New" w:cs="Courier New"/>
+          <w:color w:val="000000"/>
+        </w:rPr>
+      </w:pPr>
+      <w:proofErr w:type="gramStart"/>
+      <w:r>
+        <w:rPr>
+          <w:rFonts w:ascii="Courier New" w:hAnsi="Courier New" w:cs="Courier New"/>
+          <w:color w:val="000000"/>
+        </w:rPr>
+        <w:t>&amp;(</w:t>
+      </w:r>
+      <w:proofErr w:type="gramEnd"/>
+      <w:r>
+        <w:rPr>
+          <w:rFonts w:ascii="Courier New" w:hAnsi="Courier New" w:cs="Courier New"/>
+          <w:color w:val="000000"/>
+        </w:rPr>
+        <w:t>!P11+!P22+!P32+!P41+P12+P13+P21+P23+P31+P33+P42+P43)</w:t>
+      </w:r>
+    </w:p>
+    <w:p>
+      <w:pPr>
+        <w:autoSpaceDE w:val="0"/>
+        <w:autoSpaceDN w:val="0"/>
+        <w:adjustRightInd w:val="0"/>
+        <w:rPr>
+          <w:rFonts w:ascii="Courier New" w:hAnsi="Courier New" w:cs="Courier New"/>
+          <w:color w:val="000000"/>
+        </w:rPr>
+      </w:pPr>
+      <w:proofErr w:type="gramStart"/>
+      <w:r>
+        <w:rPr>
+          <w:rFonts w:ascii="Courier New" w:hAnsi="Courier New" w:cs="Courier New"/>
+          <w:color w:val="000000"/>
+        </w:rPr>
+        <w:t>&amp;(</w:t>
+      </w:r>
+      <w:proofErr w:type="gramEnd"/>
+      <w:r>
+        <w:rPr>
+          <w:rFonts w:ascii="Courier New" w:hAnsi="Courier New" w:cs="Courier New"/>
+          <w:color w:val="000000"/>
+        </w:rPr>
+        <w:t>!P11+!P22+!P32+!P42+P12+P13+P21+P23+P31+P33+P41+P43)</w:t>
+      </w:r>
+    </w:p>
+    <w:p>
+      <w:pPr>
+        <w:autoSpaceDE w:val="0"/>
+        <w:autoSpaceDN w:val="0"/>
+        <w:adjustRightInd w:val="0"/>
+        <w:rPr>
+          <w:rFonts w:ascii="Courier New" w:hAnsi="Courier New" w:cs="Courier New"/>
+          <w:color w:val="000000"/>
+        </w:rPr>
+      </w:pPr>
+      <w:proofErr w:type="gramStart"/>
+      <w:r>
+        <w:rPr>
+          <w:rFonts w:ascii="Courier New" w:hAnsi="Courier New" w:cs="Courier New"/>
+          <w:color w:val="000000"/>
+        </w:rPr>
+        <w:t>&amp;(</w:t>
+      </w:r>
+      <w:proofErr w:type="gramEnd"/>
+      <w:r>
+        <w:rPr>
+          <w:rFonts w:ascii="Courier New" w:hAnsi="Courier New" w:cs="Courier New"/>
+          <w:color w:val="000000"/>
+        </w:rPr>
+        <w:t>!P11+!P22+!P32+!P43+P12+P13+P21+P23+P31+P33+P41+P42)</w:t>
+      </w:r>
+    </w:p>
+    <w:p>
+      <w:pPr>
+        <w:autoSpaceDE w:val="0"/>
+        <w:autoSpaceDN w:val="0"/>
+        <w:adjustRightInd w:val="0"/>
+        <w:rPr>
+          <w:rFonts w:ascii="Courier New" w:hAnsi="Courier New" w:cs="Courier New"/>
+          <w:color w:val="000000"/>
+        </w:rPr>
+      </w:pPr>
+      <w:proofErr w:type="gramStart"/>
+      <w:r>
+        <w:rPr>
+          <w:rFonts w:ascii="Courier New" w:hAnsi="Courier New" w:cs="Courier New"/>
+          <w:color w:val="000000"/>
+        </w:rPr>
+        <w:t>&amp;(</w:t>
+      </w:r>
+      <w:proofErr w:type="gramEnd"/>
+      <w:r>
+        <w:rPr>
+          <w:rFonts w:ascii="Courier New" w:hAnsi="Courier New" w:cs="Courier New"/>
+          <w:color w:val="000000"/>
+        </w:rPr>
+        <w:t>!P11+!P22+!P33+!P41+P12+P13+P21+P23+P31+P32+P42+P43)</w:t>
+      </w:r>
+    </w:p>
+    <w:p>
+      <w:pPr>
+        <w:autoSpaceDE w:val="0"/>
+        <w:autoSpaceDN w:val="0"/>
+        <w:adjustRightInd w:val="0"/>
+        <w:rPr>
+          <w:rFonts w:ascii="Courier New" w:hAnsi="Courier New" w:cs="Courier New"/>
+          <w:color w:val="000000"/>
+        </w:rPr>
+      </w:pPr>
+      <w:proofErr w:type="gramStart"/>
+      <w:r>
+        <w:rPr>
+          <w:rFonts w:ascii="Courier New" w:hAnsi="Courier New" w:cs="Courier New"/>
+          <w:color w:val="000000"/>
+        </w:rPr>
+        <w:t>&amp;(</w:t>
+      </w:r>
+      <w:proofErr w:type="gramEnd"/>
+      <w:r>
+        <w:rPr>
+          <w:rFonts w:ascii="Courier New" w:hAnsi="Courier New" w:cs="Courier New"/>
+          <w:color w:val="000000"/>
+        </w:rPr>
+        <w:t>!P11+!P22+!P33+!P42+P12+P13+P21+P23+P31+P32+P41+P43)</w:t>
+      </w:r>
+    </w:p>
+    <w:p>
+      <w:pPr>
+        <w:autoSpaceDE w:val="0"/>
+        <w:autoSpaceDN w:val="0"/>
+        <w:adjustRightInd w:val="0"/>
+        <w:rPr>
+          <w:rFonts w:ascii="Courier New" w:hAnsi="Courier New" w:cs="Courier New"/>
+          <w:color w:val="000000"/>
+        </w:rPr>
+      </w:pPr>
+      <w:proofErr w:type="gramStart"/>
+      <w:r>
+        <w:rPr>
+          <w:rFonts w:ascii="Courier New" w:hAnsi="Courier New" w:cs="Courier New"/>
+          <w:color w:val="000000"/>
+        </w:rPr>
+        <w:t>&amp;(</w:t>
+      </w:r>
+      <w:proofErr w:type="gramEnd"/>
+      <w:r>
+        <w:rPr>
+          <w:rFonts w:ascii="Courier New" w:hAnsi="Courier New" w:cs="Courier New"/>
+          <w:color w:val="000000"/>
+        </w:rPr>
+        <w:t>!P11+!P22+!P33+!P43+P12+P13+P21+P23+P31+P32+P41+P42)</w:t>
+      </w:r>
+    </w:p>
+    <w:p>
+      <w:pPr>
+        <w:autoSpaceDE w:val="0"/>
+        <w:autoSpaceDN w:val="0"/>
+        <w:adjustRightInd w:val="0"/>
+        <w:rPr>
+          <w:rFonts w:ascii="Courier New" w:hAnsi="Courier New" w:cs="Courier New"/>
+          <w:color w:val="000000"/>
+        </w:rPr>
+      </w:pPr>
+      <w:proofErr w:type="gramStart"/>
+      <w:r>
+        <w:rPr>
+          <w:rFonts w:ascii="Courier New" w:hAnsi="Courier New" w:cs="Courier New"/>
+          <w:color w:val="000000"/>
+        </w:rPr>
+        <w:t>&amp;(</w:t>
+      </w:r>
+      <w:proofErr w:type="gramEnd"/>
+      <w:r>
+        <w:rPr>
+          <w:rFonts w:ascii="Courier New" w:hAnsi="Courier New" w:cs="Courier New"/>
+          <w:color w:val="000000"/>
+        </w:rPr>
+        <w:t>!P11+!P23+!P31+!P41+P12+P13+P21+P22+P32+P33+P42+P43)</w:t>
+      </w:r>
+    </w:p>
+    <w:p>
+      <w:pPr>
+        <w:autoSpaceDE w:val="0"/>
+        <w:autoSpaceDN w:val="0"/>
+        <w:adjustRightInd w:val="0"/>
+        <w:rPr>
+          <w:rFonts w:ascii="Courier New" w:hAnsi="Courier New" w:cs="Courier New"/>
+          <w:color w:val="000000"/>
+        </w:rPr>
+      </w:pPr>
+      <w:proofErr w:type="gramStart"/>
+      <w:r>
+        <w:rPr>
+          <w:rFonts w:ascii="Courier New" w:hAnsi="Courier New" w:cs="Courier New"/>
+          <w:color w:val="000000"/>
+        </w:rPr>
+        <w:t>&amp;(</w:t>
+      </w:r>
+      <w:proofErr w:type="gramEnd"/>
+      <w:r>
+        <w:rPr>
+          <w:rFonts w:ascii="Courier New" w:hAnsi="Courier New" w:cs="Courier New"/>
+          <w:color w:val="000000"/>
+        </w:rPr>
+        <w:t>!P11+!P23+!P31+!P42+P12+P13+P21+P22+P32+P33+P41+P43)</w:t>
+      </w:r>
+    </w:p>
+    <w:p>
+      <w:pPr>
+        <w:autoSpaceDE w:val="0"/>
+        <w:autoSpaceDN w:val="0"/>
+        <w:adjustRightInd w:val="0"/>
+        <w:rPr>
+          <w:rFonts w:ascii="Courier New" w:hAnsi="Courier New" w:cs="Courier New"/>
+          <w:color w:val="000000"/>
+        </w:rPr>
+      </w:pPr>
+      <w:proofErr w:type="gramStart"/>
+      <w:r>
+        <w:rPr>
+          <w:rFonts w:ascii="Courier New" w:hAnsi="Courier New" w:cs="Courier New"/>
+          <w:color w:val="000000"/>
+        </w:rPr>
+        <w:t>&amp;(</w:t>
+      </w:r>
+      <w:proofErr w:type="gramEnd"/>
+      <w:r>
+        <w:rPr>
+          <w:rFonts w:ascii="Courier New" w:hAnsi="Courier New" w:cs="Courier New"/>
+          <w:color w:val="000000"/>
+        </w:rPr>
+        <w:t>!P11+!P23+!P31+!P43+P12+P13+P21+P22+P32+P33+P41+P42)</w:t>
+      </w:r>
+    </w:p>
+    <w:p>
+      <w:pPr>
+        <w:autoSpaceDE w:val="0"/>
+        <w:autoSpaceDN w:val="0"/>
+        <w:adjustRightInd w:val="0"/>
+        <w:rPr>
+          <w:rFonts w:ascii="Courier New" w:hAnsi="Courier New" w:cs="Courier New"/>
+          <w:color w:val="000000"/>
+        </w:rPr>
+      </w:pPr>
+      <w:proofErr w:type="gramStart"/>
+      <w:r>
+        <w:rPr>
+          <w:rFonts w:ascii="Courier New" w:hAnsi="Courier New" w:cs="Courier New"/>
+          <w:color w:val="000000"/>
+        </w:rPr>
+        <w:t>&amp;(</w:t>
+      </w:r>
+      <w:proofErr w:type="gramEnd"/>
+      <w:r>
+        <w:rPr>
+          <w:rFonts w:ascii="Courier New" w:hAnsi="Courier New" w:cs="Courier New"/>
+          <w:color w:val="000000"/>
+        </w:rPr>
+        <w:t>!P11+!P23+!P32+!P41+P12+P13+P21+P22+P31+P33+P42+P43)</w:t>
+      </w:r>
+    </w:p>
+    <w:p>
+      <w:pPr>
+        <w:autoSpaceDE w:val="0"/>
+        <w:autoSpaceDN w:val="0"/>
+        <w:adjustRightInd w:val="0"/>
+        <w:rPr>
+          <w:rFonts w:ascii="Courier New" w:hAnsi="Courier New" w:cs="Courier New"/>
+          <w:color w:val="000000"/>
+        </w:rPr>
+      </w:pPr>
+      <w:proofErr w:type="gramStart"/>
+      <w:r>
+        <w:rPr>
+          <w:rFonts w:ascii="Courier New" w:hAnsi="Courier New" w:cs="Courier New"/>
+          <w:color w:val="000000"/>
+        </w:rPr>
+        <w:t>&amp;(</w:t>
+      </w:r>
+      <w:proofErr w:type="gramEnd"/>
+      <w:r>
+        <w:rPr>
+          <w:rFonts w:ascii="Courier New" w:hAnsi="Courier New" w:cs="Courier New"/>
+          <w:color w:val="000000"/>
+        </w:rPr>
+        <w:t>!P11+!P23+!P32+!P42+P12+P13+P21+P22+P31+P33+P41+P43)</w:t>
+      </w:r>
+    </w:p>
+    <w:p>
+      <w:pPr>
+        <w:autoSpaceDE w:val="0"/>
+        <w:autoSpaceDN w:val="0"/>
+        <w:adjustRightInd w:val="0"/>
+        <w:rPr>
+          <w:rFonts w:ascii="Courier New" w:hAnsi="Courier New" w:cs="Courier New"/>
+          <w:color w:val="000000"/>
+        </w:rPr>
+      </w:pPr>
+      <w:proofErr w:type="gramStart"/>
+      <w:r>
+        <w:rPr>
+          <w:rFonts w:ascii="Courier New" w:hAnsi="Courier New" w:cs="Courier New"/>
+          <w:color w:val="000000"/>
+        </w:rPr>
+        <w:t>&amp;(</w:t>
+      </w:r>
+      <w:proofErr w:type="gramEnd"/>
+      <w:r>
+        <w:rPr>
+          <w:rFonts w:ascii="Courier New" w:hAnsi="Courier New" w:cs="Courier New"/>
+          <w:color w:val="000000"/>
+        </w:rPr>
+        <w:t>!P11+!P23+!P32+!P43+P12+P13+P21+P22+P31+P33+P41+P42)</w:t>
+      </w:r>
+    </w:p>
+    <w:p>
+      <w:pPr>
+        <w:autoSpaceDE w:val="0"/>
+        <w:autoSpaceDN w:val="0"/>
+        <w:adjustRightInd w:val="0"/>
+        <w:rPr>
+          <w:rFonts w:ascii="Courier New" w:hAnsi="Courier New" w:cs="Courier New"/>
+          <w:color w:val="000000"/>
+        </w:rPr>
+      </w:pPr>
+      <w:proofErr w:type="gramStart"/>
+      <w:r>
+        <w:rPr>
+          <w:rFonts w:ascii="Courier New" w:hAnsi="Courier New" w:cs="Courier New"/>
+          <w:color w:val="000000"/>
+        </w:rPr>
+        <w:t>&amp;(</w:t>
+      </w:r>
+      <w:proofErr w:type="gramEnd"/>
+      <w:r>
+        <w:rPr>
+          <w:rFonts w:ascii="Courier New" w:hAnsi="Courier New" w:cs="Courier New"/>
+          <w:color w:val="000000"/>
+        </w:rPr>
+        <w:t>!P11+!P23+!P33+!P41+P12+P13+P21+P22+P31+P32+P42+P43)</w:t>
+      </w:r>
+    </w:p>
+    <w:p>
+      <w:pPr>
+        <w:autoSpaceDE w:val="0"/>
+        <w:autoSpaceDN w:val="0"/>
+        <w:adjustRightInd w:val="0"/>
+        <w:rPr>
+          <w:rFonts w:ascii="Courier New" w:hAnsi="Courier New" w:cs="Courier New"/>
+          <w:color w:val="000000"/>
+        </w:rPr>
+      </w:pPr>
+      <w:proofErr w:type="gramStart"/>
+      <w:r>
+        <w:rPr>
+          <w:rFonts w:ascii="Courier New" w:hAnsi="Courier New" w:cs="Courier New"/>
+          <w:color w:val="000000"/>
+        </w:rPr>
+        <w:t>&amp;(</w:t>
+      </w:r>
+      <w:proofErr w:type="gramEnd"/>
+      <w:r>
+        <w:rPr>
+          <w:rFonts w:ascii="Courier New" w:hAnsi="Courier New" w:cs="Courier New"/>
+          <w:color w:val="000000"/>
+        </w:rPr>
+        <w:t>!P11+!P23+!P33+!P42+P12+P13+P21+P22+P31+P32+P41+P43)</w:t>
+      </w:r>
+    </w:p>
+    <w:p>
+      <w:pPr>
+        <w:autoSpaceDE w:val="0"/>
+        <w:autoSpaceDN w:val="0"/>
+        <w:adjustRightInd w:val="0"/>
+        <w:rPr>
+          <w:rFonts w:ascii="Courier New" w:hAnsi="Courier New" w:cs="Courier New"/>
+          <w:color w:val="000000"/>
+        </w:rPr>
+      </w:pPr>
+      <w:proofErr w:type="gramStart"/>
+      <w:r>
+        <w:rPr>
+          <w:rFonts w:ascii="Courier New" w:hAnsi="Courier New" w:cs="Courier New"/>
+          <w:color w:val="000000"/>
+        </w:rPr>
+        <w:t>&amp;(</w:t>
+      </w:r>
+      <w:proofErr w:type="gramEnd"/>
+      <w:r>
+        <w:rPr>
+          <w:rFonts w:ascii="Courier New" w:hAnsi="Courier New" w:cs="Courier New"/>
+          <w:color w:val="000000"/>
+        </w:rPr>
+        <w:t>!P11+!P23+!P33+!P43+P12+P13+P21+P22+P31+P32+P41+P42)</w:t>
+      </w:r>
+    </w:p>
+    <w:p>
+      <w:pPr>
+        <w:autoSpaceDE w:val="0"/>
+        <w:autoSpaceDN w:val="0"/>
+        <w:adjustRightInd w:val="0"/>
+        <w:rPr>
+          <w:rFonts w:ascii="Courier New" w:hAnsi="Courier New" w:cs="Courier New"/>
+          <w:color w:val="000000"/>
+        </w:rPr>
+      </w:pPr>
+      <w:proofErr w:type="gramStart"/>
+      <w:r>
+        <w:rPr>
+          <w:rFonts w:ascii="Courier New" w:hAnsi="Courier New" w:cs="Courier New"/>
+          <w:color w:val="000000"/>
+        </w:rPr>
+        <w:t>&amp;(</w:t>
+      </w:r>
+      <w:proofErr w:type="gramEnd"/>
+      <w:r>
+        <w:rPr>
+          <w:rFonts w:ascii="Courier New" w:hAnsi="Courier New" w:cs="Courier New"/>
+          <w:color w:val="000000"/>
+        </w:rPr>
+        <w:t>!P12+!P21+!P31+!P41+P11+P13+P22+P23+P32+P33+P42+P43)</w:t>
+      </w:r>
+    </w:p>
+    <w:p>
+      <w:pPr>
+        <w:autoSpaceDE w:val="0"/>
+        <w:autoSpaceDN w:val="0"/>
+        <w:adjustRightInd w:val="0"/>
+        <w:rPr>
+          <w:rFonts w:ascii="Courier New" w:hAnsi="Courier New" w:cs="Courier New"/>
+          <w:color w:val="000000"/>
+        </w:rPr>
+      </w:pPr>
+      <w:proofErr w:type="gramStart"/>
+      <w:r>
+        <w:rPr>
+          <w:rFonts w:ascii="Courier New" w:hAnsi="Courier New" w:cs="Courier New"/>
+          <w:color w:val="000000"/>
+        </w:rPr>
+        <w:t>&amp;(</w:t>
+      </w:r>
+      <w:proofErr w:type="gramEnd"/>
+      <w:r>
+        <w:rPr>
+          <w:rFonts w:ascii="Courier New" w:hAnsi="Courier New" w:cs="Courier New"/>
+          <w:color w:val="000000"/>
+        </w:rPr>
+        <w:t>!P12+!P21+!P31+!P42+P11+P13+P22+P23+P32+P33+P41+P43)</w:t>
+      </w:r>
+    </w:p>
+    <w:p>
+      <w:pPr>
+        <w:autoSpaceDE w:val="0"/>
+        <w:autoSpaceDN w:val="0"/>
+        <w:adjustRightInd w:val="0"/>
+        <w:rPr>
+          <w:rFonts w:ascii="Courier New" w:hAnsi="Courier New" w:cs="Courier New"/>
+          <w:color w:val="000000"/>
+        </w:rPr>
+      </w:pPr>
+      <w:proofErr w:type="gramStart"/>
+      <w:r>
+        <w:rPr>
+          <w:rFonts w:ascii="Courier New" w:hAnsi="Courier New" w:cs="Courier New"/>
+          <w:color w:val="000000"/>
+        </w:rPr>
+        <w:t>&amp;(</w:t>
+      </w:r>
+      <w:proofErr w:type="gramEnd"/>
+      <w:r>
+        <w:rPr>
+          <w:rFonts w:ascii="Courier New" w:hAnsi="Courier New" w:cs="Courier New"/>
+          <w:color w:val="000000"/>
+        </w:rPr>
+        <w:t>!P12+!P21+!P31+!P43+P11+P13+P22+P23+P32+P33+P41+P42)</w:t>
+      </w:r>
+    </w:p>
+    <w:p>
+      <w:pPr>
+        <w:autoSpaceDE w:val="0"/>
+        <w:autoSpaceDN w:val="0"/>
+        <w:adjustRightInd w:val="0"/>
+        <w:rPr>
+          <w:rFonts w:ascii="Courier New" w:hAnsi="Courier New" w:cs="Courier New"/>
+          <w:color w:val="000000"/>
+        </w:rPr>
+      </w:pPr>
+      <w:proofErr w:type="gramStart"/>
+      <w:r>
+        <w:rPr>
+          <w:rFonts w:ascii="Courier New" w:hAnsi="Courier New" w:cs="Courier New"/>
+          <w:color w:val="000000"/>
+        </w:rPr>
+        <w:t>&amp;(</w:t>
+      </w:r>
+      <w:proofErr w:type="gramEnd"/>
+      <w:r>
+        <w:rPr>
+          <w:rFonts w:ascii="Courier New" w:hAnsi="Courier New" w:cs="Courier New"/>
+          <w:color w:val="000000"/>
+        </w:rPr>
+        <w:t>!P12+!P21+!P32+!P41+P11+P13+P22+P23+P31+P33+P42+P43)</w:t>
+      </w:r>
+    </w:p>
+    <w:p>
+      <w:pPr>
+        <w:autoSpaceDE w:val="0"/>
+        <w:autoSpaceDN w:val="0"/>
+        <w:adjustRightInd w:val="0"/>
+        <w:rPr>
+          <w:rFonts w:ascii="Courier New" w:hAnsi="Courier New" w:cs="Courier New"/>
+          <w:color w:val="000000"/>
+        </w:rPr>
+      </w:pPr>
+      <w:proofErr w:type="gramStart"/>
+      <w:r>
+        <w:rPr>
+          <w:rFonts w:ascii="Courier New" w:hAnsi="Courier New" w:cs="Courier New"/>
+          <w:color w:val="000000"/>
+        </w:rPr>
+        <w:t>&amp;(</w:t>
+      </w:r>
+      <w:proofErr w:type="gramEnd"/>
+      <w:r>
+        <w:rPr>
+          <w:rFonts w:ascii="Courier New" w:hAnsi="Courier New" w:cs="Courier New"/>
+          <w:color w:val="000000"/>
+        </w:rPr>
+        <w:t>!P12+!P21+!P32+!P42+P11+P13+P22+P23+P31+P33+P41+P43)</w:t>
+      </w:r>
+    </w:p>
+    <w:p>
+      <w:pPr>
+        <w:autoSpaceDE w:val="0"/>
+        <w:autoSpaceDN w:val="0"/>
+        <w:adjustRightInd w:val="0"/>
+        <w:rPr>
+          <w:rFonts w:ascii="Courier New" w:hAnsi="Courier New" w:cs="Courier New"/>
+          <w:color w:val="000000"/>
+        </w:rPr>
+      </w:pPr>
+      <w:proofErr w:type="gramStart"/>
+      <w:r>
+        <w:rPr>
+          <w:rFonts w:ascii="Courier New" w:hAnsi="Courier New" w:cs="Courier New"/>
+          <w:color w:val="000000"/>
+        </w:rPr>
+        <w:t>&amp;(</w:t>
+      </w:r>
+      <w:proofErr w:type="gramEnd"/>
+      <w:r>
+        <w:rPr>
+          <w:rFonts w:ascii="Courier New" w:hAnsi="Courier New" w:cs="Courier New"/>
+          <w:color w:val="000000"/>
+        </w:rPr>
+        <w:t>!P12+!P21+!P32+!P43+P11+P13+P22+P23+P31+P33+P41+P42)</w:t>
+      </w:r>
+    </w:p>
+    <w:p>
+      <w:pPr>
+        <w:autoSpaceDE w:val="0"/>
+        <w:autoSpaceDN w:val="0"/>
+        <w:adjustRightInd w:val="0"/>
+        <w:rPr>
+          <w:rFonts w:ascii="Courier New" w:hAnsi="Courier New" w:cs="Courier New"/>
+          <w:color w:val="000000"/>
+        </w:rPr>
+      </w:pPr>
+      <w:proofErr w:type="gramStart"/>
+      <w:r>
+        <w:rPr>
+          <w:rFonts w:ascii="Courier New" w:hAnsi="Courier New" w:cs="Courier New"/>
+          <w:color w:val="000000"/>
+        </w:rPr>
+        <w:lastRenderedPageBreak/>
+        <w:t>&amp;(</w:t>
+      </w:r>
+      <w:proofErr w:type="gramEnd"/>
+      <w:r>
+        <w:rPr>
+          <w:rFonts w:ascii="Courier New" w:hAnsi="Courier New" w:cs="Courier New"/>
+          <w:color w:val="000000"/>
+        </w:rPr>
+        <w:t>!P12+!P21+!P33+!P41+P11+P13+P22+P23+P31+P32+P42+P43)</w:t>
+      </w:r>
+    </w:p>
+    <w:p>
+      <w:pPr>
+        <w:autoSpaceDE w:val="0"/>
+        <w:autoSpaceDN w:val="0"/>
+        <w:adjustRightInd w:val="0"/>
+        <w:rPr>
+          <w:rFonts w:ascii="Courier New" w:hAnsi="Courier New" w:cs="Courier New"/>
+          <w:color w:val="000000"/>
+        </w:rPr>
+      </w:pPr>
+      <w:proofErr w:type="gramStart"/>
+      <w:r>
+        <w:rPr>
+          <w:rFonts w:ascii="Courier New" w:hAnsi="Courier New" w:cs="Courier New"/>
+          <w:color w:val="000000"/>
+        </w:rPr>
+        <w:t>&amp;(</w:t>
+      </w:r>
+      <w:proofErr w:type="gramEnd"/>
+      <w:r>
+        <w:rPr>
+          <w:rFonts w:ascii="Courier New" w:hAnsi="Courier New" w:cs="Courier New"/>
+          <w:color w:val="000000"/>
+        </w:rPr>
+        <w:t>!P12+!P21+!P33+!P42+P11+P13+P22+P23+P31+P32+P41+P43)</w:t>
+      </w:r>
+    </w:p>
+    <w:p>
+      <w:pPr>
+        <w:autoSpaceDE w:val="0"/>
+        <w:autoSpaceDN w:val="0"/>
+        <w:adjustRightInd w:val="0"/>
+        <w:rPr>
+          <w:rFonts w:ascii="Courier New" w:hAnsi="Courier New" w:cs="Courier New"/>
+          <w:color w:val="000000"/>
+        </w:rPr>
+      </w:pPr>
+      <w:proofErr w:type="gramStart"/>
+      <w:r>
+        <w:rPr>
+          <w:rFonts w:ascii="Courier New" w:hAnsi="Courier New" w:cs="Courier New"/>
+          <w:color w:val="000000"/>
+        </w:rPr>
+        <w:t>&amp;(</w:t>
+      </w:r>
+      <w:proofErr w:type="gramEnd"/>
+      <w:r>
+        <w:rPr>
+          <w:rFonts w:ascii="Courier New" w:hAnsi="Courier New" w:cs="Courier New"/>
+          <w:color w:val="000000"/>
+        </w:rPr>
+        <w:t>!P12+!P21+!P33+!P43+P11+P13+P22+P23+P31+P32+P41+P42)</w:t>
+      </w:r>
+    </w:p>
+    <w:p>
+      <w:pPr>
+        <w:autoSpaceDE w:val="0"/>
+        <w:autoSpaceDN w:val="0"/>
+        <w:adjustRightInd w:val="0"/>
+        <w:rPr>
+          <w:rFonts w:ascii="Courier New" w:hAnsi="Courier New" w:cs="Courier New"/>
+          <w:color w:val="000000"/>
+        </w:rPr>
+      </w:pPr>
+      <w:proofErr w:type="gramStart"/>
+      <w:r>
+        <w:rPr>
+          <w:rFonts w:ascii="Courier New" w:hAnsi="Courier New" w:cs="Courier New"/>
+          <w:color w:val="000000"/>
+        </w:rPr>
+        <w:t>&amp;(</w:t>
+      </w:r>
+      <w:proofErr w:type="gramEnd"/>
+      <w:r>
+        <w:rPr>
+          <w:rFonts w:ascii="Courier New" w:hAnsi="Courier New" w:cs="Courier New"/>
+          <w:color w:val="000000"/>
+        </w:rPr>
+        <w:t>!P12+!P22+!P31+!P41+P11+P13+P21+P23+P32+P33+P42+P43)</w:t>
+      </w:r>
+    </w:p>
+    <w:p>
+      <w:pPr>
+        <w:autoSpaceDE w:val="0"/>
+        <w:autoSpaceDN w:val="0"/>
+        <w:adjustRightInd w:val="0"/>
+        <w:rPr>
+          <w:rFonts w:ascii="Courier New" w:hAnsi="Courier New" w:cs="Courier New"/>
+          <w:color w:val="000000"/>
+        </w:rPr>
+      </w:pPr>
+      <w:proofErr w:type="gramStart"/>
+      <w:r>
+        <w:rPr>
+          <w:rFonts w:ascii="Courier New" w:hAnsi="Courier New" w:cs="Courier New"/>
+          <w:color w:val="000000"/>
+        </w:rPr>
+        <w:t>&amp;(</w:t>
+      </w:r>
+      <w:proofErr w:type="gramEnd"/>
+      <w:r>
+        <w:rPr>
+          <w:rFonts w:ascii="Courier New" w:hAnsi="Courier New" w:cs="Courier New"/>
+          <w:color w:val="000000"/>
+        </w:rPr>
+        <w:t>!P12+!P22+!P31+!P42+P11+P13+P21+P23+P32+P33+P41+P43)</w:t>
+      </w:r>
+    </w:p>
+    <w:p>
+      <w:pPr>
+        <w:autoSpaceDE w:val="0"/>
+        <w:autoSpaceDN w:val="0"/>
+        <w:adjustRightInd w:val="0"/>
+        <w:rPr>
+          <w:rFonts w:ascii="Courier New" w:hAnsi="Courier New" w:cs="Courier New"/>
+          <w:color w:val="000000"/>
+        </w:rPr>
+      </w:pPr>
+      <w:proofErr w:type="gramStart"/>
+      <w:r>
+        <w:rPr>
+          <w:rFonts w:ascii="Courier New" w:hAnsi="Courier New" w:cs="Courier New"/>
+          <w:color w:val="000000"/>
+        </w:rPr>
+        <w:t>&amp;(</w:t>
+      </w:r>
+      <w:proofErr w:type="gramEnd"/>
+      <w:r>
+        <w:rPr>
+          <w:rFonts w:ascii="Courier New" w:hAnsi="Courier New" w:cs="Courier New"/>
+          <w:color w:val="000000"/>
+        </w:rPr>
+        <w:t>!P12+!P22+!P31+!P43+P11+P13+P21+P23+P32+P33+P41+P42)</w:t>
+      </w:r>
+    </w:p>
+    <w:p>
+      <w:pPr>
+        <w:autoSpaceDE w:val="0"/>
+        <w:autoSpaceDN w:val="0"/>
+        <w:adjustRightInd w:val="0"/>
+        <w:rPr>
+          <w:rFonts w:ascii="Courier New" w:hAnsi="Courier New" w:cs="Courier New"/>
+          <w:color w:val="000000"/>
+        </w:rPr>
+      </w:pPr>
+      <w:proofErr w:type="gramStart"/>
+      <w:r>
+        <w:rPr>
+          <w:rFonts w:ascii="Courier New" w:hAnsi="Courier New" w:cs="Courier New"/>
+          <w:color w:val="000000"/>
+        </w:rPr>
+        <w:t>&amp;(</w:t>
+      </w:r>
+      <w:proofErr w:type="gramEnd"/>
+      <w:r>
+        <w:rPr>
+          <w:rFonts w:ascii="Courier New" w:hAnsi="Courier New" w:cs="Courier New"/>
+          <w:color w:val="000000"/>
+        </w:rPr>
+        <w:t>!P12+!P22+!P32+!P41+P11+P13+P21+P23+P31+P33+P42+P43)</w:t>
+      </w:r>
+    </w:p>
+    <w:p>
+      <w:pPr>
+        <w:autoSpaceDE w:val="0"/>
+        <w:autoSpaceDN w:val="0"/>
+        <w:adjustRightInd w:val="0"/>
+        <w:rPr>
+          <w:rFonts w:ascii="Courier New" w:hAnsi="Courier New" w:cs="Courier New"/>
+          <w:color w:val="000000"/>
+        </w:rPr>
+      </w:pPr>
+      <w:proofErr w:type="gramStart"/>
+      <w:r>
+        <w:rPr>
+          <w:rFonts w:ascii="Courier New" w:hAnsi="Courier New" w:cs="Courier New"/>
+          <w:color w:val="000000"/>
+        </w:rPr>
+        <w:t>&amp;(</w:t>
+      </w:r>
+      <w:proofErr w:type="gramEnd"/>
+      <w:r>
+        <w:rPr>
+          <w:rFonts w:ascii="Courier New" w:hAnsi="Courier New" w:cs="Courier New"/>
+          <w:color w:val="000000"/>
+        </w:rPr>
+        <w:t>!P12+!P22+!P32+!P42+P11+P13+P21+P23+P31+P33+P41+P43)</w:t>
+      </w:r>
+    </w:p>
+    <w:p>
+      <w:pPr>
+        <w:autoSpaceDE w:val="0"/>
+        <w:autoSpaceDN w:val="0"/>
+        <w:adjustRightInd w:val="0"/>
+        <w:rPr>
+          <w:rFonts w:ascii="Courier New" w:hAnsi="Courier New" w:cs="Courier New"/>
+          <w:color w:val="000000"/>
+        </w:rPr>
+      </w:pPr>
+      <w:proofErr w:type="gramStart"/>
+      <w:r>
+        <w:rPr>
+          <w:rFonts w:ascii="Courier New" w:hAnsi="Courier New" w:cs="Courier New"/>
+          <w:color w:val="000000"/>
+        </w:rPr>
+        <w:t>&amp;(</w:t>
+      </w:r>
+      <w:proofErr w:type="gramEnd"/>
+      <w:r>
+        <w:rPr>
+          <w:rFonts w:ascii="Courier New" w:hAnsi="Courier New" w:cs="Courier New"/>
+          <w:color w:val="000000"/>
+        </w:rPr>
+        <w:t>!P12+!P22+!P32+!P43+P11+P13+P21+P23+P31+P33+P41+P42)</w:t>
+      </w:r>
+    </w:p>
+    <w:p>
+      <w:pPr>
+        <w:autoSpaceDE w:val="0"/>
+        <w:autoSpaceDN w:val="0"/>
+        <w:adjustRightInd w:val="0"/>
+        <w:rPr>
+          <w:rFonts w:ascii="Courier New" w:hAnsi="Courier New" w:cs="Courier New"/>
+          <w:color w:val="000000"/>
+        </w:rPr>
+      </w:pPr>
+      <w:proofErr w:type="gramStart"/>
+      <w:r>
+        <w:rPr>
+          <w:rFonts w:ascii="Courier New" w:hAnsi="Courier New" w:cs="Courier New"/>
+          <w:color w:val="000000"/>
+        </w:rPr>
+        <w:t>&amp;(</w:t>
+      </w:r>
+      <w:proofErr w:type="gramEnd"/>
+      <w:r>
+        <w:rPr>
+          <w:rFonts w:ascii="Courier New" w:hAnsi="Courier New" w:cs="Courier New"/>
+          <w:color w:val="000000"/>
+        </w:rPr>
+        <w:t>!P12+!P22+!P33+!P41+P11+P13+P21+P23+P31+P32+P42+P43)</w:t>
+      </w:r>
+    </w:p>
+    <w:p>
+      <w:pPr>
+        <w:autoSpaceDE w:val="0"/>
+        <w:autoSpaceDN w:val="0"/>
+        <w:adjustRightInd w:val="0"/>
+        <w:rPr>
+          <w:rFonts w:ascii="Courier New" w:hAnsi="Courier New" w:cs="Courier New"/>
+          <w:color w:val="000000"/>
+        </w:rPr>
+      </w:pPr>
+      <w:proofErr w:type="gramStart"/>
+      <w:r>
+        <w:rPr>
+          <w:rFonts w:ascii="Courier New" w:hAnsi="Courier New" w:cs="Courier New"/>
+          <w:color w:val="000000"/>
+        </w:rPr>
+        <w:t>&amp;(</w:t>
+      </w:r>
+      <w:proofErr w:type="gramEnd"/>
+      <w:r>
+        <w:rPr>
+          <w:rFonts w:ascii="Courier New" w:hAnsi="Courier New" w:cs="Courier New"/>
+          <w:color w:val="000000"/>
+        </w:rPr>
+        <w:t>!P12+!P22+!P33+!P42+P11+P13+P21+P23+P31+P32+P41+P43)</w:t>
+      </w:r>
+    </w:p>
+    <w:p>
+      <w:pPr>
+        <w:autoSpaceDE w:val="0"/>
+        <w:autoSpaceDN w:val="0"/>
+        <w:adjustRightInd w:val="0"/>
+        <w:rPr>
+          <w:rFonts w:ascii="Courier New" w:hAnsi="Courier New" w:cs="Courier New"/>
+          <w:color w:val="000000"/>
+        </w:rPr>
+      </w:pPr>
+      <w:proofErr w:type="gramStart"/>
+      <w:r>
+        <w:rPr>
+          <w:rFonts w:ascii="Courier New" w:hAnsi="Courier New" w:cs="Courier New"/>
+          <w:color w:val="000000"/>
+        </w:rPr>
+        <w:t>&amp;(</w:t>
+      </w:r>
+      <w:proofErr w:type="gramEnd"/>
+      <w:r>
+        <w:rPr>
+          <w:rFonts w:ascii="Courier New" w:hAnsi="Courier New" w:cs="Courier New"/>
+          <w:color w:val="000000"/>
+        </w:rPr>
+        <w:t>!P12+!P22+!P33+!P43+P11+P13+P21+P23+P31+P32+P41+P42)</w:t>
+      </w:r>
+    </w:p>
+    <w:p>
+      <w:pPr>
+        <w:autoSpaceDE w:val="0"/>
+        <w:autoSpaceDN w:val="0"/>
+        <w:adjustRightInd w:val="0"/>
+        <w:rPr>
+          <w:rFonts w:ascii="Courier New" w:hAnsi="Courier New" w:cs="Courier New"/>
+          <w:color w:val="000000"/>
+        </w:rPr>
+      </w:pPr>
+      <w:proofErr w:type="gramStart"/>
+      <w:r>
+        <w:rPr>
+          <w:rFonts w:ascii="Courier New" w:hAnsi="Courier New" w:cs="Courier New"/>
+          <w:color w:val="000000"/>
+        </w:rPr>
+        <w:t>&amp;(</w:t>
+      </w:r>
+      <w:proofErr w:type="gramEnd"/>
+      <w:r>
+        <w:rPr>
+          <w:rFonts w:ascii="Courier New" w:hAnsi="Courier New" w:cs="Courier New"/>
+          <w:color w:val="000000"/>
+        </w:rPr>
+        <w:t>!P12+!P23+!P31+!P41+P11+P13+P21+P22+P32+P33+P42+P43)</w:t>
+      </w:r>
+    </w:p>
+    <w:p>
+      <w:pPr>
+        <w:autoSpaceDE w:val="0"/>
+        <w:autoSpaceDN w:val="0"/>
+        <w:adjustRightInd w:val="0"/>
+        <w:rPr>
+          <w:rFonts w:ascii="Courier New" w:hAnsi="Courier New" w:cs="Courier New"/>
+          <w:color w:val="000000"/>
+        </w:rPr>
+      </w:pPr>
+      <w:proofErr w:type="gramStart"/>
+      <w:r>
+        <w:rPr>
+          <w:rFonts w:ascii="Courier New" w:hAnsi="Courier New" w:cs="Courier New"/>
+          <w:color w:val="000000"/>
+        </w:rPr>
+        <w:t>&amp;(</w:t>
+      </w:r>
+      <w:proofErr w:type="gramEnd"/>
+      <w:r>
+        <w:rPr>
+          <w:rFonts w:ascii="Courier New" w:hAnsi="Courier New" w:cs="Courier New"/>
+          <w:color w:val="000000"/>
+        </w:rPr>
+        <w:t>!P12+!P23+!P31+!P42+P11+P13+P21+P22+P32+P33+P41+P43)</w:t>
+      </w:r>
+    </w:p>
+    <w:p>
+      <w:pPr>
+        <w:autoSpaceDE w:val="0"/>
+        <w:autoSpaceDN w:val="0"/>
+        <w:adjustRightInd w:val="0"/>
+        <w:rPr>
+          <w:rFonts w:ascii="Courier New" w:hAnsi="Courier New" w:cs="Courier New"/>
+          <w:color w:val="000000"/>
+        </w:rPr>
+      </w:pPr>
+      <w:proofErr w:type="gramStart"/>
+      <w:r>
+        <w:rPr>
+          <w:rFonts w:ascii="Courier New" w:hAnsi="Courier New" w:cs="Courier New"/>
+          <w:color w:val="000000"/>
+        </w:rPr>
+        <w:t>&amp;(</w:t>
+      </w:r>
+      <w:proofErr w:type="gramEnd"/>
+      <w:r>
+        <w:rPr>
+          <w:rFonts w:ascii="Courier New" w:hAnsi="Courier New" w:cs="Courier New"/>
+          <w:color w:val="000000"/>
+        </w:rPr>
+        <w:t>!P12+!P23+!P31+!P43+P11+P13+P21+P22+P32+P33+P41+P42)</w:t>
+      </w:r>
+    </w:p>
+    <w:p>
+      <w:pPr>
+        <w:autoSpaceDE w:val="0"/>
+        <w:autoSpaceDN w:val="0"/>
+        <w:adjustRightInd w:val="0"/>
+        <w:rPr>
+          <w:rFonts w:ascii="Courier New" w:hAnsi="Courier New" w:cs="Courier New"/>
+          <w:color w:val="000000"/>
+        </w:rPr>
+      </w:pPr>
+      <w:proofErr w:type="gramStart"/>
+      <w:r>
+        <w:rPr>
+          <w:rFonts w:ascii="Courier New" w:hAnsi="Courier New" w:cs="Courier New"/>
+          <w:color w:val="000000"/>
+        </w:rPr>
+        <w:t>&amp;(</w:t>
+      </w:r>
+      <w:proofErr w:type="gramEnd"/>
+      <w:r>
+        <w:rPr>
+          <w:rFonts w:ascii="Courier New" w:hAnsi="Courier New" w:cs="Courier New"/>
+          <w:color w:val="000000"/>
+        </w:rPr>
+        <w:t>!P12+!P23+!P32+!P41+P11+P13+P21+P22+P31+P33+P42+P43)</w:t>
+      </w:r>
+    </w:p>
+    <w:p>
+      <w:pPr>
+        <w:autoSpaceDE w:val="0"/>
+        <w:autoSpaceDN w:val="0"/>
+        <w:adjustRightInd w:val="0"/>
+        <w:rPr>
+          <w:rFonts w:ascii="Courier New" w:hAnsi="Courier New" w:cs="Courier New"/>
+          <w:color w:val="000000"/>
+        </w:rPr>
+      </w:pPr>
+      <w:proofErr w:type="gramStart"/>
+      <w:r>
+        <w:rPr>
+          <w:rFonts w:ascii="Courier New" w:hAnsi="Courier New" w:cs="Courier New"/>
+          <w:color w:val="000000"/>
+        </w:rPr>
+        <w:t>&amp;(</w:t>
+      </w:r>
+      <w:proofErr w:type="gramEnd"/>
+      <w:r>
+        <w:rPr>
+          <w:rFonts w:ascii="Courier New" w:hAnsi="Courier New" w:cs="Courier New"/>
+          <w:color w:val="000000"/>
+        </w:rPr>
+        <w:t>!P12+!P23+!P32+!P42+P11+P13+P21+P22+P31+P33+P41+P43)</w:t>
+      </w:r>
+    </w:p>
+    <w:p>
+      <w:pPr>
+        <w:autoSpaceDE w:val="0"/>
+        <w:autoSpaceDN w:val="0"/>
+        <w:adjustRightInd w:val="0"/>
+        <w:rPr>
+          <w:rFonts w:ascii="Courier New" w:hAnsi="Courier New" w:cs="Courier New"/>
+          <w:color w:val="000000"/>
+        </w:rPr>
+      </w:pPr>
+      <w:proofErr w:type="gramStart"/>
+      <w:r>
+        <w:rPr>
+          <w:rFonts w:ascii="Courier New" w:hAnsi="Courier New" w:cs="Courier New"/>
+          <w:color w:val="000000"/>
+        </w:rPr>
+        <w:t>&amp;(</w:t>
+      </w:r>
+      <w:proofErr w:type="gramEnd"/>
+      <w:r>
+        <w:rPr>
+          <w:rFonts w:ascii="Courier New" w:hAnsi="Courier New" w:cs="Courier New"/>
+          <w:color w:val="000000"/>
+        </w:rPr>
+        <w:t>!P12+!P23+!P32+!P43+P11+P13+P21+P22+P31+P33+P41+P42)</w:t>
+      </w:r>
+    </w:p>
+    <w:p>
+      <w:pPr>
+        <w:autoSpaceDE w:val="0"/>
+        <w:autoSpaceDN w:val="0"/>
+        <w:adjustRightInd w:val="0"/>
+        <w:rPr>
+          <w:rFonts w:ascii="Courier New" w:hAnsi="Courier New" w:cs="Courier New"/>
+          <w:color w:val="000000"/>
+        </w:rPr>
+      </w:pPr>
+      <w:proofErr w:type="gramStart"/>
+      <w:r>
+        <w:rPr>
+          <w:rFonts w:ascii="Courier New" w:hAnsi="Courier New" w:cs="Courier New"/>
+          <w:color w:val="000000"/>
+        </w:rPr>
+        <w:t>&amp;(</w:t>
+      </w:r>
+      <w:proofErr w:type="gramEnd"/>
+      <w:r>
+        <w:rPr>
+          <w:rFonts w:ascii="Courier New" w:hAnsi="Courier New" w:cs="Courier New"/>
+          <w:color w:val="000000"/>
+        </w:rPr>
+        <w:t>!P12+!P23+!P33+!P41+P11+P13+P21+P22+P31+P32+P42+P43)</w:t>
+      </w:r>
+    </w:p>
+    <w:p>
+      <w:pPr>
+        <w:autoSpaceDE w:val="0"/>
+        <w:autoSpaceDN w:val="0"/>
+        <w:adjustRightInd w:val="0"/>
+        <w:rPr>
+          <w:rFonts w:ascii="Courier New" w:hAnsi="Courier New" w:cs="Courier New"/>
+          <w:color w:val="000000"/>
+        </w:rPr>
+      </w:pPr>
+      <w:proofErr w:type="gramStart"/>
+      <w:r>
+        <w:rPr>
+          <w:rFonts w:ascii="Courier New" w:hAnsi="Courier New" w:cs="Courier New"/>
+          <w:color w:val="000000"/>
+        </w:rPr>
+        <w:t>&amp;(</w:t>
+      </w:r>
+      <w:proofErr w:type="gramEnd"/>
+      <w:r>
+        <w:rPr>
+          <w:rFonts w:ascii="Courier New" w:hAnsi="Courier New" w:cs="Courier New"/>
+          <w:color w:val="000000"/>
+        </w:rPr>
+        <w:t>!P12+!P23+!P33+!P42+P11+P13+P21+P22+P31+P32+P41+P43)</w:t>
+      </w:r>
+    </w:p>
+    <w:p>
+      <w:pPr>
+        <w:autoSpaceDE w:val="0"/>
+        <w:autoSpaceDN w:val="0"/>
+        <w:adjustRightInd w:val="0"/>
+        <w:rPr>
+          <w:rFonts w:ascii="Courier New" w:hAnsi="Courier New" w:cs="Courier New"/>
+          <w:color w:val="000000"/>
+        </w:rPr>
+      </w:pPr>
+      <w:proofErr w:type="gramStart"/>
+      <w:r>
+        <w:rPr>
+          <w:rFonts w:ascii="Courier New" w:hAnsi="Courier New" w:cs="Courier New"/>
+          <w:color w:val="000000"/>
+        </w:rPr>
+        <w:t>&amp;(</w:t>
+      </w:r>
+      <w:proofErr w:type="gramEnd"/>
+      <w:r>
+        <w:rPr>
+          <w:rFonts w:ascii="Courier New" w:hAnsi="Courier New" w:cs="Courier New"/>
+          <w:color w:val="000000"/>
+        </w:rPr>
+        <w:t>!P12+!P23+!P33+!P43+P11+P13+P21+P22+P31+P32+P41+P42)</w:t>
+      </w:r>
+    </w:p>
+    <w:p>
+      <w:pPr>
+        <w:autoSpaceDE w:val="0"/>
+        <w:autoSpaceDN w:val="0"/>
+        <w:adjustRightInd w:val="0"/>
+        <w:rPr>
+          <w:rFonts w:ascii="Courier New" w:hAnsi="Courier New" w:cs="Courier New"/>
+          <w:color w:val="000000"/>
+        </w:rPr>
+      </w:pPr>
+      <w:proofErr w:type="gramStart"/>
+      <w:r>
+        <w:rPr>
+          <w:rFonts w:ascii="Courier New" w:hAnsi="Courier New" w:cs="Courier New"/>
+          <w:color w:val="000000"/>
+        </w:rPr>
+        <w:t>&amp;(</w:t>
+      </w:r>
+      <w:proofErr w:type="gramEnd"/>
+      <w:r>
+        <w:rPr>
+          <w:rFonts w:ascii="Courier New" w:hAnsi="Courier New" w:cs="Courier New"/>
+          <w:color w:val="000000"/>
+        </w:rPr>
+        <w:t>!P13+!P21+!P31+!P41+P11+P12+P22+P23+P32+P33+P42+P43)</w:t>
+      </w:r>
+    </w:p>
+    <w:p>
+      <w:pPr>
+        <w:autoSpaceDE w:val="0"/>
+        <w:autoSpaceDN w:val="0"/>
+        <w:adjustRightInd w:val="0"/>
+        <w:rPr>
+          <w:rFonts w:ascii="Courier New" w:hAnsi="Courier New" w:cs="Courier New"/>
+          <w:color w:val="000000"/>
+        </w:rPr>
+      </w:pPr>
+      <w:proofErr w:type="gramStart"/>
+      <w:r>
+        <w:rPr>
+          <w:rFonts w:ascii="Courier New" w:hAnsi="Courier New" w:cs="Courier New"/>
+          <w:color w:val="000000"/>
+        </w:rPr>
+        <w:t>&amp;(</w:t>
+      </w:r>
+      <w:proofErr w:type="gramEnd"/>
+      <w:r>
+        <w:rPr>
+          <w:rFonts w:ascii="Courier New" w:hAnsi="Courier New" w:cs="Courier New"/>
+          <w:color w:val="000000"/>
+        </w:rPr>
+        <w:t>!P13+!P21+!P31+!P42+P11+P12+P22+P23+P32+P33+P41+P43)</w:t>
+      </w:r>
+    </w:p>
+    <w:p>
+      <w:pPr>
+        <w:autoSpaceDE w:val="0"/>
+        <w:autoSpaceDN w:val="0"/>
+        <w:adjustRightInd w:val="0"/>
+        <w:rPr>
+          <w:rFonts w:ascii="Courier New" w:hAnsi="Courier New" w:cs="Courier New"/>
+          <w:color w:val="000000"/>
+        </w:rPr>
+      </w:pPr>
+      <w:proofErr w:type="gramStart"/>
+      <w:r>
+        <w:rPr>
+          <w:rFonts w:ascii="Courier New" w:hAnsi="Courier New" w:cs="Courier New"/>
+          <w:color w:val="000000"/>
+        </w:rPr>
+        <w:t>&amp;(</w:t>
+      </w:r>
+      <w:proofErr w:type="gramEnd"/>
+      <w:r>
+        <w:rPr>
+          <w:rFonts w:ascii="Courier New" w:hAnsi="Courier New" w:cs="Courier New"/>
+          <w:color w:val="000000"/>
+        </w:rPr>
+        <w:t>!P13+!P21+!P31+!P43+P11+P12+P22+P23+P32+P33+P41+P42)</w:t>
+      </w:r>
+    </w:p>
+    <w:p>
+      <w:pPr>
+        <w:autoSpaceDE w:val="0"/>
+        <w:autoSpaceDN w:val="0"/>
+        <w:adjustRightInd w:val="0"/>
+        <w:rPr>
+          <w:rFonts w:ascii="Courier New" w:hAnsi="Courier New" w:cs="Courier New"/>
+          <w:color w:val="000000"/>
+        </w:rPr>
+      </w:pPr>
+      <w:proofErr w:type="gramStart"/>
+      <w:r>
+        <w:rPr>
+          <w:rFonts w:ascii="Courier New" w:hAnsi="Courier New" w:cs="Courier New"/>
+          <w:color w:val="000000"/>
+        </w:rPr>
+        <w:t>&amp;(</w:t>
+      </w:r>
+      <w:proofErr w:type="gramEnd"/>
+      <w:r>
+        <w:rPr>
+          <w:rFonts w:ascii="Courier New" w:hAnsi="Courier New" w:cs="Courier New"/>
+          <w:color w:val="000000"/>
+        </w:rPr>
+        <w:t>!P13+!P21+!P32+!P41+P11+P12+P22+P23+P31+P33+P42+P43)</w:t>
+      </w:r>
+    </w:p>
+    <w:p>
+      <w:pPr>
+        <w:autoSpaceDE w:val="0"/>
+        <w:autoSpaceDN w:val="0"/>
+        <w:adjustRightInd w:val="0"/>
+        <w:rPr>
+          <w:rFonts w:ascii="Courier New" w:hAnsi="Courier New" w:cs="Courier New"/>
+          <w:color w:val="000000"/>
+        </w:rPr>
+      </w:pPr>
+      <w:proofErr w:type="gramStart"/>
+      <w:r>
+        <w:rPr>
+          <w:rFonts w:ascii="Courier New" w:hAnsi="Courier New" w:cs="Courier New"/>
+          <w:color w:val="000000"/>
+        </w:rPr>
+        <w:t>&amp;(</w:t>
+      </w:r>
+      <w:proofErr w:type="gramEnd"/>
+      <w:r>
+        <w:rPr>
+          <w:rFonts w:ascii="Courier New" w:hAnsi="Courier New" w:cs="Courier New"/>
+          <w:color w:val="000000"/>
+        </w:rPr>
+        <w:t>!P13+!P21+!P32+!P42+P11+P12+P22+P23+P31+P33+P41+P43)</w:t>
+      </w:r>
+    </w:p>
+    <w:p>
+      <w:pPr>
+        <w:autoSpaceDE w:val="0"/>
+        <w:autoSpaceDN w:val="0"/>
+        <w:adjustRightInd w:val="0"/>
+        <w:rPr>
+          <w:rFonts w:ascii="Courier New" w:hAnsi="Courier New" w:cs="Courier New"/>
+          <w:color w:val="000000"/>
+        </w:rPr>
+      </w:pPr>
+      <w:proofErr w:type="gramStart"/>
+      <w:r>
+        <w:rPr>
+          <w:rFonts w:ascii="Courier New" w:hAnsi="Courier New" w:cs="Courier New"/>
+          <w:color w:val="000000"/>
+        </w:rPr>
+        <w:t>&amp;(</w:t>
+      </w:r>
+      <w:proofErr w:type="gramEnd"/>
+      <w:r>
+        <w:rPr>
+          <w:rFonts w:ascii="Courier New" w:hAnsi="Courier New" w:cs="Courier New"/>
+          <w:color w:val="000000"/>
+        </w:rPr>
+        <w:t>!P13+!P21+!P32+!P43+P11+P12+P22+P23+P31+P33+P41+P42)</w:t>
+      </w:r>
+    </w:p>
+    <w:p>
+      <w:pPr>
+        <w:autoSpaceDE w:val="0"/>
+        <w:autoSpaceDN w:val="0"/>
+        <w:adjustRightInd w:val="0"/>
+        <w:rPr>
+          <w:rFonts w:ascii="Courier New" w:hAnsi="Courier New" w:cs="Courier New"/>
+          <w:color w:val="000000"/>
+        </w:rPr>
+      </w:pPr>
+      <w:proofErr w:type="gramStart"/>
+      <w:r>
+        <w:rPr>
+          <w:rFonts w:ascii="Courier New" w:hAnsi="Courier New" w:cs="Courier New"/>
+          <w:color w:val="000000"/>
+        </w:rPr>
+        <w:t>&amp;(</w:t>
+      </w:r>
+      <w:proofErr w:type="gramEnd"/>
+      <w:r>
+        <w:rPr>
+          <w:rFonts w:ascii="Courier New" w:hAnsi="Courier New" w:cs="Courier New"/>
+          <w:color w:val="000000"/>
+        </w:rPr>
+        <w:t>!P13+!P21+!P33+!P41+P11+P12+P22+P23+P31+P32+P42+P43)</w:t>
+      </w:r>
+    </w:p>
+    <w:p>
+      <w:pPr>
+        <w:autoSpaceDE w:val="0"/>
+        <w:autoSpaceDN w:val="0"/>
+        <w:adjustRightInd w:val="0"/>
+        <w:rPr>
+          <w:rFonts w:ascii="Courier New" w:hAnsi="Courier New" w:cs="Courier New"/>
+          <w:color w:val="000000"/>
+        </w:rPr>
+      </w:pPr>
+      <w:proofErr w:type="gramStart"/>
+      <w:r>
+        <w:rPr>
+          <w:rFonts w:ascii="Courier New" w:hAnsi="Courier New" w:cs="Courier New"/>
+          <w:color w:val="000000"/>
+        </w:rPr>
+        <w:t>&amp;(</w:t>
+      </w:r>
+      <w:proofErr w:type="gramEnd"/>
+      <w:r>
+        <w:rPr>
+          <w:rFonts w:ascii="Courier New" w:hAnsi="Courier New" w:cs="Courier New"/>
+          <w:color w:val="000000"/>
+        </w:rPr>
+        <w:t>!P13+!P21+!P33+!P42+P11+P12+P22+P23+P31+P32+P41+P43)</w:t>
+      </w:r>
+    </w:p>
+    <w:p>
+      <w:pPr>
+        <w:autoSpaceDE w:val="0"/>
+        <w:autoSpaceDN w:val="0"/>
+        <w:adjustRightInd w:val="0"/>
+        <w:rPr>
+          <w:rFonts w:ascii="Courier New" w:hAnsi="Courier New" w:cs="Courier New"/>
+          <w:color w:val="000000"/>
+        </w:rPr>
+      </w:pPr>
+      <w:proofErr w:type="gramStart"/>
+      <w:r>
+        <w:rPr>
+          <w:rFonts w:ascii="Courier New" w:hAnsi="Courier New" w:cs="Courier New"/>
+          <w:color w:val="000000"/>
+        </w:rPr>
+        <w:t>&amp;(</w:t>
+      </w:r>
+      <w:proofErr w:type="gramEnd"/>
+      <w:r>
+        <w:rPr>
+          <w:rFonts w:ascii="Courier New" w:hAnsi="Courier New" w:cs="Courier New"/>
+          <w:color w:val="000000"/>
+        </w:rPr>
+        <w:t>!P13+!P21+!P33+!P43+P11+P12+P22+P23+P31+P32+P41+P42)</w:t>
+      </w:r>
+    </w:p>
+    <w:p>
+      <w:pPr>
+        <w:autoSpaceDE w:val="0"/>
+        <w:autoSpaceDN w:val="0"/>
+        <w:adjustRightInd w:val="0"/>
+        <w:rPr>
+          <w:rFonts w:ascii="Courier New" w:hAnsi="Courier New" w:cs="Courier New"/>
+          <w:color w:val="000000"/>
+        </w:rPr>
+      </w:pPr>
+      <w:proofErr w:type="gramStart"/>
+      <w:r>
+        <w:rPr>
+          <w:rFonts w:ascii="Courier New" w:hAnsi="Courier New" w:cs="Courier New"/>
+          <w:color w:val="000000"/>
+        </w:rPr>
+        <w:t>&amp;(</w:t>
+      </w:r>
+      <w:proofErr w:type="gramEnd"/>
+      <w:r>
+        <w:rPr>
+          <w:rFonts w:ascii="Courier New" w:hAnsi="Courier New" w:cs="Courier New"/>
+          <w:color w:val="000000"/>
+        </w:rPr>
+        <w:t>!P13+!P22+!P31+!P41+P11+P12+P21+P23+P32+P33+P42+P43)</w:t>
+      </w:r>
+    </w:p>
+    <w:p>
+      <w:pPr>
+        <w:autoSpaceDE w:val="0"/>
+        <w:autoSpaceDN w:val="0"/>
+        <w:adjustRightInd w:val="0"/>
+        <w:rPr>
+          <w:rFonts w:ascii="Courier New" w:hAnsi="Courier New" w:cs="Courier New"/>
+          <w:color w:val="000000"/>
+        </w:rPr>
+      </w:pPr>
+      <w:proofErr w:type="gramStart"/>
+      <w:r>
+        <w:rPr>
+          <w:rFonts w:ascii="Courier New" w:hAnsi="Courier New" w:cs="Courier New"/>
+          <w:color w:val="000000"/>
+        </w:rPr>
+        <w:t>&amp;(</w:t>
+      </w:r>
+      <w:proofErr w:type="gramEnd"/>
+      <w:r>
+        <w:rPr>
+          <w:rFonts w:ascii="Courier New" w:hAnsi="Courier New" w:cs="Courier New"/>
+          <w:color w:val="000000"/>
+        </w:rPr>
+        <w:t>!P13+!P22+!P31+!P42+P11+P12+P21+P23+P32+P33+P41+P43)</w:t>
+      </w:r>
+    </w:p>
+    <w:p>
+      <w:pPr>
+        <w:autoSpaceDE w:val="0"/>
+        <w:autoSpaceDN w:val="0"/>
+        <w:adjustRightInd w:val="0"/>
+        <w:rPr>
+          <w:rFonts w:ascii="Courier New" w:hAnsi="Courier New" w:cs="Courier New"/>
+          <w:color w:val="000000"/>
+        </w:rPr>
+      </w:pPr>
+      <w:proofErr w:type="gramStart"/>
+      <w:r>
+        <w:rPr>
+          <w:rFonts w:ascii="Courier New" w:hAnsi="Courier New" w:cs="Courier New"/>
+          <w:color w:val="000000"/>
+        </w:rPr>
+        <w:t>&amp;(</w:t>
+      </w:r>
+      <w:proofErr w:type="gramEnd"/>
+      <w:r>
+        <w:rPr>
+          <w:rFonts w:ascii="Courier New" w:hAnsi="Courier New" w:cs="Courier New"/>
+          <w:color w:val="000000"/>
+        </w:rPr>
+        <w:t>!P13+!P22+!P31+!P43+P11+P12+P21+P23+P32+P33+P41+P42)</w:t>
+      </w:r>
+    </w:p>
+    <w:p>
+      <w:pPr>
+        <w:autoSpaceDE w:val="0"/>
+        <w:autoSpaceDN w:val="0"/>
+        <w:adjustRightInd w:val="0"/>
+        <w:rPr>
+          <w:rFonts w:ascii="Courier New" w:hAnsi="Courier New" w:cs="Courier New"/>
+          <w:color w:val="000000"/>
+        </w:rPr>
+      </w:pPr>
+      <w:proofErr w:type="gramStart"/>
+      <w:r>
+        <w:rPr>
+          <w:rFonts w:ascii="Courier New" w:hAnsi="Courier New" w:cs="Courier New"/>
+          <w:color w:val="000000"/>
+        </w:rPr>
+        <w:t>&amp;(</w:t>
+      </w:r>
+      <w:proofErr w:type="gramEnd"/>
+      <w:r>
+        <w:rPr>
+          <w:rFonts w:ascii="Courier New" w:hAnsi="Courier New" w:cs="Courier New"/>
+          <w:color w:val="000000"/>
+        </w:rPr>
+        <w:t>!P13+!P22+!P32+!P41+P11+P12+P21+P23+P31+P33+P42+P43)</w:t>
+      </w:r>
+    </w:p>
+    <w:p>
+      <w:pPr>
+        <w:autoSpaceDE w:val="0"/>
+        <w:autoSpaceDN w:val="0"/>
+        <w:adjustRightInd w:val="0"/>
+        <w:rPr>
+          <w:rFonts w:ascii="Courier New" w:hAnsi="Courier New" w:cs="Courier New"/>
+          <w:color w:val="000000"/>
+        </w:rPr>
+      </w:pPr>
+      <w:proofErr w:type="gramStart"/>
+      <w:r>
+        <w:rPr>
+          <w:rFonts w:ascii="Courier New" w:hAnsi="Courier New" w:cs="Courier New"/>
+          <w:color w:val="000000"/>
+        </w:rPr>
+        <w:t>&amp;(</w:t>
+      </w:r>
+      <w:proofErr w:type="gramEnd"/>
+      <w:r>
+        <w:rPr>
+          <w:rFonts w:ascii="Courier New" w:hAnsi="Courier New" w:cs="Courier New"/>
+          <w:color w:val="000000"/>
+        </w:rPr>
+        <w:t>!P13+!P22+!P32+!P42+P11+P12+P21+P23+P31+P33+P41+P43)</w:t>
+      </w:r>
+    </w:p>
+    <w:p>
+      <w:pPr>
+        <w:autoSpaceDE w:val="0"/>
+        <w:autoSpaceDN w:val="0"/>
+        <w:adjustRightInd w:val="0"/>
+        <w:rPr>
+          <w:rFonts w:ascii="Courier New" w:hAnsi="Courier New" w:cs="Courier New"/>
+          <w:color w:val="000000"/>
+        </w:rPr>
+      </w:pPr>
+      <w:proofErr w:type="gramStart"/>
+      <w:r>
+        <w:rPr>
+          <w:rFonts w:ascii="Courier New" w:hAnsi="Courier New" w:cs="Courier New"/>
+          <w:color w:val="000000"/>
+        </w:rPr>
+        <w:t>&amp;(</w:t>
+      </w:r>
+      <w:proofErr w:type="gramEnd"/>
+      <w:r>
+        <w:rPr>
+          <w:rFonts w:ascii="Courier New" w:hAnsi="Courier New" w:cs="Courier New"/>
+          <w:color w:val="000000"/>
+        </w:rPr>
+        <w:t>!P13+!P22+!P32+!P43+P11+P12+P21+P23+P31+P33+P41+P42)</w:t>
+      </w:r>
+    </w:p>
+    <w:p>
+      <w:pPr>
+        <w:autoSpaceDE w:val="0"/>
+        <w:autoSpaceDN w:val="0"/>
+        <w:adjustRightInd w:val="0"/>
+        <w:rPr>
+          <w:rFonts w:ascii="Courier New" w:hAnsi="Courier New" w:cs="Courier New"/>
+          <w:color w:val="000000"/>
+        </w:rPr>
+      </w:pPr>
+      <w:proofErr w:type="gramStart"/>
+      <w:r>
+        <w:rPr>
+          <w:rFonts w:ascii="Courier New" w:hAnsi="Courier New" w:cs="Courier New"/>
+          <w:color w:val="000000"/>
+        </w:rPr>
+        <w:t>&amp;(</w:t>
+      </w:r>
+      <w:proofErr w:type="gramEnd"/>
+      <w:r>
+        <w:rPr>
+          <w:rFonts w:ascii="Courier New" w:hAnsi="Courier New" w:cs="Courier New"/>
+          <w:color w:val="000000"/>
+        </w:rPr>
+        <w:t>!P13+!P22+!P33+!P41+P11+P12+P21+P23+P31+P32+P42+P43)</w:t>
+      </w:r>
+    </w:p>
+    <w:p>
+      <w:pPr>
+        <w:autoSpaceDE w:val="0"/>
+        <w:autoSpaceDN w:val="0"/>
+        <w:adjustRightInd w:val="0"/>
+        <w:rPr>
+          <w:rFonts w:ascii="Courier New" w:hAnsi="Courier New" w:cs="Courier New"/>
+          <w:color w:val="000000"/>
+        </w:rPr>
+      </w:pPr>
+      <w:proofErr w:type="gramStart"/>
+      <w:r>
+        <w:rPr>
+          <w:rFonts w:ascii="Courier New" w:hAnsi="Courier New" w:cs="Courier New"/>
+          <w:color w:val="000000"/>
+        </w:rPr>
+        <w:t>&amp;(</w:t>
+      </w:r>
+      <w:proofErr w:type="gramEnd"/>
+      <w:r>
+        <w:rPr>
+          <w:rFonts w:ascii="Courier New" w:hAnsi="Courier New" w:cs="Courier New"/>
+          <w:color w:val="000000"/>
+        </w:rPr>
+        <w:t>!P13+!P22+!P33+!P42+P11+P12+P21+P23+P31+P32+P41+P43)</w:t>
+      </w:r>
+    </w:p>
+    <w:p>
+      <w:pPr>
+        <w:autoSpaceDE w:val="0"/>
+        <w:autoSpaceDN w:val="0"/>
+        <w:adjustRightInd w:val="0"/>
+        <w:rPr>
+          <w:rFonts w:ascii="Courier New" w:hAnsi="Courier New" w:cs="Courier New"/>
+          <w:color w:val="000000"/>
+        </w:rPr>
+      </w:pPr>
+      <w:proofErr w:type="gramStart"/>
+      <w:r>
+        <w:rPr>
+          <w:rFonts w:ascii="Courier New" w:hAnsi="Courier New" w:cs="Courier New"/>
+          <w:color w:val="000000"/>
+        </w:rPr>
+        <w:t>&amp;(</w:t>
+      </w:r>
+      <w:proofErr w:type="gramEnd"/>
+      <w:r>
+        <w:rPr>
+          <w:rFonts w:ascii="Courier New" w:hAnsi="Courier New" w:cs="Courier New"/>
+          <w:color w:val="000000"/>
+        </w:rPr>
+        <w:t>!P13+!P22+!P33+!P43+P11+P12+P21+P23+P31+P32+P41+P42)</w:t>
+      </w:r>
+    </w:p>
+    <w:p>
+      <w:pPr>
+        <w:autoSpaceDE w:val="0"/>
+        <w:autoSpaceDN w:val="0"/>
+        <w:adjustRightInd w:val="0"/>
+        <w:rPr>
+          <w:rFonts w:ascii="Courier New" w:hAnsi="Courier New" w:cs="Courier New"/>
+          <w:color w:val="000000"/>
+        </w:rPr>
+      </w:pPr>
+      <w:proofErr w:type="gramStart"/>
+      <w:r>
+        <w:rPr>
+          <w:rFonts w:ascii="Courier New" w:hAnsi="Courier New" w:cs="Courier New"/>
+          <w:color w:val="000000"/>
+        </w:rPr>
+        <w:t>&amp;(</w:t>
+      </w:r>
+      <w:proofErr w:type="gramEnd"/>
+      <w:r>
+        <w:rPr>
+          <w:rFonts w:ascii="Courier New" w:hAnsi="Courier New" w:cs="Courier New"/>
+          <w:color w:val="000000"/>
+        </w:rPr>
+        <w:t>!P13+!P23+!P31+!P41+P11+P12+P21+P22+P32+P33+P42+P43)</w:t>
+      </w:r>
+    </w:p>
+    <w:p>
+      <w:pPr>
+        <w:autoSpaceDE w:val="0"/>
+        <w:autoSpaceDN w:val="0"/>
+        <w:adjustRightInd w:val="0"/>
+        <w:rPr>
+          <w:rFonts w:ascii="Courier New" w:hAnsi="Courier New" w:cs="Courier New"/>
+          <w:color w:val="000000"/>
+        </w:rPr>
+      </w:pPr>
+      <w:proofErr w:type="gramStart"/>
+      <w:r>
+        <w:rPr>
+          <w:rFonts w:ascii="Courier New" w:hAnsi="Courier New" w:cs="Courier New"/>
+          <w:color w:val="000000"/>
+        </w:rPr>
+        <w:t>&amp;(</w:t>
+      </w:r>
+      <w:proofErr w:type="gramEnd"/>
+      <w:r>
+        <w:rPr>
+          <w:rFonts w:ascii="Courier New" w:hAnsi="Courier New" w:cs="Courier New"/>
+          <w:color w:val="000000"/>
+        </w:rPr>
+        <w:t>!P13+!P23+!P31+!P42+P11+P12+P21+P22+P32+P33+P41+P43)</w:t>
+      </w:r>
+    </w:p>
+    <w:p>
+      <w:pPr>
+        <w:autoSpaceDE w:val="0"/>
+        <w:autoSpaceDN w:val="0"/>
+        <w:adjustRightInd w:val="0"/>
+        <w:rPr>
+          <w:rFonts w:ascii="Courier New" w:hAnsi="Courier New" w:cs="Courier New"/>
+          <w:color w:val="000000"/>
+        </w:rPr>
+      </w:pPr>
+      <w:proofErr w:type="gramStart"/>
+      <w:r>
+        <w:rPr>
+          <w:rFonts w:ascii="Courier New" w:hAnsi="Courier New" w:cs="Courier New"/>
+          <w:color w:val="000000"/>
+        </w:rPr>
+        <w:t>&amp;(</w:t>
+      </w:r>
+      <w:proofErr w:type="gramEnd"/>
+      <w:r>
+        <w:rPr>
+          <w:rFonts w:ascii="Courier New" w:hAnsi="Courier New" w:cs="Courier New"/>
+          <w:color w:val="000000"/>
+        </w:rPr>
+        <w:t>!P13+!P23+!P31+!P43+P11+P12+P21+P22+P32+P33+P41+P42)</w:t>
+      </w:r>
+    </w:p>
+    <w:p>
+      <w:pPr>
+        <w:autoSpaceDE w:val="0"/>
+        <w:autoSpaceDN w:val="0"/>
+        <w:adjustRightInd w:val="0"/>
+        <w:rPr>
+          <w:rFonts w:ascii="Courier New" w:hAnsi="Courier New" w:cs="Courier New"/>
+          <w:color w:val="000000"/>
+        </w:rPr>
+      </w:pPr>
+      <w:proofErr w:type="gramStart"/>
+      <w:r>
+        <w:rPr>
+          <w:rFonts w:ascii="Courier New" w:hAnsi="Courier New" w:cs="Courier New"/>
+          <w:color w:val="000000"/>
+        </w:rPr>
+        <w:t>&amp;(</w:t>
+      </w:r>
+      <w:proofErr w:type="gramEnd"/>
+      <w:r>
+        <w:rPr>
+          <w:rFonts w:ascii="Courier New" w:hAnsi="Courier New" w:cs="Courier New"/>
+          <w:color w:val="000000"/>
+        </w:rPr>
+        <w:t>!P13+!P23+!P32+!P41+P11+P12+P21+P22+P31+P33+P42+P43)</w:t>
+      </w:r>
+    </w:p>
+    <w:p>
+      <w:pPr>
+        <w:autoSpaceDE w:val="0"/>
+        <w:autoSpaceDN w:val="0"/>
+        <w:adjustRightInd w:val="0"/>
+        <w:rPr>
+          <w:rFonts w:ascii="Courier New" w:hAnsi="Courier New" w:cs="Courier New"/>
+          <w:color w:val="000000"/>
+        </w:rPr>
+      </w:pPr>
+      <w:proofErr w:type="gramStart"/>
+      <w:r>
+        <w:rPr>
+          <w:rFonts w:ascii="Courier New" w:hAnsi="Courier New" w:cs="Courier New"/>
+          <w:color w:val="000000"/>
+        </w:rPr>
+        <w:t>&amp;(</w:t>
+      </w:r>
+      <w:proofErr w:type="gramEnd"/>
+      <w:r>
+        <w:rPr>
+          <w:rFonts w:ascii="Courier New" w:hAnsi="Courier New" w:cs="Courier New"/>
+          <w:color w:val="000000"/>
+        </w:rPr>
+        <w:t>!P13+!P23+!P32+!P42+P11+P12+P21+P22+P31+P33+P41+P43)</w:t>
+      </w:r>
+    </w:p>
+    <w:p>
+      <w:pPr>
+        <w:autoSpaceDE w:val="0"/>
+        <w:autoSpaceDN w:val="0"/>
+        <w:adjustRightInd w:val="0"/>
+        <w:rPr>
+          <w:rFonts w:ascii="Courier New" w:hAnsi="Courier New" w:cs="Courier New"/>
+          <w:color w:val="000000"/>
+        </w:rPr>
+      </w:pPr>
+      <w:proofErr w:type="gramStart"/>
+      <w:r>
+        <w:rPr>
+          <w:rFonts w:ascii="Courier New" w:hAnsi="Courier New" w:cs="Courier New"/>
+          <w:color w:val="000000"/>
+        </w:rPr>
+        <w:t>&amp;(</w:t>
+      </w:r>
+      <w:proofErr w:type="gramEnd"/>
+      <w:r>
+        <w:rPr>
+          <w:rFonts w:ascii="Courier New" w:hAnsi="Courier New" w:cs="Courier New"/>
+          <w:color w:val="000000"/>
+        </w:rPr>
+        <w:t>!P13+!P23+!P32+!P43+P11+P12+P21+P22+P31+P33+P41+P42)</w:t>
+      </w:r>
+    </w:p>
+    <w:p>
+      <w:pPr>
+        <w:autoSpaceDE w:val="0"/>
+        <w:autoSpaceDN w:val="0"/>
+        <w:adjustRightInd w:val="0"/>
+        <w:rPr>
+          <w:rFonts w:ascii="Courier New" w:hAnsi="Courier New" w:cs="Courier New"/>
+          <w:color w:val="000000"/>
+        </w:rPr>
+      </w:pPr>
+      <w:proofErr w:type="gramStart"/>
+      <w:r>
+        <w:rPr>
+          <w:rFonts w:ascii="Courier New" w:hAnsi="Courier New" w:cs="Courier New"/>
+          <w:color w:val="000000"/>
+        </w:rPr>
+        <w:t>&amp;(</w:t>
+      </w:r>
+      <w:proofErr w:type="gramEnd"/>
+      <w:r>
+        <w:rPr>
+          <w:rFonts w:ascii="Courier New" w:hAnsi="Courier New" w:cs="Courier New"/>
+          <w:color w:val="000000"/>
+        </w:rPr>
+        <w:t>!P13+!P23+!P33+!P41+P11+P12+P21+P22+P31+P32+P42+P43)</w:t>
+      </w:r>
+    </w:p>
+    <w:p>
+      <w:pPr>
+        <w:autoSpaceDE w:val="0"/>
+        <w:autoSpaceDN w:val="0"/>
+        <w:adjustRightInd w:val="0"/>
+        <w:rPr>
+          <w:rFonts w:ascii="Courier New" w:hAnsi="Courier New" w:cs="Courier New"/>
+          <w:color w:val="000000"/>
+        </w:rPr>
+      </w:pPr>
+      <w:proofErr w:type="gramStart"/>
+      <w:r>
+        <w:rPr>
+          <w:rFonts w:ascii="Courier New" w:hAnsi="Courier New" w:cs="Courier New"/>
+          <w:color w:val="000000"/>
+        </w:rPr>
+        <w:t>&amp;(</w:t>
+      </w:r>
+      <w:proofErr w:type="gramEnd"/>
+      <w:r>
+        <w:rPr>
+          <w:rFonts w:ascii="Courier New" w:hAnsi="Courier New" w:cs="Courier New"/>
+          <w:color w:val="000000"/>
+        </w:rPr>
+        <w:t>!P13+!P23+!P33+!P42+P11+P12+P21+P22+P31+P32+P41+P43)</w:t>
+      </w:r>
+    </w:p>
+    <w:p>
+      <w:pPr>
+        <w:autoSpaceDE w:val="0"/>
+        <w:autoSpaceDN w:val="0"/>
+        <w:adjustRightInd w:val="0"/>
+        <w:rPr>
+          <w:rFonts w:ascii="Courier New" w:hAnsi="Courier New" w:cs="Courier New"/>
+        </w:rPr>
+      </w:pPr>
+      <w:proofErr w:type="gramStart"/>
+      <w:r>
+        <w:rPr>
+          <w:rFonts w:ascii="Courier New" w:hAnsi="Courier New" w:cs="Courier New"/>
+          <w:color w:val="000000"/>
+        </w:rPr>
+        <w:t>&amp;(</w:t>
+      </w:r>
+      <w:proofErr w:type="gramEnd"/>
+      <w:r>
+        <w:rPr>
+          <w:rFonts w:ascii="Courier New" w:hAnsi="Courier New" w:cs="Courier New"/>
+          <w:color w:val="000000"/>
+        </w:rPr>
+        <w:t>!P13+!P23+!P33+!P43+P11+P12+P21+P22+P31+P32+P41+P42)</w:t>
+      </w:r>
+    </w:p>
+    <w:p>
+      <w:pPr>
+        <w:autoSpaceDE w:val="0"/>
+        <w:autoSpaceDN w:val="0"/>
+        <w:adjustRightInd w:val="0"/>
+        <w:spacing w:after="200" w:line="276" w:lineRule="auto"/>
+        <w:rPr>
+          <w:rFonts w:ascii="Calibri" w:hAnsi="Calibri" w:cs="Calibri"/>
+          <w:lang/>
+        </w:rPr>
+      </w:pPr>
+    </w:p>
+    <w:p>
+      <w:pPr>
+        <w:rPr>
+          <w:rFonts w:eastAsiaTheme="minorEastAsia"/>
+        </w:rPr>
+      </w:pPr>
+    </w:p>
     <w:sectPr>
       <w:footerReference w:type="default" r:id="rId8"/>
       <w:pgSz w:w="12240" w:h="15840"/>
@@ -28622,7 +30844,7 @@
         <w:rPr>
           <w:noProof/>
         </w:rPr>
-        <w:t>1</w:t>
+        <w:t>4</w:t>
       </w:r>
     </w:fldSimple>
   </w:p>
@@ -31698,7 +33920,7 @@
 </file>
 
 <file path=customXml/itemProps1.xml><?xml version="1.0" encoding="utf-8"?>
-<ds:datastoreItem xmlns:ds="http://schemas.openxmlformats.org/officeDocument/2006/customXml" ds:itemID="{4995BD5D-B366-4F66-BBA4-B98F071A134C}">
+<ds:datastoreItem xmlns:ds="http://schemas.openxmlformats.org/officeDocument/2006/customXml" ds:itemID="{639D0286-E408-4603-8905-C54C5F0C7F21}">
   <ds:schemaRefs>
     <ds:schemaRef ds:uri="http://schemas.openxmlformats.org/officeDocument/2006/bibliography"/>
   </ds:schemaRefs>

</xml_diff>

<commit_message>
Fixing autoformatting issue in word document and adding PDF for the HW3 written questions.
</commit_message>
<xml_diff>
--- a/Assignment #3/CS156 - Assignment #3 Written Questions 2.docx
+++ b/Assignment #3/CS156 - Assignment #3 Written Questions 2.docx
@@ -6361,44 +6361,17 @@
           <w:rFonts w:eastAsiaTheme="minorEastAsia"/>
         </w:rPr>
       </w:pPr>
-      <w:r>
-        <w:rPr>
-          <w:rFonts w:eastAsiaTheme="minorEastAsia"/>
-        </w:rPr>
-        <w:fldChar w:fldCharType="begin"/>
-      </w:r>
-      <w:r>
-        <w:rPr>
-          <w:rFonts w:eastAsiaTheme="minorEastAsia"/>
-        </w:rPr>
-        <w:instrText xml:space="preserve"> REF _Ref402057009 \h </w:instrText>
-      </w:r>
-      <w:r>
-        <w:rPr>
-          <w:rFonts w:eastAsiaTheme="minorEastAsia"/>
-        </w:rPr>
-      </w:r>
-      <w:r>
-        <w:rPr>
-          <w:rFonts w:eastAsiaTheme="minorEastAsia"/>
-        </w:rPr>
-        <w:fldChar w:fldCharType="separate"/>
-      </w:r>
-      <w:r>
-        <w:t xml:space="preserve">Appendix </w:t>
-      </w:r>
-      <w:r>
-        <w:rPr>
-          <w:noProof/>
-        </w:rPr>
-        <w:t>A</w:t>
-      </w:r>
-      <w:r>
-        <w:rPr>
-          <w:rFonts w:eastAsiaTheme="minorEastAsia"/>
-        </w:rPr>
-        <w:fldChar w:fldCharType="end"/>
-      </w:r>
+      <w:fldSimple w:instr=" REF _Ref402057009 \h  \* MERGEFORMAT ">
+        <w:r>
+          <w:t xml:space="preserve">Appendix </w:t>
+        </w:r>
+        <w:r>
+          <w:rPr>
+            <w:noProof/>
+          </w:rPr>
+          <w:t>A</w:t>
+        </w:r>
+      </w:fldSimple>
       <w:r>
         <w:rPr>
           <w:rFonts w:eastAsiaTheme="minorEastAsia"/>
@@ -6663,44 +6636,17 @@
         </w:rPr>
         <w:t xml:space="preserve"> as shown in </w:t>
       </w:r>
-      <w:r>
-        <w:rPr>
-          <w:rFonts w:eastAsiaTheme="minorEastAsia"/>
-        </w:rPr>
-        <w:fldChar w:fldCharType="begin"/>
-      </w:r>
-      <w:r>
-        <w:rPr>
-          <w:rFonts w:eastAsiaTheme="minorEastAsia"/>
-        </w:rPr>
-        <w:instrText xml:space="preserve"> REF _Ref402057009 \h </w:instrText>
-      </w:r>
-      <w:r>
-        <w:rPr>
-          <w:rFonts w:eastAsiaTheme="minorEastAsia"/>
-        </w:rPr>
-      </w:r>
-      <w:r>
-        <w:rPr>
-          <w:rFonts w:eastAsiaTheme="minorEastAsia"/>
-        </w:rPr>
-        <w:fldChar w:fldCharType="separate"/>
-      </w:r>
-      <w:r>
-        <w:t xml:space="preserve">Appendix </w:t>
-      </w:r>
-      <w:r>
-        <w:rPr>
-          <w:noProof/>
-        </w:rPr>
-        <w:t>A</w:t>
-      </w:r>
-      <w:r>
-        <w:rPr>
-          <w:rFonts w:eastAsiaTheme="minorEastAsia"/>
-        </w:rPr>
-        <w:fldChar w:fldCharType="end"/>
-      </w:r>
+      <w:fldSimple w:instr=" REF _Ref402057009 \h  \* MERGEFORMAT ">
+        <w:r>
+          <w:t xml:space="preserve">Appendix </w:t>
+        </w:r>
+        <w:r>
+          <w:rPr>
+            <w:noProof/>
+          </w:rPr>
+          <w:t>A</w:t>
+        </w:r>
+      </w:fldSimple>
       <w:r>
         <w:rPr>
           <w:rFonts w:eastAsiaTheme="minorEastAsia"/>
@@ -7568,21 +7514,7 @@
         <w:rPr>
           <w:b/>
         </w:rPr>
-        <w:t xml:space="preserve"> to clausal form and give a resolution refuta</w:t>
-      </w:r>
-      <w:proofErr w:type="spellStart"/>
-      <w:r>
-        <w:rPr>
-          <w:b/>
-        </w:rPr>
-        <w:t>tion</w:t>
-      </w:r>
-      <w:proofErr w:type="spellEnd"/>
-      <w:r>
-        <w:rPr>
-          <w:b/>
-        </w:rPr>
-        <w:t xml:space="preserve"> for this statement. Finally, trace the execution of DPLL on this formula.</w:t>
+        <w:t xml:space="preserve"> to clausal form and give a resolution refutation for this statement. Finally, trace the execution of DPLL on this formula.</w:t>
       </w:r>
     </w:p>
     <w:p/>
@@ -8122,7 +8054,7 @@
                 <w:sz w:val="20"/>
                 <w:szCs w:val="20"/>
               </w:rPr>
-              <w:t>17</w:t>
+              <w:t>16</w:t>
             </w:r>
             <w:r>
               <w:rPr>
@@ -8745,7 +8677,7 @@
                 <w:sz w:val="20"/>
                 <w:szCs w:val="20"/>
               </w:rPr>
-              <w:t>18</w:t>
+              <w:t>17</w:t>
             </w:r>
             <w:r>
               <w:rPr>
@@ -8968,7 +8900,7 @@
                 <w:sz w:val="20"/>
                 <w:szCs w:val="20"/>
               </w:rPr>
-              <w:t>19</w:t>
+              <w:t>18</w:t>
             </w:r>
             <w:r>
               <w:rPr>
@@ -9197,7 +9129,7 @@
                 <w:sz w:val="20"/>
                 <w:szCs w:val="20"/>
               </w:rPr>
-              <w:t>20</w:t>
+              <w:t>19</w:t>
             </w:r>
             <w:r>
               <w:rPr>
@@ -9930,19 +9862,7 @@
                                                           <w:rPr>
                                                             <w:rFonts w:ascii="Cambria Math" w:eastAsiaTheme="minorEastAsia" w:hAnsi="Cambria Math"/>
                                                           </w:rPr>
-                                                          <m:t>1≤</m:t>
-                                                        </m:r>
-                                                        <m:r>
-                                                          <w:rPr>
-                                                            <w:rFonts w:ascii="Cambria Math" w:eastAsiaTheme="minorEastAsia" w:hAnsi="Cambria Math"/>
-                                                          </w:rPr>
-                                                          <m:t>t</m:t>
-                                                        </m:r>
-                                                        <m:r>
-                                                          <w:rPr>
-                                                            <w:rFonts w:ascii="Cambria Math" w:eastAsiaTheme="minorEastAsia" w:hAnsi="Cambria Math"/>
-                                                          </w:rPr>
-                                                          <m:t>≤3</m:t>
+                                                          <m:t>1≤t≤3</m:t>
                                                         </m:r>
                                                       </m:e>
                                                       <m:e>
@@ -10061,7 +9981,7 @@
                 <w:sz w:val="20"/>
                 <w:szCs w:val="20"/>
               </w:rPr>
-              <w:t>21</w:t>
+              <w:t>20</w:t>
             </w:r>
             <w:r>
               <w:rPr>
@@ -10166,7 +10086,7 @@
           <w:sz w:val="20"/>
           <w:szCs w:val="20"/>
         </w:rPr>
-        <w:t>21</w:t>
+        <w:t>20</w:t>
       </w:r>
       <w:proofErr w:type="gramEnd"/>
       <w:r>
@@ -10347,7 +10267,7 @@
                 <w:sz w:val="20"/>
                 <w:szCs w:val="20"/>
               </w:rPr>
-              <w:t>22</w:t>
+              <w:t>21</w:t>
             </w:r>
             <w:r>
               <w:rPr>
@@ -10428,19 +10348,7 @@
               <w:rPr>
                 <w:rFonts w:ascii="Cambria Math" w:eastAsiaTheme="minorEastAsia" w:hAnsi="Cambria Math"/>
               </w:rPr>
-              <m:t>1</m:t>
-            </m:r>
-            <m:r>
-              <w:rPr>
-                <w:rFonts w:ascii="Cambria Math" w:eastAsiaTheme="minorEastAsia" w:hAnsi="Cambria Math"/>
-              </w:rPr>
-              <m:t>,</m:t>
-            </m:r>
-            <m:r>
-              <w:rPr>
-                <w:rFonts w:ascii="Cambria Math" w:eastAsiaTheme="minorEastAsia" w:hAnsi="Cambria Math"/>
-              </w:rPr>
-              <m:t>q</m:t>
+              <m:t>1,q</m:t>
             </m:r>
           </m:sub>
         </m:sSub>
@@ -10524,25 +10432,7 @@
           <w:rPr>
             <w:rFonts w:ascii="Cambria Math" w:eastAsiaTheme="minorEastAsia" w:hAnsi="Cambria Math"/>
           </w:rPr>
-          <m:t>1≤</m:t>
-        </m:r>
-        <m:r>
-          <w:rPr>
-            <w:rFonts w:ascii="Cambria Math" w:eastAsiaTheme="minorEastAsia" w:hAnsi="Cambria Math"/>
-          </w:rPr>
-          <m:t>q</m:t>
-        </m:r>
-        <m:r>
-          <w:rPr>
-            <w:rFonts w:ascii="Cambria Math" w:eastAsiaTheme="minorEastAsia" w:hAnsi="Cambria Math"/>
-          </w:rPr>
-          <m:t>≤</m:t>
-        </m:r>
-        <m:r>
-          <w:rPr>
-            <w:rFonts w:ascii="Cambria Math" w:eastAsiaTheme="minorEastAsia" w:hAnsi="Cambria Math"/>
-          </w:rPr>
-          <m:t>3</m:t>
+          <m:t>1≤q≤3</m:t>
         </m:r>
       </m:oMath>
       <w:r>
@@ -10600,7 +10490,7 @@
           <w:sz w:val="20"/>
           <w:szCs w:val="20"/>
         </w:rPr>
-        <w:t>21</w:t>
+        <w:t>20</w:t>
       </w:r>
       <w:proofErr w:type="gramEnd"/>
       <w:r>
@@ -14647,7 +14537,7 @@
         <w:rPr>
           <w:noProof/>
         </w:rPr>
-        <w:t>4</w:t>
+        <w:t>3</w:t>
       </w:r>
     </w:fldSimple>
   </w:p>
@@ -17125,6 +17015,7 @@
   <w:style w:type="character" w:default="1" w:styleId="DefaultParagraphFont">
     <w:name w:val="Default Paragraph Font"/>
     <w:uiPriority w:val="1"/>
+    <w:semiHidden/>
     <w:unhideWhenUsed/>
   </w:style>
   <w:style w:type="table" w:default="1" w:styleId="TableNormal">
@@ -17775,7 +17666,7 @@
 </file>
 
 <file path=customXml/itemProps1.xml><?xml version="1.0" encoding="utf-8"?>
-<ds:datastoreItem xmlns:ds="http://schemas.openxmlformats.org/officeDocument/2006/customXml" ds:itemID="{E97D8910-C35A-4061-AD51-92775FEFB74F}">
+<ds:datastoreItem xmlns:ds="http://schemas.openxmlformats.org/officeDocument/2006/customXml" ds:itemID="{4CBECA2E-A1F1-4A03-9FE9-22EE4676C54A}">
   <ds:schemaRefs>
     <ds:schemaRef ds:uri="http://schemas.openxmlformats.org/officeDocument/2006/bibliography"/>
   </ds:schemaRefs>

</xml_diff>

<commit_message>
Uploading the DPLL algorithm and the writing including teh DPLL algorithm to git.
</commit_message>
<xml_diff>
--- a/Assignment #3/CS156 - Assignment #3 Written Questions 2.docx
+++ b/Assignment #3/CS156 - Assignment #3 Written Questions 2.docx
@@ -16947,13 +16947,7 @@
                               <w:rPr>
                                 <w:rFonts w:ascii="Cambria Math" w:hAnsi="Cambria Math"/>
                               </w:rPr>
-                              <m:t>1</m:t>
-                            </m:r>
-                            <m:r>
-                              <w:rPr>
-                                <w:rFonts w:ascii="Cambria Math" w:hAnsi="Cambria Math"/>
-                              </w:rPr>
-                              <m:t>,1</m:t>
+                              <m:t>1,1</m:t>
                             </m:r>
                           </m:sub>
                         </m:sSub>
@@ -16985,13 +16979,7 @@
                               <w:rPr>
                                 <w:rFonts w:ascii="Cambria Math" w:hAnsi="Cambria Math"/>
                               </w:rPr>
-                              <m:t>1</m:t>
-                            </m:r>
-                            <m:r>
-                              <w:rPr>
-                                <w:rFonts w:ascii="Cambria Math" w:hAnsi="Cambria Math"/>
-                              </w:rPr>
-                              <m:t>,2</m:t>
+                              <m:t>1,2</m:t>
                             </m:r>
                           </m:sub>
                         </m:sSub>
@@ -17023,13 +17011,7 @@
                               <w:rPr>
                                 <w:rFonts w:ascii="Cambria Math" w:hAnsi="Cambria Math"/>
                               </w:rPr>
-                              <m:t>1</m:t>
-                            </m:r>
-                            <m:r>
-                              <w:rPr>
-                                <w:rFonts w:ascii="Cambria Math" w:hAnsi="Cambria Math"/>
-                              </w:rPr>
-                              <m:t>,3</m:t>
+                              <m:t>1,3</m:t>
                             </m:r>
                           </m:sub>
                         </m:sSub>
@@ -17275,13 +17257,7 @@
                                   <w:rPr>
                                     <w:rFonts w:ascii="Cambria Math" w:hAnsi="Cambria Math"/>
                                   </w:rPr>
-                                  <m:t>2,</m:t>
-                                </m:r>
-                                <m:r>
-                                  <w:rPr>
-                                    <w:rFonts w:ascii="Cambria Math" w:hAnsi="Cambria Math"/>
-                                  </w:rPr>
-                                  <m:t>2</m:t>
+                                  <m:t>2,2</m:t>
                                 </m:r>
                               </m:sub>
                             </m:sSub>
@@ -18307,1986 +18283,1263 @@
       </w:r>
     </w:p>
     <w:p/>
-    <w:p/>
-    <w:tbl>
-      <w:tblPr>
-        <w:tblStyle w:val="TableGrid"/>
-        <w:tblW w:w="0" w:type="auto"/>
-        <w:tblLook w:val="04A0"/>
-      </w:tblPr>
-      <w:tblGrid>
-        <w:gridCol w:w="10342"/>
-        <w:gridCol w:w="674"/>
-      </w:tblGrid>
-      <w:tr>
-        <w:tc>
-          <w:tcPr>
-            <w:tcW w:w="10342" w:type="dxa"/>
-          </w:tcPr>
-          <w:p>
-            <w:pPr>
-              <w:rPr>
-                <w:rFonts w:eastAsiaTheme="minorEastAsia"/>
-              </w:rPr>
-            </w:pPr>
-            <m:oMathPara>
-              <m:oMath>
-                <m:nary>
-                  <m:naryPr>
-                    <m:chr m:val="⋀"/>
-                    <m:limLoc m:val="undOvr"/>
-                    <m:ctrlPr>
-                      <w:rPr>
-                        <w:rFonts w:ascii="Cambria Math" w:hAnsi="Cambria Math"/>
-                        <w:i/>
-                      </w:rPr>
-                    </m:ctrlPr>
-                  </m:naryPr>
-                  <m:sub>
-                    <m:r>
-                      <w:rPr>
-                        <w:rFonts w:ascii="Cambria Math" w:hAnsi="Cambria Math"/>
-                      </w:rPr>
-                      <m:t>i=1</m:t>
-                    </m:r>
-                  </m:sub>
-                  <m:sup>
-                    <m:r>
-                      <w:rPr>
-                        <w:rFonts w:ascii="Cambria Math" w:hAnsi="Cambria Math"/>
-                      </w:rPr>
-                      <m:t>4</m:t>
-                    </m:r>
-                  </m:sup>
-                  <m:e>
-                    <m:d>
-                      <m:dPr>
-                        <m:ctrlPr>
-                          <w:rPr>
-                            <w:rFonts w:ascii="Cambria Math" w:hAnsi="Cambria Math"/>
-                            <w:i/>
-                          </w:rPr>
-                        </m:ctrlPr>
-                      </m:dPr>
-                      <m:e>
-                        <m:d>
-                          <m:dPr>
-                            <m:ctrlPr>
-                              <w:rPr>
-                                <w:rFonts w:ascii="Cambria Math" w:hAnsi="Cambria Math"/>
-                                <w:i/>
-                              </w:rPr>
-                            </m:ctrlPr>
-                          </m:dPr>
-                          <m:e>
-                            <m:acc>
-                              <m:accPr>
-                                <m:chr m:val="̅"/>
-                                <m:ctrlPr>
-                                  <w:rPr>
-                                    <w:rFonts w:ascii="Cambria Math" w:hAnsi="Cambria Math"/>
-                                    <w:i/>
-                                  </w:rPr>
-                                </m:ctrlPr>
-                              </m:accPr>
-                              <m:e>
-                                <m:sSub>
-                                  <m:sSubPr>
-                                    <m:ctrlPr>
-                                      <w:rPr>
-                                        <w:rFonts w:ascii="Cambria Math" w:hAnsi="Cambria Math"/>
-                                        <w:i/>
-                                      </w:rPr>
-                                    </m:ctrlPr>
-                                  </m:sSubPr>
-                                  <m:e>
-                                    <m:r>
-                                      <w:rPr>
-                                        <w:rFonts w:ascii="Cambria Math" w:hAnsi="Cambria Math"/>
-                                      </w:rPr>
-                                      <m:t>P</m:t>
-                                    </m:r>
-                                  </m:e>
-                                  <m:sub>
-                                    <m:r>
-                                      <w:rPr>
-                                        <w:rFonts w:ascii="Cambria Math" w:hAnsi="Cambria Math"/>
-                                      </w:rPr>
-                                      <m:t>i,1</m:t>
-                                    </m:r>
-                                  </m:sub>
-                                </m:sSub>
-                              </m:e>
-                            </m:acc>
-                            <m:r>
-                              <w:rPr>
-                                <w:rFonts w:ascii="Cambria Math" w:hAnsi="Cambria Math"/>
-                              </w:rPr>
-                              <m:t>∨</m:t>
-                            </m:r>
-                            <m:acc>
-                              <m:accPr>
-                                <m:chr m:val="̅"/>
-                                <m:ctrlPr>
-                                  <w:rPr>
-                                    <w:rFonts w:ascii="Cambria Math" w:hAnsi="Cambria Math"/>
-                                    <w:i/>
-                                  </w:rPr>
-                                </m:ctrlPr>
-                              </m:accPr>
-                              <m:e>
-                                <m:sSub>
-                                  <m:sSubPr>
-                                    <m:ctrlPr>
-                                      <w:rPr>
-                                        <w:rFonts w:ascii="Cambria Math" w:hAnsi="Cambria Math"/>
-                                        <w:i/>
-                                      </w:rPr>
-                                    </m:ctrlPr>
-                                  </m:sSubPr>
-                                  <m:e>
-                                    <m:r>
-                                      <w:rPr>
-                                        <w:rFonts w:ascii="Cambria Math" w:hAnsi="Cambria Math"/>
-                                      </w:rPr>
-                                      <m:t>P</m:t>
-                                    </m:r>
-                                  </m:e>
-                                  <m:sub>
-                                    <m:r>
-                                      <w:rPr>
-                                        <w:rFonts w:ascii="Cambria Math" w:hAnsi="Cambria Math"/>
-                                      </w:rPr>
-                                      <m:t>i,2</m:t>
-                                    </m:r>
-                                  </m:sub>
-                                </m:sSub>
-                              </m:e>
-                            </m:acc>
-                          </m:e>
-                        </m:d>
-                        <m:r>
-                          <w:rPr>
-                            <w:rFonts w:ascii="Cambria Math" w:hAnsi="Cambria Math"/>
-                          </w:rPr>
-                          <m:t>∧</m:t>
-                        </m:r>
-                        <m:d>
-                          <m:dPr>
-                            <m:ctrlPr>
-                              <w:rPr>
-                                <w:rFonts w:ascii="Cambria Math" w:hAnsi="Cambria Math"/>
-                                <w:i/>
-                              </w:rPr>
-                            </m:ctrlPr>
-                          </m:dPr>
-                          <m:e>
-                            <m:acc>
-                              <m:accPr>
-                                <m:chr m:val="̅"/>
-                                <m:ctrlPr>
-                                  <w:rPr>
-                                    <w:rFonts w:ascii="Cambria Math" w:hAnsi="Cambria Math"/>
-                                    <w:i/>
-                                  </w:rPr>
-                                </m:ctrlPr>
-                              </m:accPr>
-                              <m:e>
-                                <m:sSub>
-                                  <m:sSubPr>
-                                    <m:ctrlPr>
-                                      <w:rPr>
-                                        <w:rFonts w:ascii="Cambria Math" w:hAnsi="Cambria Math"/>
-                                        <w:i/>
-                                      </w:rPr>
-                                    </m:ctrlPr>
-                                  </m:sSubPr>
-                                  <m:e>
-                                    <m:r>
-                                      <w:rPr>
-                                        <w:rFonts w:ascii="Cambria Math" w:hAnsi="Cambria Math"/>
-                                      </w:rPr>
-                                      <m:t>P</m:t>
-                                    </m:r>
-                                  </m:e>
-                                  <m:sub>
-                                    <m:r>
-                                      <w:rPr>
-                                        <w:rFonts w:ascii="Cambria Math" w:hAnsi="Cambria Math"/>
-                                      </w:rPr>
-                                      <m:t>i,1</m:t>
-                                    </m:r>
-                                  </m:sub>
-                                </m:sSub>
-                              </m:e>
-                            </m:acc>
-                            <m:r>
-                              <w:rPr>
-                                <w:rFonts w:ascii="Cambria Math" w:hAnsi="Cambria Math"/>
-                              </w:rPr>
-                              <m:t>∨</m:t>
-                            </m:r>
-                            <m:acc>
-                              <m:accPr>
-                                <m:chr m:val="̅"/>
-                                <m:ctrlPr>
-                                  <w:rPr>
-                                    <w:rFonts w:ascii="Cambria Math" w:hAnsi="Cambria Math"/>
-                                    <w:i/>
-                                  </w:rPr>
-                                </m:ctrlPr>
-                              </m:accPr>
-                              <m:e>
-                                <m:sSub>
-                                  <m:sSubPr>
-                                    <m:ctrlPr>
-                                      <w:rPr>
-                                        <w:rFonts w:ascii="Cambria Math" w:hAnsi="Cambria Math"/>
-                                        <w:i/>
-                                      </w:rPr>
-                                    </m:ctrlPr>
-                                  </m:sSubPr>
-                                  <m:e>
-                                    <m:r>
-                                      <w:rPr>
-                                        <w:rFonts w:ascii="Cambria Math" w:hAnsi="Cambria Math"/>
-                                      </w:rPr>
-                                      <m:t>P</m:t>
-                                    </m:r>
-                                  </m:e>
-                                  <m:sub>
-                                    <m:r>
-                                      <w:rPr>
-                                        <w:rFonts w:ascii="Cambria Math" w:hAnsi="Cambria Math"/>
-                                      </w:rPr>
-                                      <m:t>i,3</m:t>
-                                    </m:r>
-                                  </m:sub>
-                                </m:sSub>
-                              </m:e>
-                            </m:acc>
-                          </m:e>
-                        </m:d>
-                        <m:r>
-                          <w:rPr>
-                            <w:rFonts w:ascii="Cambria Math" w:hAnsi="Cambria Math"/>
-                          </w:rPr>
-                          <m:t>∧</m:t>
-                        </m:r>
-                        <m:d>
-                          <m:dPr>
-                            <m:ctrlPr>
-                              <w:rPr>
-                                <w:rFonts w:ascii="Cambria Math" w:hAnsi="Cambria Math"/>
-                                <w:i/>
-                              </w:rPr>
-                            </m:ctrlPr>
-                          </m:dPr>
-                          <m:e>
-                            <m:acc>
-                              <m:accPr>
-                                <m:chr m:val="̅"/>
-                                <m:ctrlPr>
-                                  <w:rPr>
-                                    <w:rFonts w:ascii="Cambria Math" w:hAnsi="Cambria Math"/>
-                                    <w:i/>
-                                  </w:rPr>
-                                </m:ctrlPr>
-                              </m:accPr>
-                              <m:e>
-                                <m:sSub>
-                                  <m:sSubPr>
-                                    <m:ctrlPr>
-                                      <w:rPr>
-                                        <w:rFonts w:ascii="Cambria Math" w:hAnsi="Cambria Math"/>
-                                        <w:i/>
-                                      </w:rPr>
-                                    </m:ctrlPr>
-                                  </m:sSubPr>
-                                  <m:e>
-                                    <m:r>
-                                      <w:rPr>
-                                        <w:rFonts w:ascii="Cambria Math" w:hAnsi="Cambria Math"/>
-                                      </w:rPr>
-                                      <m:t>P</m:t>
-                                    </m:r>
-                                  </m:e>
-                                  <m:sub>
-                                    <m:r>
-                                      <w:rPr>
-                                        <w:rFonts w:ascii="Cambria Math" w:hAnsi="Cambria Math"/>
-                                      </w:rPr>
-                                      <m:t>i,2</m:t>
-                                    </m:r>
-                                  </m:sub>
-                                </m:sSub>
-                              </m:e>
-                            </m:acc>
-                            <m:r>
-                              <w:rPr>
-                                <w:rFonts w:ascii="Cambria Math" w:hAnsi="Cambria Math"/>
-                              </w:rPr>
-                              <m:t>∨</m:t>
-                            </m:r>
-                            <m:acc>
-                              <m:accPr>
-                                <m:chr m:val="̅"/>
-                                <m:ctrlPr>
-                                  <w:rPr>
-                                    <w:rFonts w:ascii="Cambria Math" w:hAnsi="Cambria Math"/>
-                                    <w:i/>
-                                  </w:rPr>
-                                </m:ctrlPr>
-                              </m:accPr>
-                              <m:e>
-                                <m:sSub>
-                                  <m:sSubPr>
-                                    <m:ctrlPr>
-                                      <w:rPr>
-                                        <w:rFonts w:ascii="Cambria Math" w:hAnsi="Cambria Math"/>
-                                        <w:i/>
-                                      </w:rPr>
-                                    </m:ctrlPr>
-                                  </m:sSubPr>
-                                  <m:e>
-                                    <m:r>
-                                      <w:rPr>
-                                        <w:rFonts w:ascii="Cambria Math" w:hAnsi="Cambria Math"/>
-                                      </w:rPr>
-                                      <m:t>P</m:t>
-                                    </m:r>
-                                  </m:e>
-                                  <m:sub>
-                                    <m:r>
-                                      <w:rPr>
-                                        <w:rFonts w:ascii="Cambria Math" w:hAnsi="Cambria Math"/>
-                                      </w:rPr>
-                                      <m:t>i,3</m:t>
-                                    </m:r>
-                                  </m:sub>
-                                </m:sSub>
-                              </m:e>
-                            </m:acc>
-                          </m:e>
-                        </m:d>
-                        <m:r>
-                          <w:rPr>
-                            <w:rFonts w:ascii="Cambria Math" w:hAnsi="Cambria Math"/>
-                          </w:rPr>
-                          <m:t>∧</m:t>
-                        </m:r>
-                        <m:d>
-                          <m:dPr>
-                            <m:ctrlPr>
-                              <w:rPr>
-                                <w:rFonts w:ascii="Cambria Math" w:hAnsi="Cambria Math"/>
-                                <w:i/>
-                              </w:rPr>
-                            </m:ctrlPr>
-                          </m:dPr>
-                          <m:e>
-                            <m:sSub>
-                              <m:sSubPr>
-                                <m:ctrlPr>
-                                  <w:rPr>
-                                    <w:rFonts w:ascii="Cambria Math" w:hAnsi="Cambria Math"/>
-                                    <w:i/>
-                                  </w:rPr>
-                                </m:ctrlPr>
-                              </m:sSubPr>
-                              <m:e>
-                                <m:r>
-                                  <w:rPr>
-                                    <w:rFonts w:ascii="Cambria Math" w:hAnsi="Cambria Math"/>
-                                  </w:rPr>
-                                  <m:t>P</m:t>
-                                </m:r>
-                              </m:e>
-                              <m:sub>
-                                <m:r>
-                                  <w:rPr>
-                                    <w:rFonts w:ascii="Cambria Math" w:hAnsi="Cambria Math"/>
-                                  </w:rPr>
-                                  <m:t>i,1</m:t>
-                                </m:r>
-                              </m:sub>
-                            </m:sSub>
-                            <m:r>
-                              <w:rPr>
-                                <w:rFonts w:ascii="Cambria Math" w:hAnsi="Cambria Math"/>
-                              </w:rPr>
-                              <m:t>∨</m:t>
-                            </m:r>
-                            <m:sSub>
-                              <m:sSubPr>
-                                <m:ctrlPr>
-                                  <w:rPr>
-                                    <w:rFonts w:ascii="Cambria Math" w:hAnsi="Cambria Math"/>
-                                    <w:i/>
-                                  </w:rPr>
-                                </m:ctrlPr>
-                              </m:sSubPr>
-                              <m:e>
-                                <m:r>
-                                  <w:rPr>
-                                    <w:rFonts w:ascii="Cambria Math" w:hAnsi="Cambria Math"/>
-                                  </w:rPr>
-                                  <m:t>P</m:t>
-                                </m:r>
-                              </m:e>
-                              <m:sub>
-                                <m:r>
-                                  <w:rPr>
-                                    <w:rFonts w:ascii="Cambria Math" w:hAnsi="Cambria Math"/>
-                                  </w:rPr>
-                                  <m:t>i,2</m:t>
-                                </m:r>
-                              </m:sub>
-                            </m:sSub>
-                            <m:r>
-                              <w:rPr>
-                                <w:rFonts w:ascii="Cambria Math" w:hAnsi="Cambria Math"/>
-                              </w:rPr>
-                              <m:t>∨</m:t>
-                            </m:r>
-                            <m:sSub>
-                              <m:sSubPr>
-                                <m:ctrlPr>
-                                  <w:rPr>
-                                    <w:rFonts w:ascii="Cambria Math" w:hAnsi="Cambria Math"/>
-                                    <w:i/>
-                                  </w:rPr>
-                                </m:ctrlPr>
-                              </m:sSubPr>
-                              <m:e>
-                                <m:r>
-                                  <w:rPr>
-                                    <w:rFonts w:ascii="Cambria Math" w:hAnsi="Cambria Math"/>
-                                  </w:rPr>
-                                  <m:t>P</m:t>
-                                </m:r>
-                              </m:e>
-                              <m:sub>
-                                <m:r>
-                                  <w:rPr>
-                                    <w:rFonts w:ascii="Cambria Math" w:hAnsi="Cambria Math"/>
-                                  </w:rPr>
-                                  <m:t>i,3</m:t>
-                                </m:r>
-                              </m:sub>
-                            </m:sSub>
-                          </m:e>
-                        </m:d>
-                      </m:e>
-                    </m:d>
-                  </m:e>
-                </m:nary>
-                <m:r>
-                  <w:rPr>
-                    <w:rFonts w:ascii="Cambria Math" w:hAnsi="Cambria Math"/>
-                  </w:rPr>
-                  <m:t xml:space="preserve"> ∧     </m:t>
-                </m:r>
-                <m:nary>
-                  <m:naryPr>
-                    <m:chr m:val="⋀"/>
-                    <m:ctrlPr>
-                      <w:rPr>
-                        <w:rFonts w:ascii="Cambria Math" w:eastAsiaTheme="minorEastAsia" w:hAnsi="Cambria Math"/>
-                        <w:i/>
-                      </w:rPr>
-                    </m:ctrlPr>
-                  </m:naryPr>
-                  <m:sub>
-                    <m:r>
-                      <w:rPr>
-                        <w:rFonts w:ascii="Cambria Math" w:eastAsiaTheme="minorEastAsia" w:hAnsi="Cambria Math"/>
-                      </w:rPr>
-                      <m:t>j=1</m:t>
-                    </m:r>
-                  </m:sub>
-                  <m:sup>
-                    <m:r>
-                      <w:rPr>
-                        <w:rFonts w:ascii="Cambria Math" w:eastAsiaTheme="minorEastAsia" w:hAnsi="Cambria Math"/>
-                      </w:rPr>
-                      <m:t>3</m:t>
-                    </m:r>
-                  </m:sup>
-                  <m:e>
-                    <m:d>
-                      <m:dPr>
-                        <m:ctrlPr>
-                          <w:rPr>
-                            <w:rFonts w:ascii="Cambria Math" w:eastAsiaTheme="minorEastAsia" w:hAnsi="Cambria Math"/>
-                            <w:i/>
-                          </w:rPr>
-                        </m:ctrlPr>
-                      </m:dPr>
-                      <m:e>
-                        <m:d>
-                          <m:dPr>
-                            <m:ctrlPr>
-                              <w:rPr>
-                                <w:rFonts w:ascii="Cambria Math" w:eastAsiaTheme="minorEastAsia" w:hAnsi="Cambria Math"/>
-                                <w:i/>
-                              </w:rPr>
-                            </m:ctrlPr>
-                          </m:dPr>
-                          <m:e>
-                            <m:acc>
-                              <m:accPr>
-                                <m:chr m:val="̅"/>
-                                <m:ctrlPr>
-                                  <w:rPr>
-                                    <w:rFonts w:ascii="Cambria Math" w:eastAsiaTheme="minorEastAsia" w:hAnsi="Cambria Math"/>
-                                    <w:i/>
-                                  </w:rPr>
-                                </m:ctrlPr>
-                              </m:accPr>
-                              <m:e>
-                                <m:sSub>
-                                  <m:sSubPr>
-                                    <m:ctrlPr>
-                                      <w:rPr>
-                                        <w:rFonts w:ascii="Cambria Math" w:eastAsiaTheme="minorEastAsia" w:hAnsi="Cambria Math"/>
-                                        <w:i/>
-                                      </w:rPr>
-                                    </m:ctrlPr>
-                                  </m:sSubPr>
-                                  <m:e>
-                                    <m:r>
-                                      <w:rPr>
-                                        <w:rFonts w:ascii="Cambria Math" w:eastAsiaTheme="minorEastAsia" w:hAnsi="Cambria Math"/>
-                                      </w:rPr>
-                                      <m:t>P</m:t>
-                                    </m:r>
-                                  </m:e>
-                                  <m:sub>
-                                    <m:r>
-                                      <w:rPr>
-                                        <w:rFonts w:ascii="Cambria Math" w:eastAsiaTheme="minorEastAsia" w:hAnsi="Cambria Math"/>
-                                      </w:rPr>
-                                      <m:t>1,j</m:t>
-                                    </m:r>
-                                  </m:sub>
-                                </m:sSub>
-                              </m:e>
-                            </m:acc>
-                            <m:r>
-                              <w:rPr>
-                                <w:rFonts w:ascii="Cambria Math" w:eastAsiaTheme="minorEastAsia" w:hAnsi="Cambria Math"/>
-                              </w:rPr>
-                              <m:t>∨</m:t>
-                            </m:r>
-                            <m:acc>
-                              <m:accPr>
-                                <m:chr m:val="̅"/>
-                                <m:ctrlPr>
-                                  <w:rPr>
-                                    <w:rFonts w:ascii="Cambria Math" w:eastAsiaTheme="minorEastAsia" w:hAnsi="Cambria Math"/>
-                                    <w:i/>
-                                  </w:rPr>
-                                </m:ctrlPr>
-                              </m:accPr>
-                              <m:e>
-                                <m:sSub>
-                                  <m:sSubPr>
-                                    <m:ctrlPr>
-                                      <w:rPr>
-                                        <w:rFonts w:ascii="Cambria Math" w:eastAsiaTheme="minorEastAsia" w:hAnsi="Cambria Math"/>
-                                        <w:i/>
-                                      </w:rPr>
-                                    </m:ctrlPr>
-                                  </m:sSubPr>
-                                  <m:e>
-                                    <m:r>
-                                      <w:rPr>
-                                        <w:rFonts w:ascii="Cambria Math" w:eastAsiaTheme="minorEastAsia" w:hAnsi="Cambria Math"/>
-                                      </w:rPr>
-                                      <m:t>P</m:t>
-                                    </m:r>
-                                  </m:e>
-                                  <m:sub>
-                                    <m:r>
-                                      <w:rPr>
-                                        <w:rFonts w:ascii="Cambria Math" w:eastAsiaTheme="minorEastAsia" w:hAnsi="Cambria Math"/>
-                                      </w:rPr>
-                                      <m:t>2,j</m:t>
-                                    </m:r>
-                                  </m:sub>
-                                </m:sSub>
-                              </m:e>
-                            </m:acc>
-                          </m:e>
-                        </m:d>
-                        <m:r>
-                          <w:rPr>
-                            <w:rFonts w:ascii="Cambria Math" w:eastAsiaTheme="minorEastAsia" w:hAnsi="Cambria Math"/>
-                          </w:rPr>
-                          <m:t>∧</m:t>
-                        </m:r>
-                        <m:d>
-                          <m:dPr>
-                            <m:ctrlPr>
-                              <w:rPr>
-                                <w:rFonts w:ascii="Cambria Math" w:eastAsiaTheme="minorEastAsia" w:hAnsi="Cambria Math"/>
-                                <w:i/>
-                              </w:rPr>
-                            </m:ctrlPr>
-                          </m:dPr>
-                          <m:e>
-                            <m:acc>
-                              <m:accPr>
-                                <m:chr m:val="̅"/>
-                                <m:ctrlPr>
-                                  <w:rPr>
-                                    <w:rFonts w:ascii="Cambria Math" w:eastAsiaTheme="minorEastAsia" w:hAnsi="Cambria Math"/>
-                                    <w:i/>
-                                  </w:rPr>
-                                </m:ctrlPr>
-                              </m:accPr>
-                              <m:e>
-                                <m:sSub>
-                                  <m:sSubPr>
-                                    <m:ctrlPr>
-                                      <w:rPr>
-                                        <w:rFonts w:ascii="Cambria Math" w:eastAsiaTheme="minorEastAsia" w:hAnsi="Cambria Math"/>
-                                        <w:i/>
-                                      </w:rPr>
-                                    </m:ctrlPr>
-                                  </m:sSubPr>
-                                  <m:e>
-                                    <m:r>
-                                      <w:rPr>
-                                        <w:rFonts w:ascii="Cambria Math" w:eastAsiaTheme="minorEastAsia" w:hAnsi="Cambria Math"/>
-                                      </w:rPr>
-                                      <m:t>P</m:t>
-                                    </m:r>
-                                  </m:e>
-                                  <m:sub>
-                                    <m:r>
-                                      <w:rPr>
-                                        <w:rFonts w:ascii="Cambria Math" w:eastAsiaTheme="minorEastAsia" w:hAnsi="Cambria Math"/>
-                                      </w:rPr>
-                                      <m:t>1,j</m:t>
-                                    </m:r>
-                                  </m:sub>
-                                </m:sSub>
-                              </m:e>
-                            </m:acc>
-                            <m:r>
-                              <w:rPr>
-                                <w:rFonts w:ascii="Cambria Math" w:eastAsiaTheme="minorEastAsia" w:hAnsi="Cambria Math"/>
-                              </w:rPr>
-                              <m:t>∨</m:t>
-                            </m:r>
-                            <m:acc>
-                              <m:accPr>
-                                <m:chr m:val="̅"/>
-                                <m:ctrlPr>
-                                  <w:rPr>
-                                    <w:rFonts w:ascii="Cambria Math" w:eastAsiaTheme="minorEastAsia" w:hAnsi="Cambria Math"/>
-                                    <w:i/>
-                                  </w:rPr>
-                                </m:ctrlPr>
-                              </m:accPr>
-                              <m:e>
-                                <m:sSub>
-                                  <m:sSubPr>
-                                    <m:ctrlPr>
-                                      <w:rPr>
-                                        <w:rFonts w:ascii="Cambria Math" w:eastAsiaTheme="minorEastAsia" w:hAnsi="Cambria Math"/>
-                                        <w:i/>
-                                      </w:rPr>
-                                    </m:ctrlPr>
-                                  </m:sSubPr>
-                                  <m:e>
-                                    <m:r>
-                                      <w:rPr>
-                                        <w:rFonts w:ascii="Cambria Math" w:eastAsiaTheme="minorEastAsia" w:hAnsi="Cambria Math"/>
-                                      </w:rPr>
-                                      <m:t>P</m:t>
-                                    </m:r>
-                                  </m:e>
-                                  <m:sub>
-                                    <m:r>
-                                      <w:rPr>
-                                        <w:rFonts w:ascii="Cambria Math" w:eastAsiaTheme="minorEastAsia" w:hAnsi="Cambria Math"/>
-                                      </w:rPr>
-                                      <m:t>3,j</m:t>
-                                    </m:r>
-                                  </m:sub>
-                                </m:sSub>
-                              </m:e>
-                            </m:acc>
-                          </m:e>
-                        </m:d>
-                        <m:r>
-                          <w:rPr>
-                            <w:rFonts w:ascii="Cambria Math" w:eastAsiaTheme="minorEastAsia" w:hAnsi="Cambria Math"/>
-                          </w:rPr>
-                          <m:t>∧</m:t>
-                        </m:r>
-                        <m:d>
-                          <m:dPr>
-                            <m:ctrlPr>
-                              <w:rPr>
-                                <w:rFonts w:ascii="Cambria Math" w:eastAsiaTheme="minorEastAsia" w:hAnsi="Cambria Math"/>
-                                <w:i/>
-                              </w:rPr>
-                            </m:ctrlPr>
-                          </m:dPr>
-                          <m:e>
-                            <m:acc>
-                              <m:accPr>
-                                <m:chr m:val="̅"/>
-                                <m:ctrlPr>
-                                  <w:rPr>
-                                    <w:rFonts w:ascii="Cambria Math" w:eastAsiaTheme="minorEastAsia" w:hAnsi="Cambria Math"/>
-                                    <w:i/>
-                                  </w:rPr>
-                                </m:ctrlPr>
-                              </m:accPr>
-                              <m:e>
-                                <m:sSub>
-                                  <m:sSubPr>
-                                    <m:ctrlPr>
-                                      <w:rPr>
-                                        <w:rFonts w:ascii="Cambria Math" w:eastAsiaTheme="minorEastAsia" w:hAnsi="Cambria Math"/>
-                                        <w:i/>
-                                      </w:rPr>
-                                    </m:ctrlPr>
-                                  </m:sSubPr>
-                                  <m:e>
-                                    <m:r>
-                                      <w:rPr>
-                                        <w:rFonts w:ascii="Cambria Math" w:eastAsiaTheme="minorEastAsia" w:hAnsi="Cambria Math"/>
-                                      </w:rPr>
-                                      <m:t>P</m:t>
-                                    </m:r>
-                                  </m:e>
-                                  <m:sub>
-                                    <m:r>
-                                      <w:rPr>
-                                        <w:rFonts w:ascii="Cambria Math" w:eastAsiaTheme="minorEastAsia" w:hAnsi="Cambria Math"/>
-                                      </w:rPr>
-                                      <m:t>1,j</m:t>
-                                    </m:r>
-                                  </m:sub>
-                                </m:sSub>
-                              </m:e>
-                            </m:acc>
-                            <m:r>
-                              <w:rPr>
-                                <w:rFonts w:ascii="Cambria Math" w:eastAsiaTheme="minorEastAsia" w:hAnsi="Cambria Math"/>
-                              </w:rPr>
-                              <m:t>∨</m:t>
-                            </m:r>
-                            <m:acc>
-                              <m:accPr>
-                                <m:chr m:val="̅"/>
-                                <m:ctrlPr>
-                                  <w:rPr>
-                                    <w:rFonts w:ascii="Cambria Math" w:eastAsiaTheme="minorEastAsia" w:hAnsi="Cambria Math"/>
-                                    <w:i/>
-                                  </w:rPr>
-                                </m:ctrlPr>
-                              </m:accPr>
-                              <m:e>
-                                <m:sSub>
-                                  <m:sSubPr>
-                                    <m:ctrlPr>
-                                      <w:rPr>
-                                        <w:rFonts w:ascii="Cambria Math" w:eastAsiaTheme="minorEastAsia" w:hAnsi="Cambria Math"/>
-                                        <w:i/>
-                                      </w:rPr>
-                                    </m:ctrlPr>
-                                  </m:sSubPr>
-                                  <m:e>
-                                    <m:r>
-                                      <w:rPr>
-                                        <w:rFonts w:ascii="Cambria Math" w:eastAsiaTheme="minorEastAsia" w:hAnsi="Cambria Math"/>
-                                      </w:rPr>
-                                      <m:t>P</m:t>
-                                    </m:r>
-                                  </m:e>
-                                  <m:sub>
-                                    <m:r>
-                                      <w:rPr>
-                                        <w:rFonts w:ascii="Cambria Math" w:eastAsiaTheme="minorEastAsia" w:hAnsi="Cambria Math"/>
-                                      </w:rPr>
-                                      <m:t>4,j</m:t>
-                                    </m:r>
-                                  </m:sub>
-                                </m:sSub>
-                              </m:e>
-                            </m:acc>
-                          </m:e>
-                        </m:d>
-                        <m:r>
-                          <w:rPr>
-                            <w:rFonts w:ascii="Cambria Math" w:eastAsiaTheme="minorEastAsia" w:hAnsi="Cambria Math"/>
-                          </w:rPr>
-                          <m:t>∧</m:t>
-                        </m:r>
-                        <m:d>
-                          <m:dPr>
-                            <m:ctrlPr>
-                              <w:rPr>
-                                <w:rFonts w:ascii="Cambria Math" w:eastAsiaTheme="minorEastAsia" w:hAnsi="Cambria Math"/>
-                                <w:i/>
-                              </w:rPr>
-                            </m:ctrlPr>
-                          </m:dPr>
-                          <m:e>
-                            <m:acc>
-                              <m:accPr>
-                                <m:chr m:val="̅"/>
-                                <m:ctrlPr>
-                                  <w:rPr>
-                                    <w:rFonts w:ascii="Cambria Math" w:eastAsiaTheme="minorEastAsia" w:hAnsi="Cambria Math"/>
-                                    <w:i/>
-                                  </w:rPr>
-                                </m:ctrlPr>
-                              </m:accPr>
-                              <m:e>
-                                <m:sSub>
-                                  <m:sSubPr>
-                                    <m:ctrlPr>
-                                      <w:rPr>
-                                        <w:rFonts w:ascii="Cambria Math" w:eastAsiaTheme="minorEastAsia" w:hAnsi="Cambria Math"/>
-                                        <w:i/>
-                                      </w:rPr>
-                                    </m:ctrlPr>
-                                  </m:sSubPr>
-                                  <m:e>
-                                    <m:r>
-                                      <w:rPr>
-                                        <w:rFonts w:ascii="Cambria Math" w:eastAsiaTheme="minorEastAsia" w:hAnsi="Cambria Math"/>
-                                      </w:rPr>
-                                      <m:t>P</m:t>
-                                    </m:r>
-                                  </m:e>
-                                  <m:sub>
-                                    <m:r>
-                                      <w:rPr>
-                                        <w:rFonts w:ascii="Cambria Math" w:eastAsiaTheme="minorEastAsia" w:hAnsi="Cambria Math"/>
-                                      </w:rPr>
-                                      <m:t>2,j</m:t>
-                                    </m:r>
-                                  </m:sub>
-                                </m:sSub>
-                              </m:e>
-                            </m:acc>
-                            <m:r>
-                              <w:rPr>
-                                <w:rFonts w:ascii="Cambria Math" w:eastAsiaTheme="minorEastAsia" w:hAnsi="Cambria Math"/>
-                              </w:rPr>
-                              <m:t>∨</m:t>
-                            </m:r>
-                            <m:acc>
-                              <m:accPr>
-                                <m:chr m:val="̅"/>
-                                <m:ctrlPr>
-                                  <w:rPr>
-                                    <w:rFonts w:ascii="Cambria Math" w:eastAsiaTheme="minorEastAsia" w:hAnsi="Cambria Math"/>
-                                    <w:i/>
-                                  </w:rPr>
-                                </m:ctrlPr>
-                              </m:accPr>
-                              <m:e>
-                                <m:sSub>
-                                  <m:sSubPr>
-                                    <m:ctrlPr>
-                                      <w:rPr>
-                                        <w:rFonts w:ascii="Cambria Math" w:eastAsiaTheme="minorEastAsia" w:hAnsi="Cambria Math"/>
-                                        <w:i/>
-                                      </w:rPr>
-                                    </m:ctrlPr>
-                                  </m:sSubPr>
-                                  <m:e>
-                                    <m:r>
-                                      <w:rPr>
-                                        <w:rFonts w:ascii="Cambria Math" w:eastAsiaTheme="minorEastAsia" w:hAnsi="Cambria Math"/>
-                                      </w:rPr>
-                                      <m:t>P</m:t>
-                                    </m:r>
-                                  </m:e>
-                                  <m:sub>
-                                    <m:r>
-                                      <w:rPr>
-                                        <w:rFonts w:ascii="Cambria Math" w:eastAsiaTheme="minorEastAsia" w:hAnsi="Cambria Math"/>
-                                      </w:rPr>
-                                      <m:t>3,j</m:t>
-                                    </m:r>
-                                  </m:sub>
-                                </m:sSub>
-                              </m:e>
-                            </m:acc>
-                          </m:e>
-                        </m:d>
-                        <m:r>
-                          <w:rPr>
-                            <w:rFonts w:ascii="Cambria Math" w:eastAsiaTheme="minorEastAsia" w:hAnsi="Cambria Math"/>
-                          </w:rPr>
-                          <m:t>∧</m:t>
-                        </m:r>
-                        <m:d>
-                          <m:dPr>
-                            <m:ctrlPr>
-                              <w:rPr>
-                                <w:rFonts w:ascii="Cambria Math" w:eastAsiaTheme="minorEastAsia" w:hAnsi="Cambria Math"/>
-                                <w:i/>
-                              </w:rPr>
-                            </m:ctrlPr>
-                          </m:dPr>
-                          <m:e>
-                            <m:acc>
-                              <m:accPr>
-                                <m:chr m:val="̅"/>
-                                <m:ctrlPr>
-                                  <w:rPr>
-                                    <w:rFonts w:ascii="Cambria Math" w:eastAsiaTheme="minorEastAsia" w:hAnsi="Cambria Math"/>
-                                    <w:i/>
-                                  </w:rPr>
-                                </m:ctrlPr>
-                              </m:accPr>
-                              <m:e>
-                                <m:sSub>
-                                  <m:sSubPr>
-                                    <m:ctrlPr>
-                                      <w:rPr>
-                                        <w:rFonts w:ascii="Cambria Math" w:eastAsiaTheme="minorEastAsia" w:hAnsi="Cambria Math"/>
-                                        <w:i/>
-                                      </w:rPr>
-                                    </m:ctrlPr>
-                                  </m:sSubPr>
-                                  <m:e>
-                                    <m:r>
-                                      <w:rPr>
-                                        <w:rFonts w:ascii="Cambria Math" w:eastAsiaTheme="minorEastAsia" w:hAnsi="Cambria Math"/>
-                                      </w:rPr>
-                                      <m:t>P</m:t>
-                                    </m:r>
-                                  </m:e>
-                                  <m:sub>
-                                    <m:r>
-                                      <w:rPr>
-                                        <w:rFonts w:ascii="Cambria Math" w:eastAsiaTheme="minorEastAsia" w:hAnsi="Cambria Math"/>
-                                      </w:rPr>
-                                      <m:t>2,j</m:t>
-                                    </m:r>
-                                  </m:sub>
-                                </m:sSub>
-                              </m:e>
-                            </m:acc>
-                            <m:r>
-                              <w:rPr>
-                                <w:rFonts w:ascii="Cambria Math" w:eastAsiaTheme="minorEastAsia" w:hAnsi="Cambria Math"/>
-                              </w:rPr>
-                              <m:t>∨</m:t>
-                            </m:r>
-                            <m:acc>
-                              <m:accPr>
-                                <m:chr m:val="̅"/>
-                                <m:ctrlPr>
-                                  <w:rPr>
-                                    <w:rFonts w:ascii="Cambria Math" w:eastAsiaTheme="minorEastAsia" w:hAnsi="Cambria Math"/>
-                                    <w:i/>
-                                  </w:rPr>
-                                </m:ctrlPr>
-                              </m:accPr>
-                              <m:e>
-                                <m:sSub>
-                                  <m:sSubPr>
-                                    <m:ctrlPr>
-                                      <w:rPr>
-                                        <w:rFonts w:ascii="Cambria Math" w:eastAsiaTheme="minorEastAsia" w:hAnsi="Cambria Math"/>
-                                        <w:i/>
-                                      </w:rPr>
-                                    </m:ctrlPr>
-                                  </m:sSubPr>
-                                  <m:e>
-                                    <m:r>
-                                      <w:rPr>
-                                        <w:rFonts w:ascii="Cambria Math" w:eastAsiaTheme="minorEastAsia" w:hAnsi="Cambria Math"/>
-                                      </w:rPr>
-                                      <m:t>P</m:t>
-                                    </m:r>
-                                  </m:e>
-                                  <m:sub>
-                                    <m:r>
-                                      <w:rPr>
-                                        <w:rFonts w:ascii="Cambria Math" w:eastAsiaTheme="minorEastAsia" w:hAnsi="Cambria Math"/>
-                                      </w:rPr>
-                                      <m:t>4,j</m:t>
-                                    </m:r>
-                                  </m:sub>
-                                </m:sSub>
-                              </m:e>
-                            </m:acc>
-                          </m:e>
-                        </m:d>
-                        <m:r>
-                          <w:rPr>
-                            <w:rFonts w:ascii="Cambria Math" w:eastAsiaTheme="minorEastAsia" w:hAnsi="Cambria Math"/>
-                          </w:rPr>
-                          <m:t>∧</m:t>
-                        </m:r>
-                        <m:d>
-                          <m:dPr>
-                            <m:ctrlPr>
-                              <w:rPr>
-                                <w:rFonts w:ascii="Cambria Math" w:eastAsiaTheme="minorEastAsia" w:hAnsi="Cambria Math"/>
-                                <w:i/>
-                              </w:rPr>
-                            </m:ctrlPr>
-                          </m:dPr>
-                          <m:e>
-                            <m:acc>
-                              <m:accPr>
-                                <m:chr m:val="̅"/>
-                                <m:ctrlPr>
-                                  <w:rPr>
-                                    <w:rFonts w:ascii="Cambria Math" w:eastAsiaTheme="minorEastAsia" w:hAnsi="Cambria Math"/>
-                                    <w:i/>
-                                  </w:rPr>
-                                </m:ctrlPr>
-                              </m:accPr>
-                              <m:e>
-                                <m:sSub>
-                                  <m:sSubPr>
-                                    <m:ctrlPr>
-                                      <w:rPr>
-                                        <w:rFonts w:ascii="Cambria Math" w:eastAsiaTheme="minorEastAsia" w:hAnsi="Cambria Math"/>
-                                        <w:i/>
-                                      </w:rPr>
-                                    </m:ctrlPr>
-                                  </m:sSubPr>
-                                  <m:e>
-                                    <m:r>
-                                      <w:rPr>
-                                        <w:rFonts w:ascii="Cambria Math" w:eastAsiaTheme="minorEastAsia" w:hAnsi="Cambria Math"/>
-                                      </w:rPr>
-                                      <m:t>P</m:t>
-                                    </m:r>
-                                  </m:e>
-                                  <m:sub>
-                                    <m:r>
-                                      <w:rPr>
-                                        <w:rFonts w:ascii="Cambria Math" w:eastAsiaTheme="minorEastAsia" w:hAnsi="Cambria Math"/>
-                                      </w:rPr>
-                                      <m:t>3,j</m:t>
-                                    </m:r>
-                                  </m:sub>
-                                </m:sSub>
-                              </m:e>
-                            </m:acc>
-                            <m:r>
-                              <w:rPr>
-                                <w:rFonts w:ascii="Cambria Math" w:eastAsiaTheme="minorEastAsia" w:hAnsi="Cambria Math"/>
-                              </w:rPr>
-                              <m:t>∨</m:t>
-                            </m:r>
-                            <m:acc>
-                              <m:accPr>
-                                <m:chr m:val="̅"/>
-                                <m:ctrlPr>
-                                  <w:rPr>
-                                    <w:rFonts w:ascii="Cambria Math" w:eastAsiaTheme="minorEastAsia" w:hAnsi="Cambria Math"/>
-                                    <w:i/>
-                                  </w:rPr>
-                                </m:ctrlPr>
-                              </m:accPr>
-                              <m:e>
-                                <m:sSub>
-                                  <m:sSubPr>
-                                    <m:ctrlPr>
-                                      <w:rPr>
-                                        <w:rFonts w:ascii="Cambria Math" w:eastAsiaTheme="minorEastAsia" w:hAnsi="Cambria Math"/>
-                                        <w:i/>
-                                      </w:rPr>
-                                    </m:ctrlPr>
-                                  </m:sSubPr>
-                                  <m:e>
-                                    <m:r>
-                                      <w:rPr>
-                                        <w:rFonts w:ascii="Cambria Math" w:eastAsiaTheme="minorEastAsia" w:hAnsi="Cambria Math"/>
-                                      </w:rPr>
-                                      <m:t>P</m:t>
-                                    </m:r>
-                                  </m:e>
-                                  <m:sub>
-                                    <m:r>
-                                      <w:rPr>
-                                        <w:rFonts w:ascii="Cambria Math" w:eastAsiaTheme="minorEastAsia" w:hAnsi="Cambria Math"/>
-                                      </w:rPr>
-                                      <m:t>4,j</m:t>
-                                    </m:r>
-                                  </m:sub>
-                                </m:sSub>
-                              </m:e>
-                            </m:acc>
-                          </m:e>
-                        </m:d>
-                      </m:e>
-                    </m:d>
-                  </m:e>
-                </m:nary>
-              </m:oMath>
-            </m:oMathPara>
-          </w:p>
-        </w:tc>
-        <w:tc>
-          <w:tcPr>
-            <w:tcW w:w="674" w:type="dxa"/>
-            <w:vAlign w:val="center"/>
-          </w:tcPr>
-          <w:p>
-            <w:pPr>
-              <w:jc w:val="center"/>
-            </w:pPr>
-            <w:r>
-              <w:rPr>
-                <w:sz w:val="20"/>
-                <w:szCs w:val="20"/>
-              </w:rPr>
-              <w:t xml:space="preserve">( </w:t>
-            </w:r>
-            <w:r>
-              <w:rPr>
-                <w:sz w:val="20"/>
-                <w:szCs w:val="20"/>
-              </w:rPr>
-              <w:fldChar w:fldCharType="begin"/>
-            </w:r>
-            <w:r>
-              <w:rPr>
-                <w:sz w:val="20"/>
-                <w:szCs w:val="20"/>
-              </w:rPr>
-              <w:instrText xml:space="preserve"> SEQ ( \* ARABIC </w:instrText>
-            </w:r>
-            <w:r>
-              <w:rPr>
-                <w:sz w:val="20"/>
-                <w:szCs w:val="20"/>
-              </w:rPr>
-              <w:fldChar w:fldCharType="separate"/>
-            </w:r>
-            <w:r>
-              <w:rPr>
-                <w:noProof/>
-                <w:sz w:val="20"/>
-                <w:szCs w:val="20"/>
-              </w:rPr>
-              <w:t>30</w:t>
-            </w:r>
-            <w:r>
-              <w:rPr>
-                <w:sz w:val="20"/>
-                <w:szCs w:val="20"/>
-              </w:rPr>
-              <w:fldChar w:fldCharType="end"/>
-            </w:r>
-            <w:r>
-              <w:rPr>
-                <w:sz w:val="20"/>
-                <w:szCs w:val="20"/>
-              </w:rPr>
-              <w:t xml:space="preserve"> )</w:t>
-            </w:r>
-          </w:p>
-        </w:tc>
-      </w:tr>
-    </w:tbl>
-    <w:p/>
     <w:p>
-      <w:pPr>
-        <w:rPr>
-          <w:rFonts w:eastAsiaTheme="minorEastAsia"/>
-        </w:rPr>
-      </w:pPr>
-      <w:r>
-        <w:rPr>
-          <w:b/>
-          <w:color w:val="00B050"/>
-        </w:rPr>
-        <w:t>Step #1:</w:t>
-      </w:r>
-      <w:r>
-        <w:t xml:space="preserve"> No symbol assignments have been made so the equation is not satisfied.  In equation </w:t>
-      </w:r>
-      <w:r>
-        <w:fldChar w:fldCharType="begin"/>
-      </w:r>
-      <w:r>
-        <w:instrText xml:space="preserve"> REF _Ref402061860 \h </w:instrText>
-      </w:r>
-      <w:r>
-        <w:fldChar w:fldCharType="separate"/>
-      </w:r>
-      <w:r>
-        <w:rPr>
-          <w:sz w:val="20"/>
-          <w:szCs w:val="20"/>
-        </w:rPr>
-        <w:t xml:space="preserve">( </w:t>
-      </w:r>
-      <w:r>
-        <w:rPr>
-          <w:noProof/>
-          <w:sz w:val="20"/>
-          <w:szCs w:val="20"/>
-        </w:rPr>
-        <w:t>25</w:t>
-      </w:r>
-      <w:r>
-        <w:rPr>
-          <w:sz w:val="20"/>
-          <w:szCs w:val="20"/>
-        </w:rPr>
-        <w:t xml:space="preserve"> )</w:t>
-      </w:r>
-      <w:r>
-        <w:fldChar w:fldCharType="end"/>
-      </w:r>
-      <w:r>
-        <w:t xml:space="preserve">, there are no pure symbols or unit clauses.  Hence, pick the first symbol (e.g. </w:t>
-      </w:r>
-      <m:oMath>
-        <m:sSub>
-          <m:sSubPr>
-            <m:ctrlPr>
-              <w:rPr>
-                <w:rFonts w:ascii="Cambria Math" w:hAnsi="Cambria Math"/>
-                <w:i/>
-              </w:rPr>
-            </m:ctrlPr>
-          </m:sSubPr>
-          <m:e>
-            <m:r>
-              <w:rPr>
-                <w:rFonts w:ascii="Cambria Math" w:hAnsi="Cambria Math"/>
-              </w:rPr>
-              <m:t>P</m:t>
-            </m:r>
-          </m:e>
-          <m:sub>
-            <m:r>
-              <w:rPr>
-                <w:rFonts w:ascii="Cambria Math" w:hAnsi="Cambria Math"/>
-              </w:rPr>
-              <m:t>1,1</m:t>
-            </m:r>
-          </m:sub>
-        </m:sSub>
-      </m:oMath>
-      <w:r>
-        <w:rPr>
-          <w:rFonts w:eastAsiaTheme="minorEastAsia"/>
-        </w:rPr>
-        <w:t>); assign that symbol to true (these subst</w:t>
-      </w:r>
-      <w:r>
-        <w:rPr>
-          <w:rFonts w:eastAsiaTheme="minorEastAsia"/>
-        </w:rPr>
-        <w:t xml:space="preserve">ep numbers have the suffix </w:t>
-      </w:r>
-      <w:r>
-        <w:rPr>
-          <w:rFonts w:eastAsiaTheme="minorEastAsia"/>
-        </w:rPr>
-        <w:t>“A”) and false (</w:t>
-      </w:r>
-      <w:r>
-        <w:rPr>
-          <w:rFonts w:eastAsiaTheme="minorEastAsia"/>
-        </w:rPr>
-        <w:t xml:space="preserve">these substep numbers have the suffix </w:t>
-      </w:r>
-      <w:r>
-        <w:rPr>
-          <w:rFonts w:eastAsiaTheme="minorEastAsia"/>
-        </w:rPr>
-        <w:t>“B”)  and see if either assignment satisfies the equation.</w:t>
-      </w:r>
-      <w:r>
-        <w:rPr>
-          <w:rFonts w:eastAsiaTheme="minorEastAsia"/>
-        </w:rPr>
-        <w:t xml:space="preserve">  This satisfies the clause:</w:t>
-      </w:r>
-    </w:p>
-    <w:p/>
-    <w:tbl>
-      <w:tblPr>
-        <w:tblStyle w:val="TableGrid"/>
-        <w:tblW w:w="0" w:type="auto"/>
-        <w:tblLook w:val="04A0"/>
-      </w:tblPr>
-      <w:tblGrid>
-        <w:gridCol w:w="10342"/>
-        <w:gridCol w:w="674"/>
-      </w:tblGrid>
-      <w:tr>
-        <w:tc>
-          <w:tcPr>
-            <w:tcW w:w="10342" w:type="dxa"/>
-          </w:tcPr>
-          <w:p>
-            <w:pPr>
-              <w:rPr>
-                <w:rFonts w:eastAsiaTheme="minorEastAsia"/>
-              </w:rPr>
-            </w:pPr>
-            <m:oMathPara>
-              <m:oMath>
-                <m:d>
-                  <m:dPr>
-                    <m:ctrlPr>
-                      <w:rPr>
-                        <w:rFonts w:ascii="Cambria Math" w:hAnsi="Cambria Math"/>
-                        <w:i/>
-                      </w:rPr>
-                    </m:ctrlPr>
-                  </m:dPr>
-                  <m:e>
-                    <m:sSub>
-                      <m:sSubPr>
-                        <m:ctrlPr>
-                          <w:rPr>
-                            <w:rFonts w:ascii="Cambria Math" w:hAnsi="Cambria Math"/>
-                            <w:i/>
-                          </w:rPr>
-                        </m:ctrlPr>
-                      </m:sSubPr>
-                      <m:e>
-                        <m:r>
-                          <w:rPr>
-                            <w:rFonts w:ascii="Cambria Math" w:hAnsi="Cambria Math"/>
-                          </w:rPr>
-                          <m:t>P</m:t>
-                        </m:r>
-                      </m:e>
-                      <m:sub>
-                        <m:r>
-                          <w:rPr>
-                            <w:rFonts w:ascii="Cambria Math" w:hAnsi="Cambria Math"/>
-                          </w:rPr>
-                          <m:t>1</m:t>
-                        </m:r>
-                        <m:r>
-                          <w:rPr>
-                            <w:rFonts w:ascii="Cambria Math" w:hAnsi="Cambria Math"/>
-                          </w:rPr>
-                          <m:t>,1</m:t>
-                        </m:r>
-                      </m:sub>
-                    </m:sSub>
-                    <m:r>
-                      <w:rPr>
-                        <w:rFonts w:ascii="Cambria Math" w:hAnsi="Cambria Math"/>
-                      </w:rPr>
-                      <m:t>∨</m:t>
-                    </m:r>
-                    <m:sSub>
-                      <m:sSubPr>
-                        <m:ctrlPr>
-                          <w:rPr>
-                            <w:rFonts w:ascii="Cambria Math" w:hAnsi="Cambria Math"/>
-                            <w:i/>
-                          </w:rPr>
-                        </m:ctrlPr>
-                      </m:sSubPr>
-                      <m:e>
-                        <m:r>
-                          <w:rPr>
-                            <w:rFonts w:ascii="Cambria Math" w:hAnsi="Cambria Math"/>
-                          </w:rPr>
-                          <m:t>P</m:t>
-                        </m:r>
-                      </m:e>
-                      <m:sub>
-                        <m:r>
-                          <w:rPr>
-                            <w:rFonts w:ascii="Cambria Math" w:hAnsi="Cambria Math"/>
-                          </w:rPr>
-                          <m:t>1</m:t>
-                        </m:r>
-                        <m:r>
-                          <w:rPr>
-                            <w:rFonts w:ascii="Cambria Math" w:hAnsi="Cambria Math"/>
-                          </w:rPr>
-                          <m:t>,2</m:t>
-                        </m:r>
-                      </m:sub>
-                    </m:sSub>
-                    <m:r>
-                      <w:rPr>
-                        <w:rFonts w:ascii="Cambria Math" w:hAnsi="Cambria Math"/>
-                      </w:rPr>
-                      <m:t>∨</m:t>
-                    </m:r>
-                    <m:sSub>
-                      <m:sSubPr>
-                        <m:ctrlPr>
-                          <w:rPr>
-                            <w:rFonts w:ascii="Cambria Math" w:hAnsi="Cambria Math"/>
-                            <w:i/>
-                          </w:rPr>
-                        </m:ctrlPr>
-                      </m:sSubPr>
-                      <m:e>
-                        <m:r>
-                          <w:rPr>
-                            <w:rFonts w:ascii="Cambria Math" w:hAnsi="Cambria Math"/>
-                          </w:rPr>
-                          <m:t>P</m:t>
-                        </m:r>
-                      </m:e>
-                      <m:sub>
-                        <m:r>
-                          <w:rPr>
-                            <w:rFonts w:ascii="Cambria Math" w:hAnsi="Cambria Math"/>
-                          </w:rPr>
-                          <m:t>1</m:t>
-                        </m:r>
-                        <m:r>
-                          <w:rPr>
-                            <w:rFonts w:ascii="Cambria Math" w:hAnsi="Cambria Math"/>
-                          </w:rPr>
-                          <m:t>,3</m:t>
-                        </m:r>
-                      </m:sub>
-                    </m:sSub>
-                  </m:e>
-                </m:d>
-              </m:oMath>
-            </m:oMathPara>
-          </w:p>
-        </w:tc>
-        <w:tc>
-          <w:tcPr>
-            <w:tcW w:w="674" w:type="dxa"/>
-            <w:vAlign w:val="center"/>
-          </w:tcPr>
-          <w:p>
-            <w:pPr>
-              <w:jc w:val="center"/>
-            </w:pPr>
-            <w:r>
-              <w:rPr>
-                <w:sz w:val="20"/>
-                <w:szCs w:val="20"/>
-              </w:rPr>
-              <w:t xml:space="preserve">( </w:t>
-            </w:r>
-            <w:r>
-              <w:rPr>
-                <w:sz w:val="20"/>
-                <w:szCs w:val="20"/>
-              </w:rPr>
-              <w:fldChar w:fldCharType="begin"/>
-            </w:r>
-            <w:r>
-              <w:rPr>
-                <w:sz w:val="20"/>
-                <w:szCs w:val="20"/>
-              </w:rPr>
-              <w:instrText xml:space="preserve"> SEQ ( \* ARABIC </w:instrText>
-            </w:r>
-            <w:r>
-              <w:rPr>
-                <w:sz w:val="20"/>
-                <w:szCs w:val="20"/>
-              </w:rPr>
-              <w:fldChar w:fldCharType="separate"/>
-            </w:r>
-            <w:r>
-              <w:rPr>
-                <w:noProof/>
-                <w:sz w:val="20"/>
-                <w:szCs w:val="20"/>
-              </w:rPr>
-              <w:t>31</w:t>
-            </w:r>
-            <w:r>
-              <w:rPr>
-                <w:sz w:val="20"/>
-                <w:szCs w:val="20"/>
-              </w:rPr>
-              <w:fldChar w:fldCharType="end"/>
-            </w:r>
-            <w:r>
-              <w:rPr>
-                <w:sz w:val="20"/>
-                <w:szCs w:val="20"/>
-              </w:rPr>
-              <w:t xml:space="preserve"> )</w:t>
-            </w:r>
-          </w:p>
-        </w:tc>
-      </w:tr>
-    </w:tbl>
-    <w:p/>
-    <w:p>
-      <w:r>
-        <w:t>The algorithm then recurses.</w:t>
+      <w:r>
+        <w:t>I wrote a program (HW3_Q2_DPLL.py) to execute the DPLL algorithm on this CNF.  Below is the output from my algorithm.  Each step the algorithm took before reaching an empty clause is listed as well as the initial conditions (e.g. clauses and model).</w:t>
       </w:r>
     </w:p>
     <w:p/>
     <w:p>
-      <w:r>
-        <w:rPr>
-          <w:b/>
-          <w:color w:val="00B050"/>
-        </w:rPr>
-        <w:t>Step #2.A:</w:t>
-      </w:r>
-      <w:r>
-        <w:t xml:space="preserve"> After recursing, the algorithm first checks for any pure symbols.  </w:t>
-      </w:r>
-      <m:oMath>
-        <m:sSub>
-          <m:sSubPr>
-            <m:ctrlPr>
-              <w:rPr>
-                <w:rFonts w:ascii="Cambria Math" w:hAnsi="Cambria Math"/>
-                <w:i/>
-              </w:rPr>
-            </m:ctrlPr>
-          </m:sSubPr>
-          <m:e>
-            <m:r>
-              <w:rPr>
-                <w:rFonts w:ascii="Cambria Math" w:hAnsi="Cambria Math"/>
-              </w:rPr>
-              <m:t>P</m:t>
-            </m:r>
-          </m:e>
-          <m:sub>
-            <m:r>
-              <w:rPr>
-                <w:rFonts w:ascii="Cambria Math" w:hAnsi="Cambria Math"/>
-              </w:rPr>
-              <m:t>1,2</m:t>
-            </m:r>
-          </m:sub>
-        </m:sSub>
-      </m:oMath>
-      <w:r>
+      <w:pPr>
+        <w:autoSpaceDE w:val="0"/>
+        <w:autoSpaceDN w:val="0"/>
+        <w:adjustRightInd w:val="0"/>
+        <w:rPr>
+          <w:rFonts w:ascii="Courier New" w:hAnsi="Courier New" w:cs="Courier New"/>
+        </w:rPr>
+      </w:pPr>
+      <w:r>
+        <w:rPr>
+          <w:rFonts w:ascii="Courier New" w:hAnsi="Courier New" w:cs="Courier New"/>
+          <w:color w:val="000000"/>
+        </w:rPr>
+        <w:t>The clauses are below.  A plus sign ("+") before a symbol name indicates a positive literal.</w:t>
+      </w:r>
+    </w:p>
+    <w:p>
+      <w:pPr>
+        <w:autoSpaceDE w:val="0"/>
+        <w:autoSpaceDN w:val="0"/>
+        <w:adjustRightInd w:val="0"/>
+        <w:rPr>
+          <w:rFonts w:ascii="Courier New" w:hAnsi="Courier New" w:cs="Courier New"/>
+        </w:rPr>
+      </w:pPr>
+      <w:r>
+        <w:rPr>
+          <w:rFonts w:ascii="Courier New" w:hAnsi="Courier New" w:cs="Courier New"/>
+          <w:color w:val="000000"/>
+        </w:rPr>
+        <w:t>A minus sign ("-") before a symbolname indicates a negated literal.</w:t>
+      </w:r>
+    </w:p>
+    <w:p>
+      <w:pPr>
+        <w:autoSpaceDE w:val="0"/>
+        <w:autoSpaceDN w:val="0"/>
+        <w:adjustRightInd w:val="0"/>
+        <w:rPr>
+          <w:rFonts w:ascii="Courier New" w:hAnsi="Courier New" w:cs="Courier New"/>
+        </w:rPr>
+      </w:pPr>
+      <w:r>
+        <w:rPr>
+          <w:rFonts w:ascii="Courier New" w:hAnsi="Courier New" w:cs="Courier New"/>
+          <w:color w:val="000000"/>
+        </w:rPr>
+        <w:t>[['-P1,1', '-P1,2'], ['-P1,1', '-P1,3'], ['-P1,2', '-P1,3'], ['+P1,1', '+P1,2', '+P1,3'], ['-P2,1', '-P2,2'], ['-P2,1', '-P2,3'], ['-P2,2', '-P2,3'], ['+P2,1', '+P2,2', '+P2,3'], ['-P3,1', '-P3,2'], ['-P3,1', '-P3,3'], ['-P3,2', '-P3,3'], ['+P3,1', '+P3,2', '+P3,3'], ['-P4,1', '-P4,2'], ['-P4,1', '-P4,3'], ['-P4,2', '-P4,3'], ['+P4,1', '+P4,2', '+P4,3'], ['-P1,1', '-P2,1'], ['-P1,1', '-P3,1'], ['-P1,1', '-P4,1'], ['-P2,1', '-P3,1'], ['-P2,1', '-P4,1'], ['-P3,1', '-P4,1'], ['-P1,2', '-P2,2'], ['-P1,2', '-P3,2'], ['-P1,2', '-P4,2'], ['-P2,2', '-P3,2'], ['-P2,2', '-P4,2'], ['-P3,2', '-P4,2'], ['-P1,3', '-P2,3'], ['-P1,3', '-P3,3'], ['-P1,3', '-P4,3'], ['-P2,3', '-P3,3'], ['-P2,3', '-P4,3'], ['-P3,3', '-P4,3']]</w:t>
+      </w:r>
+    </w:p>
+    <w:p>
+      <w:pPr>
+        <w:autoSpaceDE w:val="0"/>
+        <w:autoSpaceDN w:val="0"/>
+        <w:adjustRightInd w:val="0"/>
+        <w:rPr>
+          <w:rFonts w:ascii="Courier New" w:hAnsi="Courier New" w:cs="Courier New"/>
+        </w:rPr>
+      </w:pPr>
+    </w:p>
+    <w:p>
+      <w:pPr>
+        <w:autoSpaceDE w:val="0"/>
+        <w:autoSpaceDN w:val="0"/>
+        <w:adjustRightInd w:val="0"/>
+        <w:rPr>
+          <w:rFonts w:ascii="Courier New" w:hAnsi="Courier New" w:cs="Courier New"/>
+        </w:rPr>
+      </w:pPr>
+      <w:r>
+        <w:rPr>
+          <w:rFonts w:ascii="Courier New" w:hAnsi="Courier New" w:cs="Courier New"/>
+          <w:color w:val="000000"/>
+        </w:rPr>
+        <w:t>The model is:  ['P1,1', 'P1,2', 'P1,3', 'P2,1', 'P2,2', 'P2,3', 'P3,1', 'P3,2', 'P3,3', 'P4,1', 'P4,2', 'P4,3']</w:t>
+      </w:r>
+    </w:p>
+    <w:p>
+      <w:pPr>
+        <w:autoSpaceDE w:val="0"/>
+        <w:autoSpaceDN w:val="0"/>
+        <w:adjustRightInd w:val="0"/>
+        <w:rPr>
+          <w:rFonts w:ascii="Courier New" w:hAnsi="Courier New" w:cs="Courier New"/>
+        </w:rPr>
+      </w:pPr>
+    </w:p>
+    <w:p>
+      <w:pPr>
+        <w:autoSpaceDE w:val="0"/>
+        <w:autoSpaceDN w:val="0"/>
+        <w:adjustRightInd w:val="0"/>
+        <w:rPr>
+          <w:rFonts w:ascii="Courier New" w:hAnsi="Courier New" w:cs="Courier New"/>
+        </w:rPr>
+      </w:pPr>
+      <w:r>
+        <w:rPr>
+          <w:rFonts w:ascii="Courier New" w:hAnsi="Courier New" w:cs="Courier New"/>
+          <w:color w:val="000000"/>
+        </w:rPr>
+        <w:t>Step #1: Try assigning symbol "P1,1" to "True".</w:t>
+      </w:r>
+    </w:p>
+    <w:p>
+      <w:pPr>
+        <w:autoSpaceDE w:val="0"/>
+        <w:autoSpaceDN w:val="0"/>
+        <w:adjustRightInd w:val="0"/>
+        <w:rPr>
+          <w:rFonts w:ascii="Courier New" w:hAnsi="Courier New" w:cs="Courier New"/>
+        </w:rPr>
+      </w:pPr>
+      <w:r>
+        <w:rPr>
+          <w:rFonts w:ascii="Courier New" w:hAnsi="Courier New" w:cs="Courier New"/>
+          <w:color w:val="000000"/>
+        </w:rPr>
+        <w:t>Step #2: Symbol "P1,2" is a pure symbol. It was assigned to "False".</w:t>
+      </w:r>
+    </w:p>
+    <w:p>
+      <w:pPr>
+        <w:autoSpaceDE w:val="0"/>
+        <w:autoSpaceDN w:val="0"/>
+        <w:adjustRightInd w:val="0"/>
+        <w:rPr>
+          <w:rFonts w:ascii="Courier New" w:hAnsi="Courier New" w:cs="Courier New"/>
+        </w:rPr>
+      </w:pPr>
+      <w:r>
+        <w:rPr>
+          <w:rFonts w:ascii="Courier New" w:hAnsi="Courier New" w:cs="Courier New"/>
+          <w:color w:val="000000"/>
+        </w:rPr>
+        <w:t>Step #3: Symbol "P1,3" is a pure symbol. It was assigned to "False".</w:t>
+      </w:r>
+    </w:p>
+    <w:p>
+      <w:pPr>
+        <w:autoSpaceDE w:val="0"/>
+        <w:autoSpaceDN w:val="0"/>
+        <w:adjustRightInd w:val="0"/>
+        <w:rPr>
+          <w:rFonts w:ascii="Courier New" w:hAnsi="Courier New" w:cs="Courier New"/>
+        </w:rPr>
+      </w:pPr>
+      <w:r>
+        <w:rPr>
+          <w:rFonts w:ascii="Courier New" w:hAnsi="Courier New" w:cs="Courier New"/>
+          <w:color w:val="000000"/>
+        </w:rPr>
+        <w:t>Step #4: Unit clause found for symbol "P2,1". It was assigned to "False".</w:t>
+      </w:r>
+    </w:p>
+    <w:p>
+      <w:pPr>
+        <w:autoSpaceDE w:val="0"/>
+        <w:autoSpaceDN w:val="0"/>
+        <w:adjustRightInd w:val="0"/>
+        <w:rPr>
+          <w:rFonts w:ascii="Courier New" w:hAnsi="Courier New" w:cs="Courier New"/>
+        </w:rPr>
+      </w:pPr>
+      <w:r>
+        <w:rPr>
+          <w:rFonts w:ascii="Courier New" w:hAnsi="Courier New" w:cs="Courier New"/>
+          <w:color w:val="000000"/>
+        </w:rPr>
+        <w:t>Step #5: Unit clause found for symbol "P3,1". It was assigned to "False".</w:t>
+      </w:r>
+    </w:p>
+    <w:p>
+      <w:pPr>
+        <w:autoSpaceDE w:val="0"/>
+        <w:autoSpaceDN w:val="0"/>
+        <w:adjustRightInd w:val="0"/>
+        <w:rPr>
+          <w:rFonts w:ascii="Courier New" w:hAnsi="Courier New" w:cs="Courier New"/>
+        </w:rPr>
+      </w:pPr>
+      <w:r>
+        <w:rPr>
+          <w:rFonts w:ascii="Courier New" w:hAnsi="Courier New" w:cs="Courier New"/>
+          <w:color w:val="000000"/>
+        </w:rPr>
+        <w:t>Step #6: Unit clause found for symbol "P4,1". It was assigned to "False".</w:t>
+      </w:r>
+    </w:p>
+    <w:p>
+      <w:pPr>
+        <w:autoSpaceDE w:val="0"/>
+        <w:autoSpaceDN w:val="0"/>
+        <w:adjustRightInd w:val="0"/>
+        <w:rPr>
+          <w:rFonts w:ascii="Courier New" w:hAnsi="Courier New" w:cs="Courier New"/>
+        </w:rPr>
+      </w:pPr>
+      <w:r>
+        <w:rPr>
+          <w:rFonts w:ascii="Courier New" w:hAnsi="Courier New" w:cs="Courier New"/>
+          <w:color w:val="000000"/>
+        </w:rPr>
+        <w:t>Step #7: Try assigning symbol "P2,2" to "True".</w:t>
+      </w:r>
+    </w:p>
+    <w:p>
+      <w:pPr>
+        <w:autoSpaceDE w:val="0"/>
+        <w:autoSpaceDN w:val="0"/>
+        <w:adjustRightInd w:val="0"/>
+        <w:rPr>
+          <w:rFonts w:ascii="Courier New" w:hAnsi="Courier New" w:cs="Courier New"/>
+        </w:rPr>
+      </w:pPr>
+      <w:r>
+        <w:rPr>
+          <w:rFonts w:ascii="Courier New" w:hAnsi="Courier New" w:cs="Courier New"/>
+          <w:color w:val="000000"/>
+        </w:rPr>
+        <w:t>Step #8: Symbol "P2,3" is a pure symbol. It was assigned to "False".</w:t>
+      </w:r>
+    </w:p>
+    <w:p>
+      <w:pPr>
+        <w:autoSpaceDE w:val="0"/>
+        <w:autoSpaceDN w:val="0"/>
+        <w:adjustRightInd w:val="0"/>
+        <w:rPr>
+          <w:rFonts w:ascii="Courier New" w:hAnsi="Courier New" w:cs="Courier New"/>
+        </w:rPr>
+      </w:pPr>
+      <w:r>
+        <w:rPr>
+          <w:rFonts w:ascii="Courier New" w:hAnsi="Courier New" w:cs="Courier New"/>
+          <w:color w:val="000000"/>
+        </w:rPr>
+        <w:t>Step #9: Unit clause found for symbol "P3,2". It was assigned to "False".</w:t>
+      </w:r>
+    </w:p>
+    <w:p>
+      <w:pPr>
+        <w:autoSpaceDE w:val="0"/>
+        <w:autoSpaceDN w:val="0"/>
+        <w:adjustRightInd w:val="0"/>
+        <w:rPr>
+          <w:rFonts w:ascii="Courier New" w:hAnsi="Courier New" w:cs="Courier New"/>
+        </w:rPr>
+      </w:pPr>
+      <w:r>
+        <w:rPr>
+          <w:rFonts w:ascii="Courier New" w:hAnsi="Courier New" w:cs="Courier New"/>
+          <w:color w:val="000000"/>
+        </w:rPr>
+        <w:t>Step #10: Unit clause found for symbol "P3,3". It was assigned to "True".</w:t>
+      </w:r>
+    </w:p>
+    <w:p>
+      <w:pPr>
+        <w:autoSpaceDE w:val="0"/>
+        <w:autoSpaceDN w:val="0"/>
+        <w:adjustRightInd w:val="0"/>
+        <w:rPr>
+          <w:rFonts w:ascii="Courier New" w:hAnsi="Courier New" w:cs="Courier New"/>
+        </w:rPr>
+      </w:pPr>
+      <w:r>
+        <w:rPr>
+          <w:rFonts w:ascii="Courier New" w:hAnsi="Courier New" w:cs="Courier New"/>
+          <w:color w:val="000000"/>
+        </w:rPr>
+        <w:t>Step #11: Unit clause found for symbol "P4,2". It was assigned to "False".</w:t>
+      </w:r>
+    </w:p>
+    <w:p>
+      <w:pPr>
+        <w:autoSpaceDE w:val="0"/>
+        <w:autoSpaceDN w:val="0"/>
+        <w:adjustRightInd w:val="0"/>
+        <w:rPr>
+          <w:rFonts w:ascii="Courier New" w:hAnsi="Courier New" w:cs="Courier New"/>
+        </w:rPr>
+      </w:pPr>
+      <w:r>
+        <w:rPr>
+          <w:rFonts w:ascii="Courier New" w:hAnsi="Courier New" w:cs="Courier New"/>
+          <w:color w:val="000000"/>
+        </w:rPr>
+        <w:t>Step #12: Unit clause found for symbol "P4,3". It was assigned to "True".</w:t>
+      </w:r>
+    </w:p>
+    <w:p>
+      <w:pPr>
+        <w:autoSpaceDE w:val="0"/>
+        <w:autoSpaceDN w:val="0"/>
+        <w:adjustRightInd w:val="0"/>
+        <w:rPr>
+          <w:rFonts w:ascii="Courier New" w:hAnsi="Courier New" w:cs="Courier New"/>
+        </w:rPr>
+      </w:pPr>
+      <w:r>
+        <w:rPr>
+          <w:rFonts w:ascii="Courier New" w:hAnsi="Courier New" w:cs="Courier New"/>
+          <w:color w:val="000000"/>
+        </w:rPr>
+        <w:t>Step #13: Empty clause found. Recursing...</w:t>
+      </w:r>
+    </w:p>
+    <w:p>
+      <w:pPr>
+        <w:autoSpaceDE w:val="0"/>
+        <w:autoSpaceDN w:val="0"/>
+        <w:adjustRightInd w:val="0"/>
+        <w:rPr>
+          <w:rFonts w:ascii="Courier New" w:hAnsi="Courier New" w:cs="Courier New"/>
+        </w:rPr>
+      </w:pPr>
+    </w:p>
+    <w:p>
+      <w:pPr>
+        <w:autoSpaceDE w:val="0"/>
+        <w:autoSpaceDN w:val="0"/>
+        <w:adjustRightInd w:val="0"/>
+        <w:rPr>
+          <w:rFonts w:ascii="Courier New" w:hAnsi="Courier New" w:cs="Courier New"/>
+        </w:rPr>
+      </w:pPr>
+      <w:r>
+        <w:rPr>
+          <w:rFonts w:ascii="Courier New" w:hAnsi="Courier New" w:cs="Courier New"/>
+          <w:color w:val="000000"/>
+        </w:rPr>
+        <w:t>Assigning symbol "P2,2" to "True" failed.</w:t>
+      </w:r>
+    </w:p>
+    <w:p>
+      <w:pPr>
+        <w:autoSpaceDE w:val="0"/>
+        <w:autoSpaceDN w:val="0"/>
+        <w:adjustRightInd w:val="0"/>
+        <w:rPr>
+          <w:rFonts w:ascii="Courier New" w:hAnsi="Courier New" w:cs="Courier New"/>
+        </w:rPr>
+      </w:pPr>
+      <w:r>
+        <w:rPr>
+          <w:rFonts w:ascii="Courier New" w:hAnsi="Courier New" w:cs="Courier New"/>
+          <w:color w:val="000000"/>
+        </w:rPr>
+        <w:t>Step #14: Try assigning symbol "P2,2" to "False".</w:t>
+      </w:r>
+    </w:p>
+    <w:p>
+      <w:pPr>
+        <w:autoSpaceDE w:val="0"/>
+        <w:autoSpaceDN w:val="0"/>
+        <w:adjustRightInd w:val="0"/>
+        <w:rPr>
+          <w:rFonts w:ascii="Courier New" w:hAnsi="Courier New" w:cs="Courier New"/>
+        </w:rPr>
+      </w:pPr>
+      <w:r>
+        <w:rPr>
+          <w:rFonts w:ascii="Courier New" w:hAnsi="Courier New" w:cs="Courier New"/>
+          <w:color w:val="000000"/>
+        </w:rPr>
+        <w:t>Step #15: Unit clause found for symbol "P2,3". It was assigned to "True".</w:t>
+      </w:r>
+    </w:p>
+    <w:p>
+      <w:pPr>
+        <w:autoSpaceDE w:val="0"/>
+        <w:autoSpaceDN w:val="0"/>
+        <w:adjustRightInd w:val="0"/>
+        <w:rPr>
+          <w:rFonts w:ascii="Courier New" w:hAnsi="Courier New" w:cs="Courier New"/>
+        </w:rPr>
+      </w:pPr>
+      <w:r>
+        <w:rPr>
+          <w:rFonts w:ascii="Courier New" w:hAnsi="Courier New" w:cs="Courier New"/>
+          <w:color w:val="000000"/>
+        </w:rPr>
+        <w:t>Step #16: Unit clause found for symbol "P3,3". It was assigned to "False".</w:t>
+      </w:r>
+    </w:p>
+    <w:p>
+      <w:pPr>
+        <w:autoSpaceDE w:val="0"/>
+        <w:autoSpaceDN w:val="0"/>
+        <w:adjustRightInd w:val="0"/>
+        <w:rPr>
+          <w:rFonts w:ascii="Courier New" w:hAnsi="Courier New" w:cs="Courier New"/>
+        </w:rPr>
+      </w:pPr>
+      <w:r>
+        <w:rPr>
+          <w:rFonts w:ascii="Courier New" w:hAnsi="Courier New" w:cs="Courier New"/>
+          <w:color w:val="000000"/>
+        </w:rPr>
+        <w:lastRenderedPageBreak/>
+        <w:t>Step #17: Unit clause found for symbol "P3,2". It was assigned to "True".</w:t>
+      </w:r>
+    </w:p>
+    <w:p>
+      <w:pPr>
+        <w:autoSpaceDE w:val="0"/>
+        <w:autoSpaceDN w:val="0"/>
+        <w:adjustRightInd w:val="0"/>
+        <w:rPr>
+          <w:rFonts w:ascii="Courier New" w:hAnsi="Courier New" w:cs="Courier New"/>
+        </w:rPr>
+      </w:pPr>
+      <w:r>
+        <w:rPr>
+          <w:rFonts w:ascii="Courier New" w:hAnsi="Courier New" w:cs="Courier New"/>
+          <w:color w:val="000000"/>
+        </w:rPr>
+        <w:t>Step #18: Unit clause found for symbol "P4,2". It was assigned to "False".</w:t>
+      </w:r>
+    </w:p>
+    <w:p>
+      <w:pPr>
+        <w:autoSpaceDE w:val="0"/>
+        <w:autoSpaceDN w:val="0"/>
+        <w:adjustRightInd w:val="0"/>
+        <w:rPr>
+          <w:rFonts w:ascii="Courier New" w:hAnsi="Courier New" w:cs="Courier New"/>
+        </w:rPr>
+      </w:pPr>
+      <w:r>
+        <w:rPr>
+          <w:rFonts w:ascii="Courier New" w:hAnsi="Courier New" w:cs="Courier New"/>
+          <w:color w:val="000000"/>
+        </w:rPr>
+        <w:t>Step #19: Unit clause found for symbol "P4,3". It was assigned to "True".</w:t>
+      </w:r>
+    </w:p>
+    <w:p>
+      <w:pPr>
+        <w:autoSpaceDE w:val="0"/>
+        <w:autoSpaceDN w:val="0"/>
+        <w:adjustRightInd w:val="0"/>
+        <w:rPr>
+          <w:rFonts w:ascii="Courier New" w:hAnsi="Courier New" w:cs="Courier New"/>
+        </w:rPr>
+      </w:pPr>
+      <w:r>
+        <w:rPr>
+          <w:rFonts w:ascii="Courier New" w:hAnsi="Courier New" w:cs="Courier New"/>
+          <w:color w:val="000000"/>
+        </w:rPr>
+        <w:t>Step #20: Empty clause found. Recursing...</w:t>
+      </w:r>
+    </w:p>
+    <w:p>
+      <w:pPr>
+        <w:autoSpaceDE w:val="0"/>
+        <w:autoSpaceDN w:val="0"/>
+        <w:adjustRightInd w:val="0"/>
+        <w:rPr>
+          <w:rFonts w:ascii="Courier New" w:hAnsi="Courier New" w:cs="Courier New"/>
+        </w:rPr>
+      </w:pPr>
+    </w:p>
+    <w:p>
+      <w:pPr>
+        <w:autoSpaceDE w:val="0"/>
+        <w:autoSpaceDN w:val="0"/>
+        <w:adjustRightInd w:val="0"/>
+        <w:rPr>
+          <w:rFonts w:ascii="Courier New" w:hAnsi="Courier New" w:cs="Courier New"/>
+        </w:rPr>
+      </w:pPr>
+      <w:r>
+        <w:rPr>
+          <w:rFonts w:ascii="Courier New" w:hAnsi="Courier New" w:cs="Courier New"/>
+          <w:color w:val="000000"/>
+        </w:rPr>
+        <w:t>Assigning symbol "P1,1" to "True" failed.</w:t>
+      </w:r>
+    </w:p>
+    <w:p>
+      <w:pPr>
+        <w:autoSpaceDE w:val="0"/>
+        <w:autoSpaceDN w:val="0"/>
+        <w:adjustRightInd w:val="0"/>
+        <w:rPr>
+          <w:rFonts w:ascii="Courier New" w:hAnsi="Courier New" w:cs="Courier New"/>
+        </w:rPr>
+      </w:pPr>
+      <w:r>
+        <w:rPr>
+          <w:rFonts w:ascii="Courier New" w:hAnsi="Courier New" w:cs="Courier New"/>
+          <w:color w:val="000000"/>
+        </w:rPr>
+        <w:t>Step #21: Try assigning symbol "P1,1" to "False".</w:t>
+      </w:r>
+    </w:p>
+    <w:p>
+      <w:pPr>
+        <w:autoSpaceDE w:val="0"/>
+        <w:autoSpaceDN w:val="0"/>
+        <w:adjustRightInd w:val="0"/>
+        <w:rPr>
+          <w:rFonts w:ascii="Courier New" w:hAnsi="Courier New" w:cs="Courier New"/>
+        </w:rPr>
+      </w:pPr>
+      <w:r>
+        <w:rPr>
+          <w:rFonts w:ascii="Courier New" w:hAnsi="Courier New" w:cs="Courier New"/>
+          <w:color w:val="000000"/>
+        </w:rPr>
+        <w:t>Step #22: Try assigning symbol "P1,2" to "True".</w:t>
+      </w:r>
+    </w:p>
+    <w:p>
+      <w:pPr>
+        <w:autoSpaceDE w:val="0"/>
+        <w:autoSpaceDN w:val="0"/>
+        <w:adjustRightInd w:val="0"/>
+        <w:rPr>
+          <w:rFonts w:ascii="Courier New" w:hAnsi="Courier New" w:cs="Courier New"/>
+        </w:rPr>
+      </w:pPr>
+      <w:r>
+        <w:rPr>
+          <w:rFonts w:ascii="Courier New" w:hAnsi="Courier New" w:cs="Courier New"/>
+          <w:color w:val="000000"/>
+        </w:rPr>
+        <w:t>Step #23: Symbol "P1,3" is a pure symbol. It was assigned to "False".</w:t>
+      </w:r>
+    </w:p>
+    <w:p>
+      <w:pPr>
+        <w:autoSpaceDE w:val="0"/>
+        <w:autoSpaceDN w:val="0"/>
+        <w:adjustRightInd w:val="0"/>
+        <w:rPr>
+          <w:rFonts w:ascii="Courier New" w:hAnsi="Courier New" w:cs="Courier New"/>
+        </w:rPr>
+      </w:pPr>
+      <w:r>
+        <w:rPr>
+          <w:rFonts w:ascii="Courier New" w:hAnsi="Courier New" w:cs="Courier New"/>
+          <w:color w:val="000000"/>
+        </w:rPr>
+        <w:t>Step #24: Unit clause found for symbol "P2,2". It was assigned to "False".</w:t>
+      </w:r>
+    </w:p>
+    <w:p>
+      <w:pPr>
+        <w:autoSpaceDE w:val="0"/>
+        <w:autoSpaceDN w:val="0"/>
+        <w:adjustRightInd w:val="0"/>
+        <w:rPr>
+          <w:rFonts w:ascii="Courier New" w:hAnsi="Courier New" w:cs="Courier New"/>
+        </w:rPr>
+      </w:pPr>
+      <w:r>
+        <w:rPr>
+          <w:rFonts w:ascii="Courier New" w:hAnsi="Courier New" w:cs="Courier New"/>
+          <w:color w:val="000000"/>
+        </w:rPr>
+        <w:t>Step #25: Unit clause found for symbol "P3,2". It was assigned to "False".</w:t>
+      </w:r>
+    </w:p>
+    <w:p>
+      <w:pPr>
+        <w:autoSpaceDE w:val="0"/>
+        <w:autoSpaceDN w:val="0"/>
+        <w:adjustRightInd w:val="0"/>
+        <w:rPr>
+          <w:rFonts w:ascii="Courier New" w:hAnsi="Courier New" w:cs="Courier New"/>
+        </w:rPr>
+      </w:pPr>
+      <w:r>
+        <w:rPr>
+          <w:rFonts w:ascii="Courier New" w:hAnsi="Courier New" w:cs="Courier New"/>
+          <w:color w:val="000000"/>
+        </w:rPr>
+        <w:t>Step #26: Unit clause found for symbol "P4,2". It was assigned to "False".</w:t>
+      </w:r>
+    </w:p>
+    <w:p>
+      <w:pPr>
+        <w:autoSpaceDE w:val="0"/>
+        <w:autoSpaceDN w:val="0"/>
+        <w:adjustRightInd w:val="0"/>
+        <w:rPr>
+          <w:rFonts w:ascii="Courier New" w:hAnsi="Courier New" w:cs="Courier New"/>
+        </w:rPr>
+      </w:pPr>
+      <w:r>
+        <w:rPr>
+          <w:rFonts w:ascii="Courier New" w:hAnsi="Courier New" w:cs="Courier New"/>
+          <w:color w:val="000000"/>
+        </w:rPr>
+        <w:t>Step #27: Try assigning symbol "P2,1" to "True".</w:t>
+      </w:r>
+    </w:p>
+    <w:p>
+      <w:pPr>
+        <w:autoSpaceDE w:val="0"/>
+        <w:autoSpaceDN w:val="0"/>
+        <w:adjustRightInd w:val="0"/>
+        <w:rPr>
+          <w:rFonts w:ascii="Courier New" w:hAnsi="Courier New" w:cs="Courier New"/>
+        </w:rPr>
+      </w:pPr>
+      <w:r>
+        <w:rPr>
+          <w:rFonts w:ascii="Courier New" w:hAnsi="Courier New" w:cs="Courier New"/>
+          <w:color w:val="000000"/>
+        </w:rPr>
+        <w:t>Step #28: Symbol "P2,3" is a pure symbol. It was assigned to "False".</w:t>
+      </w:r>
+    </w:p>
+    <w:p>
+      <w:pPr>
+        <w:autoSpaceDE w:val="0"/>
+        <w:autoSpaceDN w:val="0"/>
+        <w:adjustRightInd w:val="0"/>
+        <w:rPr>
+          <w:rFonts w:ascii="Courier New" w:hAnsi="Courier New" w:cs="Courier New"/>
+        </w:rPr>
+      </w:pPr>
+      <w:r>
+        <w:rPr>
+          <w:rFonts w:ascii="Courier New" w:hAnsi="Courier New" w:cs="Courier New"/>
+          <w:color w:val="000000"/>
+        </w:rPr>
+        <w:t>Step #29: Unit clause found for symbol "P3,1". It was assigned to "False".</w:t>
+      </w:r>
+    </w:p>
+    <w:p>
+      <w:pPr>
+        <w:autoSpaceDE w:val="0"/>
+        <w:autoSpaceDN w:val="0"/>
+        <w:adjustRightInd w:val="0"/>
+        <w:rPr>
+          <w:rFonts w:ascii="Courier New" w:hAnsi="Courier New" w:cs="Courier New"/>
+        </w:rPr>
+      </w:pPr>
+      <w:r>
+        <w:rPr>
+          <w:rFonts w:ascii="Courier New" w:hAnsi="Courier New" w:cs="Courier New"/>
+          <w:color w:val="000000"/>
+        </w:rPr>
+        <w:t>Step #30: Unit clause found for symbol "P3,3". It was assigned to "True".</w:t>
+      </w:r>
+    </w:p>
+    <w:p>
+      <w:pPr>
+        <w:autoSpaceDE w:val="0"/>
+        <w:autoSpaceDN w:val="0"/>
+        <w:adjustRightInd w:val="0"/>
+        <w:rPr>
+          <w:rFonts w:ascii="Courier New" w:hAnsi="Courier New" w:cs="Courier New"/>
+        </w:rPr>
+      </w:pPr>
+      <w:r>
+        <w:rPr>
+          <w:rFonts w:ascii="Courier New" w:hAnsi="Courier New" w:cs="Courier New"/>
+          <w:color w:val="000000"/>
+        </w:rPr>
+        <w:t>Step #31: Unit clause found for symbol "P4,1". It was assigned to "False".</w:t>
+      </w:r>
+    </w:p>
+    <w:p>
+      <w:pPr>
+        <w:autoSpaceDE w:val="0"/>
+        <w:autoSpaceDN w:val="0"/>
+        <w:adjustRightInd w:val="0"/>
+        <w:rPr>
+          <w:rFonts w:ascii="Courier New" w:hAnsi="Courier New" w:cs="Courier New"/>
+        </w:rPr>
+      </w:pPr>
+      <w:r>
+        <w:rPr>
+          <w:rFonts w:ascii="Courier New" w:hAnsi="Courier New" w:cs="Courier New"/>
+          <w:color w:val="000000"/>
+        </w:rPr>
+        <w:t>Step #32: Unit clause found for symbol "P4,3". It was assigned to "True".</w:t>
+      </w:r>
+    </w:p>
+    <w:p>
+      <w:pPr>
+        <w:autoSpaceDE w:val="0"/>
+        <w:autoSpaceDN w:val="0"/>
+        <w:adjustRightInd w:val="0"/>
+        <w:rPr>
+          <w:rFonts w:ascii="Courier New" w:hAnsi="Courier New" w:cs="Courier New"/>
+        </w:rPr>
+      </w:pPr>
+      <w:r>
+        <w:rPr>
+          <w:rFonts w:ascii="Courier New" w:hAnsi="Courier New" w:cs="Courier New"/>
+          <w:color w:val="000000"/>
+        </w:rPr>
+        <w:t>Step #33: Empty clause found. Recursing...</w:t>
+      </w:r>
+    </w:p>
+    <w:p>
+      <w:pPr>
+        <w:autoSpaceDE w:val="0"/>
+        <w:autoSpaceDN w:val="0"/>
+        <w:adjustRightInd w:val="0"/>
+        <w:rPr>
+          <w:rFonts w:ascii="Courier New" w:hAnsi="Courier New" w:cs="Courier New"/>
+        </w:rPr>
+      </w:pPr>
+    </w:p>
+    <w:p>
+      <w:pPr>
+        <w:autoSpaceDE w:val="0"/>
+        <w:autoSpaceDN w:val="0"/>
+        <w:adjustRightInd w:val="0"/>
+        <w:rPr>
+          <w:rFonts w:ascii="Courier New" w:hAnsi="Courier New" w:cs="Courier New"/>
+        </w:rPr>
+      </w:pPr>
+      <w:r>
+        <w:rPr>
+          <w:rFonts w:ascii="Courier New" w:hAnsi="Courier New" w:cs="Courier New"/>
+          <w:color w:val="000000"/>
+        </w:rPr>
+        <w:t>Assigning symbol "P2,1" to "True" failed.</w:t>
+      </w:r>
+    </w:p>
+    <w:p>
+      <w:pPr>
+        <w:autoSpaceDE w:val="0"/>
+        <w:autoSpaceDN w:val="0"/>
+        <w:adjustRightInd w:val="0"/>
+        <w:rPr>
+          <w:rFonts w:ascii="Courier New" w:hAnsi="Courier New" w:cs="Courier New"/>
+        </w:rPr>
+      </w:pPr>
+      <w:r>
+        <w:rPr>
+          <w:rFonts w:ascii="Courier New" w:hAnsi="Courier New" w:cs="Courier New"/>
+          <w:color w:val="000000"/>
+        </w:rPr>
+        <w:t>Step #34: Try assigning symbol "P2,1" to "False".</w:t>
+      </w:r>
+    </w:p>
+    <w:p>
+      <w:pPr>
+        <w:autoSpaceDE w:val="0"/>
+        <w:autoSpaceDN w:val="0"/>
+        <w:adjustRightInd w:val="0"/>
+        <w:rPr>
+          <w:rFonts w:ascii="Courier New" w:hAnsi="Courier New" w:cs="Courier New"/>
+        </w:rPr>
+      </w:pPr>
+      <w:r>
+        <w:rPr>
+          <w:rFonts w:ascii="Courier New" w:hAnsi="Courier New" w:cs="Courier New"/>
+          <w:color w:val="000000"/>
+        </w:rPr>
+        <w:t>Step #35: Unit clause found for symbol "P2,3". It was assigned to "True".</w:t>
+      </w:r>
+    </w:p>
+    <w:p>
+      <w:pPr>
+        <w:autoSpaceDE w:val="0"/>
+        <w:autoSpaceDN w:val="0"/>
+        <w:adjustRightInd w:val="0"/>
+        <w:rPr>
+          <w:rFonts w:ascii="Courier New" w:hAnsi="Courier New" w:cs="Courier New"/>
+        </w:rPr>
+      </w:pPr>
+      <w:r>
+        <w:rPr>
+          <w:rFonts w:ascii="Courier New" w:hAnsi="Courier New" w:cs="Courier New"/>
+          <w:color w:val="000000"/>
+        </w:rPr>
+        <w:t>Step #36: Unit clause found for symbol "P3,3". It was assigned to "False".</w:t>
+      </w:r>
+    </w:p>
+    <w:p>
+      <w:pPr>
+        <w:autoSpaceDE w:val="0"/>
+        <w:autoSpaceDN w:val="0"/>
+        <w:adjustRightInd w:val="0"/>
+        <w:rPr>
+          <w:rFonts w:ascii="Courier New" w:hAnsi="Courier New" w:cs="Courier New"/>
+        </w:rPr>
+      </w:pPr>
+      <w:r>
+        <w:rPr>
+          <w:rFonts w:ascii="Courier New" w:hAnsi="Courier New" w:cs="Courier New"/>
+          <w:color w:val="000000"/>
+        </w:rPr>
+        <w:t>Step #37: Unit clause found for symbol "P3,1". It was assigned to "True".</w:t>
+      </w:r>
+    </w:p>
+    <w:p>
+      <w:pPr>
+        <w:autoSpaceDE w:val="0"/>
+        <w:autoSpaceDN w:val="0"/>
+        <w:adjustRightInd w:val="0"/>
+        <w:rPr>
+          <w:rFonts w:ascii="Courier New" w:hAnsi="Courier New" w:cs="Courier New"/>
+        </w:rPr>
+      </w:pPr>
+      <w:r>
+        <w:rPr>
+          <w:rFonts w:ascii="Courier New" w:hAnsi="Courier New" w:cs="Courier New"/>
+          <w:color w:val="000000"/>
+        </w:rPr>
+        <w:t>Step #38: Unit clause found for symbol "P4,1". It was assigned to "False".</w:t>
+      </w:r>
+    </w:p>
+    <w:p>
+      <w:pPr>
+        <w:autoSpaceDE w:val="0"/>
+        <w:autoSpaceDN w:val="0"/>
+        <w:adjustRightInd w:val="0"/>
+        <w:rPr>
+          <w:rFonts w:ascii="Courier New" w:hAnsi="Courier New" w:cs="Courier New"/>
+        </w:rPr>
+      </w:pPr>
+      <w:r>
+        <w:rPr>
+          <w:rFonts w:ascii="Courier New" w:hAnsi="Courier New" w:cs="Courier New"/>
+          <w:color w:val="000000"/>
+        </w:rPr>
+        <w:t>Step #39: Unit clause found for symbol "P4,3". It was assigned to "True".</w:t>
+      </w:r>
+    </w:p>
+    <w:p>
+      <w:pPr>
+        <w:autoSpaceDE w:val="0"/>
+        <w:autoSpaceDN w:val="0"/>
+        <w:adjustRightInd w:val="0"/>
+        <w:rPr>
+          <w:rFonts w:ascii="Courier New" w:hAnsi="Courier New" w:cs="Courier New"/>
+        </w:rPr>
+      </w:pPr>
+      <w:r>
+        <w:rPr>
+          <w:rFonts w:ascii="Courier New" w:hAnsi="Courier New" w:cs="Courier New"/>
+          <w:color w:val="000000"/>
+        </w:rPr>
+        <w:t>Step #40: Empty clause found. Recursing...</w:t>
+      </w:r>
+    </w:p>
+    <w:p>
+      <w:pPr>
+        <w:autoSpaceDE w:val="0"/>
+        <w:autoSpaceDN w:val="0"/>
+        <w:adjustRightInd w:val="0"/>
+        <w:rPr>
+          <w:rFonts w:ascii="Courier New" w:hAnsi="Courier New" w:cs="Courier New"/>
+        </w:rPr>
+      </w:pPr>
+    </w:p>
+    <w:p>
+      <w:pPr>
+        <w:autoSpaceDE w:val="0"/>
+        <w:autoSpaceDN w:val="0"/>
+        <w:adjustRightInd w:val="0"/>
+        <w:rPr>
+          <w:rFonts w:ascii="Courier New" w:hAnsi="Courier New" w:cs="Courier New"/>
+        </w:rPr>
+      </w:pPr>
+      <w:r>
+        <w:rPr>
+          <w:rFonts w:ascii="Courier New" w:hAnsi="Courier New" w:cs="Courier New"/>
+          <w:color w:val="000000"/>
+        </w:rPr>
+        <w:t>Assigning symbol "P1,2" to "True" failed.</w:t>
+      </w:r>
+    </w:p>
+    <w:p>
+      <w:pPr>
+        <w:autoSpaceDE w:val="0"/>
+        <w:autoSpaceDN w:val="0"/>
+        <w:adjustRightInd w:val="0"/>
+        <w:rPr>
+          <w:rFonts w:ascii="Courier New" w:hAnsi="Courier New" w:cs="Courier New"/>
+        </w:rPr>
+      </w:pPr>
+      <w:r>
+        <w:rPr>
+          <w:rFonts w:ascii="Courier New" w:hAnsi="Courier New" w:cs="Courier New"/>
+          <w:color w:val="000000"/>
+        </w:rPr>
+        <w:t>Step #41: Try assigning symbol "P1,2" to "False".</w:t>
+      </w:r>
+    </w:p>
+    <w:p>
+      <w:pPr>
+        <w:autoSpaceDE w:val="0"/>
+        <w:autoSpaceDN w:val="0"/>
+        <w:adjustRightInd w:val="0"/>
+        <w:rPr>
+          <w:rFonts w:ascii="Courier New" w:hAnsi="Courier New" w:cs="Courier New"/>
+        </w:rPr>
+      </w:pPr>
+      <w:r>
+        <w:rPr>
+          <w:rFonts w:ascii="Courier New" w:hAnsi="Courier New" w:cs="Courier New"/>
+          <w:color w:val="000000"/>
+        </w:rPr>
+        <w:t>Step #42: Unit clause found for symbol "P1,3". It was assigned to "True".</w:t>
+      </w:r>
+    </w:p>
+    <w:p>
+      <w:pPr>
+        <w:autoSpaceDE w:val="0"/>
+        <w:autoSpaceDN w:val="0"/>
+        <w:adjustRightInd w:val="0"/>
+        <w:rPr>
+          <w:rFonts w:ascii="Courier New" w:hAnsi="Courier New" w:cs="Courier New"/>
+        </w:rPr>
+      </w:pPr>
+      <w:r>
+        <w:rPr>
+          <w:rFonts w:ascii="Courier New" w:hAnsi="Courier New" w:cs="Courier New"/>
+          <w:color w:val="000000"/>
+        </w:rPr>
+        <w:t>Step #43: Unit clause found for symbol "P2,3". It was assigned to "False".</w:t>
+      </w:r>
+    </w:p>
+    <w:p>
+      <w:pPr>
+        <w:autoSpaceDE w:val="0"/>
+        <w:autoSpaceDN w:val="0"/>
+        <w:adjustRightInd w:val="0"/>
+        <w:rPr>
+          <w:rFonts w:ascii="Courier New" w:hAnsi="Courier New" w:cs="Courier New"/>
+        </w:rPr>
+      </w:pPr>
+      <w:r>
+        <w:rPr>
+          <w:rFonts w:ascii="Courier New" w:hAnsi="Courier New" w:cs="Courier New"/>
+          <w:color w:val="000000"/>
+        </w:rPr>
+        <w:t>Step #44: Unit clause found for symbol "P3,3". It was assigned to "False".</w:t>
+      </w:r>
+    </w:p>
+    <w:p>
+      <w:pPr>
+        <w:autoSpaceDE w:val="0"/>
+        <w:autoSpaceDN w:val="0"/>
+        <w:adjustRightInd w:val="0"/>
+        <w:rPr>
+          <w:rFonts w:ascii="Courier New" w:hAnsi="Courier New" w:cs="Courier New"/>
+        </w:rPr>
+      </w:pPr>
+      <w:r>
+        <w:rPr>
+          <w:rFonts w:ascii="Courier New" w:hAnsi="Courier New" w:cs="Courier New"/>
+          <w:color w:val="000000"/>
+        </w:rPr>
+        <w:t>Step #45: Unit clause found for symbol "P4,3". It was assigned to "False".</w:t>
+      </w:r>
+    </w:p>
+    <w:p>
+      <w:pPr>
+        <w:autoSpaceDE w:val="0"/>
+        <w:autoSpaceDN w:val="0"/>
+        <w:adjustRightInd w:val="0"/>
+        <w:rPr>
+          <w:rFonts w:ascii="Courier New" w:hAnsi="Courier New" w:cs="Courier New"/>
+        </w:rPr>
+      </w:pPr>
+      <w:r>
+        <w:rPr>
+          <w:rFonts w:ascii="Courier New" w:hAnsi="Courier New" w:cs="Courier New"/>
+          <w:color w:val="000000"/>
+        </w:rPr>
+        <w:t>Step #46: Try assigning symbol "P2,1" to "True".</w:t>
+      </w:r>
+    </w:p>
+    <w:p>
+      <w:pPr>
+        <w:autoSpaceDE w:val="0"/>
+        <w:autoSpaceDN w:val="0"/>
+        <w:adjustRightInd w:val="0"/>
+        <w:rPr>
+          <w:rFonts w:ascii="Courier New" w:hAnsi="Courier New" w:cs="Courier New"/>
+        </w:rPr>
+      </w:pPr>
+      <w:r>
+        <w:rPr>
+          <w:rFonts w:ascii="Courier New" w:hAnsi="Courier New" w:cs="Courier New"/>
+          <w:color w:val="000000"/>
+        </w:rPr>
+        <w:t>Step #47: Symbol "P2,2" is a pure symbol. It was assigned to "False".</w:t>
+      </w:r>
+    </w:p>
+    <w:p>
+      <w:pPr>
+        <w:autoSpaceDE w:val="0"/>
+        <w:autoSpaceDN w:val="0"/>
+        <w:adjustRightInd w:val="0"/>
+        <w:rPr>
+          <w:rFonts w:ascii="Courier New" w:hAnsi="Courier New" w:cs="Courier New"/>
+        </w:rPr>
+      </w:pPr>
+      <w:r>
+        <w:rPr>
+          <w:rFonts w:ascii="Courier New" w:hAnsi="Courier New" w:cs="Courier New"/>
+          <w:color w:val="000000"/>
+        </w:rPr>
+        <w:t>Step #48: Unit clause found for symbol "P3,1". It was assigned to "False".</w:t>
+      </w:r>
+    </w:p>
+    <w:p>
+      <w:pPr>
+        <w:autoSpaceDE w:val="0"/>
+        <w:autoSpaceDN w:val="0"/>
+        <w:adjustRightInd w:val="0"/>
+        <w:rPr>
+          <w:rFonts w:ascii="Courier New" w:hAnsi="Courier New" w:cs="Courier New"/>
+        </w:rPr>
+      </w:pPr>
+      <w:r>
+        <w:rPr>
+          <w:rFonts w:ascii="Courier New" w:hAnsi="Courier New" w:cs="Courier New"/>
+          <w:color w:val="000000"/>
+        </w:rPr>
+        <w:t>Step #49: Unit clause found for symbol "P3,2". It was assigned to "True".</w:t>
+      </w:r>
+    </w:p>
+    <w:p>
+      <w:pPr>
+        <w:autoSpaceDE w:val="0"/>
+        <w:autoSpaceDN w:val="0"/>
+        <w:adjustRightInd w:val="0"/>
+        <w:rPr>
+          <w:rFonts w:ascii="Courier New" w:hAnsi="Courier New" w:cs="Courier New"/>
+        </w:rPr>
+      </w:pPr>
+      <w:r>
+        <w:rPr>
+          <w:rFonts w:ascii="Courier New" w:hAnsi="Courier New" w:cs="Courier New"/>
+          <w:color w:val="000000"/>
+        </w:rPr>
+        <w:t>Step #50: Unit clause found for symbol "P4,1". It was assigned to "False".</w:t>
+      </w:r>
+    </w:p>
+    <w:p>
+      <w:pPr>
+        <w:autoSpaceDE w:val="0"/>
+        <w:autoSpaceDN w:val="0"/>
+        <w:adjustRightInd w:val="0"/>
+        <w:rPr>
+          <w:rFonts w:ascii="Courier New" w:hAnsi="Courier New" w:cs="Courier New"/>
+        </w:rPr>
+      </w:pPr>
+      <w:r>
+        <w:rPr>
+          <w:rFonts w:ascii="Courier New" w:hAnsi="Courier New" w:cs="Courier New"/>
+          <w:color w:val="000000"/>
+        </w:rPr>
+        <w:t>Step #51: Unit clause found for symbol "P4,2". It was assigned to "True".</w:t>
+      </w:r>
+    </w:p>
+    <w:p>
+      <w:pPr>
+        <w:autoSpaceDE w:val="0"/>
+        <w:autoSpaceDN w:val="0"/>
+        <w:adjustRightInd w:val="0"/>
+        <w:rPr>
+          <w:rFonts w:ascii="Courier New" w:hAnsi="Courier New" w:cs="Courier New"/>
+        </w:rPr>
+      </w:pPr>
+      <w:r>
+        <w:rPr>
+          <w:rFonts w:ascii="Courier New" w:hAnsi="Courier New" w:cs="Courier New"/>
+          <w:color w:val="000000"/>
+        </w:rPr>
+        <w:t>Step #52: Empty clause found. Recursing...</w:t>
+      </w:r>
+    </w:p>
+    <w:p>
+      <w:pPr>
+        <w:autoSpaceDE w:val="0"/>
+        <w:autoSpaceDN w:val="0"/>
+        <w:adjustRightInd w:val="0"/>
+        <w:rPr>
+          <w:rFonts w:ascii="Courier New" w:hAnsi="Courier New" w:cs="Courier New"/>
+        </w:rPr>
+      </w:pPr>
+    </w:p>
+    <w:p>
+      <w:pPr>
+        <w:autoSpaceDE w:val="0"/>
+        <w:autoSpaceDN w:val="0"/>
+        <w:adjustRightInd w:val="0"/>
+        <w:rPr>
+          <w:rFonts w:ascii="Courier New" w:hAnsi="Courier New" w:cs="Courier New"/>
+        </w:rPr>
+      </w:pPr>
+      <w:r>
+        <w:rPr>
+          <w:rFonts w:ascii="Courier New" w:hAnsi="Courier New" w:cs="Courier New"/>
+          <w:color w:val="000000"/>
+        </w:rPr>
+        <w:t>Assigning symbol "P2,1" to "True" failed.</w:t>
+      </w:r>
+    </w:p>
+    <w:p>
+      <w:pPr>
+        <w:autoSpaceDE w:val="0"/>
+        <w:autoSpaceDN w:val="0"/>
+        <w:adjustRightInd w:val="0"/>
+        <w:rPr>
+          <w:rFonts w:ascii="Courier New" w:hAnsi="Courier New" w:cs="Courier New"/>
+        </w:rPr>
+      </w:pPr>
+      <w:r>
+        <w:rPr>
+          <w:rFonts w:ascii="Courier New" w:hAnsi="Courier New" w:cs="Courier New"/>
+          <w:color w:val="000000"/>
+        </w:rPr>
+        <w:t>Step #53: Try assigning symbol "P2,1" to "False".</w:t>
+      </w:r>
+    </w:p>
+    <w:p>
+      <w:pPr>
+        <w:autoSpaceDE w:val="0"/>
+        <w:autoSpaceDN w:val="0"/>
+        <w:adjustRightInd w:val="0"/>
+        <w:rPr>
+          <w:rFonts w:ascii="Courier New" w:hAnsi="Courier New" w:cs="Courier New"/>
+        </w:rPr>
+      </w:pPr>
+      <w:r>
+        <w:rPr>
+          <w:rFonts w:ascii="Courier New" w:hAnsi="Courier New" w:cs="Courier New"/>
+          <w:color w:val="000000"/>
+        </w:rPr>
+        <w:t>Step #54: Unit clause found for symbol "P2,2". It was assigned to "True".</w:t>
+      </w:r>
+    </w:p>
+    <w:p>
+      <w:pPr>
+        <w:autoSpaceDE w:val="0"/>
+        <w:autoSpaceDN w:val="0"/>
+        <w:adjustRightInd w:val="0"/>
+        <w:rPr>
+          <w:rFonts w:ascii="Courier New" w:hAnsi="Courier New" w:cs="Courier New"/>
+        </w:rPr>
+      </w:pPr>
+      <w:r>
+        <w:rPr>
+          <w:rFonts w:ascii="Courier New" w:hAnsi="Courier New" w:cs="Courier New"/>
+          <w:color w:val="000000"/>
+        </w:rPr>
+        <w:t>Step #55: Unit clause found for symbol "P3,2". It was assigned to "False".</w:t>
+      </w:r>
+    </w:p>
+    <w:p>
+      <w:pPr>
+        <w:autoSpaceDE w:val="0"/>
+        <w:autoSpaceDN w:val="0"/>
+        <w:adjustRightInd w:val="0"/>
+        <w:rPr>
+          <w:rFonts w:ascii="Courier New" w:hAnsi="Courier New" w:cs="Courier New"/>
+        </w:rPr>
+      </w:pPr>
+      <w:r>
+        <w:rPr>
+          <w:rFonts w:ascii="Courier New" w:hAnsi="Courier New" w:cs="Courier New"/>
+          <w:color w:val="000000"/>
+        </w:rPr>
+        <w:t>Step #56: Unit clause found for symbol "P3,1". It was assigned to "True".</w:t>
+      </w:r>
+    </w:p>
+    <w:p>
+      <w:pPr>
+        <w:autoSpaceDE w:val="0"/>
+        <w:autoSpaceDN w:val="0"/>
+        <w:adjustRightInd w:val="0"/>
+        <w:rPr>
+          <w:rFonts w:ascii="Courier New" w:hAnsi="Courier New" w:cs="Courier New"/>
+        </w:rPr>
+      </w:pPr>
+      <w:r>
+        <w:rPr>
+          <w:rFonts w:ascii="Courier New" w:hAnsi="Courier New" w:cs="Courier New"/>
+          <w:color w:val="000000"/>
+        </w:rPr>
+        <w:t>Step #57: Unit clause found for symbol "P4,1". It was assigned to "False".</w:t>
+      </w:r>
+    </w:p>
+    <w:p>
+      <w:pPr>
+        <w:autoSpaceDE w:val="0"/>
+        <w:autoSpaceDN w:val="0"/>
+        <w:adjustRightInd w:val="0"/>
+        <w:rPr>
+          <w:rFonts w:ascii="Courier New" w:hAnsi="Courier New" w:cs="Courier New"/>
+        </w:rPr>
+      </w:pPr>
+      <w:r>
+        <w:rPr>
+          <w:rFonts w:ascii="Courier New" w:hAnsi="Courier New" w:cs="Courier New"/>
+          <w:color w:val="000000"/>
+        </w:rPr>
+        <w:t>Step #58: Unit clause found for symbol "P4,2". It was assigned to "True".</w:t>
+      </w:r>
+    </w:p>
+    <w:p>
+      <w:pPr>
+        <w:autoSpaceDE w:val="0"/>
+        <w:autoSpaceDN w:val="0"/>
+        <w:adjustRightInd w:val="0"/>
+        <w:rPr>
+          <w:rFonts w:ascii="Courier New" w:hAnsi="Courier New" w:cs="Courier New"/>
+        </w:rPr>
+      </w:pPr>
+      <w:r>
+        <w:rPr>
+          <w:rFonts w:ascii="Courier New" w:hAnsi="Courier New" w:cs="Courier New"/>
+          <w:color w:val="000000"/>
+        </w:rPr>
+        <w:t>Step #59: Empty clause found. Recursing...</w:t>
+      </w:r>
+    </w:p>
+    <w:p>
+      <w:pPr>
+        <w:autoSpaceDE w:val="0"/>
+        <w:autoSpaceDN w:val="0"/>
+        <w:adjustRightInd w:val="0"/>
+        <w:rPr>
+          <w:rFonts w:ascii="Courier New" w:hAnsi="Courier New" w:cs="Courier New"/>
+        </w:rPr>
+      </w:pPr>
+    </w:p>
+    <w:p>
+      <w:pPr>
+        <w:spacing w:after="200" w:line="276" w:lineRule="auto"/>
         <w:rPr>
           <w:rFonts w:eastAsiaTheme="minorEastAsia"/>
         </w:rPr>
-        <w:t xml:space="preserve">, </w:t>
-      </w:r>
-      <m:oMath>
-        <m:sSub>
-          <m:sSubPr>
-            <m:ctrlPr>
-              <w:rPr>
-                <w:rFonts w:ascii="Cambria Math" w:hAnsi="Cambria Math"/>
-                <w:i/>
-              </w:rPr>
-            </m:ctrlPr>
-          </m:sSubPr>
-          <m:e>
-            <m:r>
-              <w:rPr>
-                <w:rFonts w:ascii="Cambria Math" w:hAnsi="Cambria Math"/>
-              </w:rPr>
-              <m:t>P</m:t>
-            </m:r>
-          </m:e>
-          <m:sub>
-            <m:r>
-              <w:rPr>
-                <w:rFonts w:ascii="Cambria Math" w:hAnsi="Cambria Math"/>
-              </w:rPr>
-              <m:t>1,3</m:t>
-            </m:r>
-          </m:sub>
-        </m:sSub>
-      </m:oMath>
-      <w:r>
-        <w:rPr>
-          <w:rFonts w:eastAsiaTheme="minorEastAsia"/>
-        </w:rPr>
-        <w:t xml:space="preserve">, </w:t>
-      </w:r>
-      <m:oMath>
-        <m:sSub>
-          <m:sSubPr>
-            <m:ctrlPr>
-              <w:rPr>
-                <w:rFonts w:ascii="Cambria Math" w:eastAsiaTheme="minorEastAsia" w:hAnsi="Cambria Math"/>
-                <w:i/>
-              </w:rPr>
-            </m:ctrlPr>
-          </m:sSubPr>
-          <m:e>
-            <m:r>
-              <w:rPr>
-                <w:rFonts w:ascii="Cambria Math" w:eastAsiaTheme="minorEastAsia" w:hAnsi="Cambria Math"/>
-              </w:rPr>
-              <m:t>P</m:t>
-            </m:r>
-          </m:e>
-          <m:sub>
-            <m:r>
-              <w:rPr>
-                <w:rFonts w:ascii="Cambria Math" w:eastAsiaTheme="minorEastAsia" w:hAnsi="Cambria Math"/>
-              </w:rPr>
-              <m:t>2,1</m:t>
-            </m:r>
-          </m:sub>
-        </m:sSub>
-      </m:oMath>
-      <w:r>
-        <w:rPr>
-          <w:rFonts w:eastAsiaTheme="minorEastAsia"/>
-        </w:rPr>
-        <w:t xml:space="preserve">, </w:t>
-      </w:r>
-      <m:oMath>
-        <m:sSub>
-          <m:sSubPr>
-            <m:ctrlPr>
-              <w:rPr>
-                <w:rFonts w:ascii="Cambria Math" w:eastAsiaTheme="minorEastAsia" w:hAnsi="Cambria Math"/>
-                <w:i/>
-              </w:rPr>
-            </m:ctrlPr>
-          </m:sSubPr>
-          <m:e>
-            <m:r>
-              <w:rPr>
-                <w:rFonts w:ascii="Cambria Math" w:eastAsiaTheme="minorEastAsia" w:hAnsi="Cambria Math"/>
-              </w:rPr>
-              <m:t>P</m:t>
-            </m:r>
-          </m:e>
-          <m:sub>
-            <m:r>
-              <w:rPr>
-                <w:rFonts w:ascii="Cambria Math" w:eastAsiaTheme="minorEastAsia" w:hAnsi="Cambria Math"/>
-              </w:rPr>
-              <m:t>3,1</m:t>
-            </m:r>
-          </m:sub>
-        </m:sSub>
-      </m:oMath>
-      <w:r>
-        <w:rPr>
-          <w:rFonts w:eastAsiaTheme="minorEastAsia"/>
-        </w:rPr>
-        <w:t xml:space="preserve">, and </w:t>
-      </w:r>
-      <m:oMath>
-        <m:sSub>
-          <m:sSubPr>
-            <m:ctrlPr>
-              <w:rPr>
-                <w:rFonts w:ascii="Cambria Math" w:eastAsiaTheme="minorEastAsia" w:hAnsi="Cambria Math"/>
-                <w:i/>
-              </w:rPr>
-            </m:ctrlPr>
-          </m:sSubPr>
-          <m:e>
-            <m:r>
-              <w:rPr>
-                <w:rFonts w:ascii="Cambria Math" w:eastAsiaTheme="minorEastAsia" w:hAnsi="Cambria Math"/>
-              </w:rPr>
-              <m:t>P</m:t>
-            </m:r>
-          </m:e>
-          <m:sub>
-            <m:r>
-              <w:rPr>
-                <w:rFonts w:ascii="Cambria Math" w:eastAsiaTheme="minorEastAsia" w:hAnsi="Cambria Math"/>
-              </w:rPr>
-              <m:t>4,1</m:t>
-            </m:r>
-          </m:sub>
-        </m:sSub>
-      </m:oMath>
-      <w:r>
-        <w:rPr>
-          <w:rFonts w:eastAsiaTheme="minorEastAsia"/>
-        </w:rPr>
-        <w:t xml:space="preserve"> have both become pure literals since the only cause that had them as positive was satisfied in step #1.</w:t>
-      </w:r>
-      <w:r>
-        <w:rPr>
-          <w:rFonts w:eastAsiaTheme="minorEastAsia"/>
-        </w:rPr>
-        <w:t xml:space="preserve">  Since they are both negative literals, they are assigned false.</w:t>
-      </w:r>
-    </w:p>
-    <w:p/>
-    <w:p>
-      <w:r>
-        <w:rPr>
-          <w:b/>
-          <w:color w:val="00B050"/>
-        </w:rPr>
-        <w:t>Step #</w:t>
-      </w:r>
-      <w:r>
-        <w:rPr>
-          <w:b/>
-          <w:color w:val="00B050"/>
-        </w:rPr>
-        <w:t>3</w:t>
-      </w:r>
-      <w:r>
-        <w:rPr>
-          <w:b/>
-          <w:color w:val="00B050"/>
-        </w:rPr>
-        <w:t>.A:</w:t>
-      </w:r>
-      <w:r>
-        <w:t xml:space="preserve"> After the pure symbols are assigned to false, there are no unit clauses nor any pure symbols.</w:t>
-      </w:r>
-    </w:p>
-    <w:p/>
-    <w:p/>
-    <w:p>
-      <w:r>
-        <w:t>Step #</w:t>
-      </w:r>
-      <w:r>
-        <w:t>2.A</w:t>
-      </w:r>
-      <w:r>
-        <w:t xml:space="preserve">: </w:t>
-      </w:r>
-      <w:r>
-        <w:t>From Step #1, a set of unit clauses are created</w:t>
-      </w:r>
-      <w:r>
-        <w:t xml:space="preserve">; these unit clauses are any clause that had two symbols in it one of which was </w:t>
-      </w:r>
-      <m:oMath>
-        <m:sSub>
-          <m:sSubPr>
-            <m:ctrlPr>
-              <w:rPr>
-                <w:rFonts w:ascii="Cambria Math" w:hAnsi="Cambria Math"/>
-                <w:i/>
-              </w:rPr>
-            </m:ctrlPr>
-          </m:sSubPr>
-          <m:e>
-            <m:r>
-              <w:rPr>
-                <w:rFonts w:ascii="Cambria Math" w:hAnsi="Cambria Math"/>
-              </w:rPr>
-              <m:t>P</m:t>
-            </m:r>
-          </m:e>
-          <m:sub>
-            <m:r>
-              <w:rPr>
-                <w:rFonts w:ascii="Cambria Math" w:hAnsi="Cambria Math"/>
-              </w:rPr>
-              <m:t>1,1</m:t>
-            </m:r>
-          </m:sub>
-        </m:sSub>
-      </m:oMath>
-      <w:r>
-        <w:t xml:space="preserve">.  </w:t>
-      </w:r>
-      <w:r>
-        <w:t>The variables in those unit clauses are</w:t>
-      </w:r>
-      <w:r>
-        <w:t xml:space="preserve">: </w:t>
-      </w:r>
-      <m:oMath>
-        <m:sSub>
-          <m:sSubPr>
-            <m:ctrlPr>
-              <w:rPr>
-                <w:rFonts w:ascii="Cambria Math" w:hAnsi="Cambria Math"/>
-                <w:i/>
-              </w:rPr>
-            </m:ctrlPr>
-          </m:sSubPr>
-          <m:e>
-            <m:r>
-              <w:rPr>
-                <w:rFonts w:ascii="Cambria Math" w:hAnsi="Cambria Math"/>
-              </w:rPr>
-              <m:t>P</m:t>
-            </m:r>
-          </m:e>
-          <m:sub>
-            <m:r>
-              <w:rPr>
-                <w:rFonts w:ascii="Cambria Math" w:hAnsi="Cambria Math"/>
-              </w:rPr>
-              <m:t>1,2</m:t>
-            </m:r>
-          </m:sub>
-        </m:sSub>
-      </m:oMath>
-      <w:r>
-        <w:rPr>
-          <w:rFonts w:eastAsiaTheme="minorEastAsia"/>
-        </w:rPr>
-        <w:t xml:space="preserve">, </w:t>
-      </w:r>
-      <m:oMath>
-        <m:sSub>
-          <m:sSubPr>
-            <m:ctrlPr>
-              <w:rPr>
-                <w:rFonts w:ascii="Cambria Math" w:hAnsi="Cambria Math"/>
-                <w:i/>
-              </w:rPr>
-            </m:ctrlPr>
-          </m:sSubPr>
-          <m:e>
-            <m:r>
-              <w:rPr>
-                <w:rFonts w:ascii="Cambria Math" w:hAnsi="Cambria Math"/>
-              </w:rPr>
-              <m:t>P</m:t>
-            </m:r>
-          </m:e>
-          <m:sub>
-            <m:r>
-              <w:rPr>
-                <w:rFonts w:ascii="Cambria Math" w:hAnsi="Cambria Math"/>
-              </w:rPr>
-              <m:t>i,3</m:t>
-            </m:r>
-          </m:sub>
-        </m:sSub>
-      </m:oMath>
-      <w:r>
-        <w:rPr>
-          <w:rFonts w:eastAsiaTheme="minorEastAsia"/>
-        </w:rPr>
-        <w:t xml:space="preserve">, </w:t>
-      </w:r>
-      <m:oMath>
-        <m:sSub>
-          <m:sSubPr>
-            <m:ctrlPr>
-              <w:rPr>
-                <w:rFonts w:ascii="Cambria Math" w:hAnsi="Cambria Math"/>
-                <w:i/>
-              </w:rPr>
-            </m:ctrlPr>
-          </m:sSubPr>
-          <m:e>
-            <m:r>
-              <w:rPr>
-                <w:rFonts w:ascii="Cambria Math" w:hAnsi="Cambria Math"/>
-              </w:rPr>
-              <m:t>P</m:t>
-            </m:r>
-          </m:e>
-          <m:sub>
-            <m:r>
-              <w:rPr>
-                <w:rFonts w:ascii="Cambria Math" w:hAnsi="Cambria Math"/>
-              </w:rPr>
-              <m:t>2,1</m:t>
-            </m:r>
-          </m:sub>
-        </m:sSub>
-      </m:oMath>
-      <w:r>
-        <w:rPr>
-          <w:rFonts w:eastAsiaTheme="minorEastAsia"/>
-        </w:rPr>
-        <w:t xml:space="preserve">, </w:t>
-      </w:r>
-      <m:oMath>
-        <m:sSub>
-          <m:sSubPr>
-            <m:ctrlPr>
-              <w:rPr>
-                <w:rFonts w:ascii="Cambria Math" w:hAnsi="Cambria Math"/>
-                <w:i/>
-              </w:rPr>
-            </m:ctrlPr>
-          </m:sSubPr>
-          <m:e>
-            <m:r>
-              <w:rPr>
-                <w:rFonts w:ascii="Cambria Math" w:hAnsi="Cambria Math"/>
-              </w:rPr>
-              <m:t>P</m:t>
-            </m:r>
-          </m:e>
-          <m:sub>
-            <m:r>
-              <w:rPr>
-                <w:rFonts w:ascii="Cambria Math" w:hAnsi="Cambria Math"/>
-              </w:rPr>
-              <m:t>3,1</m:t>
-            </m:r>
-          </m:sub>
-        </m:sSub>
-      </m:oMath>
-      <w:r>
-        <w:rPr>
-          <w:rFonts w:eastAsiaTheme="minorEastAsia"/>
-        </w:rPr>
-        <w:t xml:space="preserve">, and </w:t>
-      </w:r>
-      <m:oMath>
-        <m:sSub>
-          <m:sSubPr>
-            <m:ctrlPr>
-              <w:rPr>
-                <w:rFonts w:ascii="Cambria Math" w:hAnsi="Cambria Math"/>
-                <w:i/>
-              </w:rPr>
-            </m:ctrlPr>
-          </m:sSubPr>
-          <m:e>
-            <m:r>
-              <w:rPr>
-                <w:rFonts w:ascii="Cambria Math" w:hAnsi="Cambria Math"/>
-              </w:rPr>
-              <m:t>P</m:t>
-            </m:r>
-          </m:e>
-          <m:sub>
-            <m:r>
-              <w:rPr>
-                <w:rFonts w:ascii="Cambria Math" w:hAnsi="Cambria Math"/>
-              </w:rPr>
-              <m:t>4,1</m:t>
-            </m:r>
-          </m:sub>
-        </m:sSub>
-      </m:oMath>
-      <w:r>
-        <w:rPr>
-          <w:rFonts w:eastAsiaTheme="minorEastAsia"/>
-        </w:rPr>
-        <w:t>.  All of these variables are assigned to false.</w:t>
-      </w:r>
-    </w:p>
-    <w:p/>
-    <w:p>
-      <w:pPr>
-        <w:spacing w:after="200" w:line="276" w:lineRule="auto"/>
-        <w:rPr>
-          <w:rFonts w:eastAsiaTheme="minorEastAsia"/>
-        </w:rPr>
-      </w:pPr>
+      </w:pPr>
+      <w:r>
+        <w:rPr>
+          <w:rFonts w:ascii="Courier New" w:hAnsi="Courier New" w:cs="Courier New"/>
+          <w:color w:val="000000"/>
+        </w:rPr>
+        <w:t>These clauses are unsatisfiable.</w:t>
+      </w:r>
       <w:r>
         <w:rPr>
           <w:rFonts w:eastAsiaTheme="minorEastAsia"/>
@@ -21739,7 +20992,7 @@
         <w:rPr>
           <w:noProof/>
         </w:rPr>
-        <w:t>6</w:t>
+        <w:t>7</w:t>
       </w:r>
     </w:fldSimple>
   </w:p>
@@ -24967,7 +24220,7 @@
 </file>
 
 <file path=customXml/itemProps1.xml><?xml version="1.0" encoding="utf-8"?>
-<ds:datastoreItem xmlns:ds="http://schemas.openxmlformats.org/officeDocument/2006/customXml" ds:itemID="{284F69CD-5164-4FB8-84E0-CBF840800166}">
+<ds:datastoreItem xmlns:ds="http://schemas.openxmlformats.org/officeDocument/2006/customXml" ds:itemID="{69AF4D41-C0C5-46E6-AABA-954FB8C6DABA}">
   <ds:schemaRefs>
     <ds:schemaRef ds:uri="http://schemas.openxmlformats.org/officeDocument/2006/bibliography"/>
   </ds:schemaRefs>

</xml_diff>